<commit_message>
Se agrega miembro del equipo
En la redacción principal se agrega a Edson Carlos Vilchez Alarcón
</commit_message>
<xml_diff>
--- a/01-Documentación/Proyecto.docx
+++ b/01-Documentación/Proyecto.docx
@@ -934,6 +934,48 @@
         </w:p>
         <w:p>
           <w:pPr>
+            <w:pStyle w:val="Prrafodelista"/>
+            <w:rPr>
+              <w:rFonts w:ascii="Arial" w:hAnsi="Arial" w:cs="Arial"/>
+              <w:b/>
+              <w:sz w:val="28"/>
+              <w:szCs w:val="28"/>
+              <w:lang w:val="es-ES"/>
+            </w:rPr>
+          </w:pPr>
+        </w:p>
+        <w:p>
+          <w:pPr>
+            <w:pStyle w:val="Prrafodelista"/>
+            <w:numPr>
+              <w:ilvl w:val="0"/>
+              <w:numId w:val="1"/>
+            </w:numPr>
+            <w:autoSpaceDE w:val="0"/>
+            <w:autoSpaceDN w:val="0"/>
+            <w:adjustRightInd w:val="0"/>
+            <w:spacing w:after="0" w:line="240" w:lineRule="auto"/>
+            <w:rPr>
+              <w:rFonts w:ascii="Arial" w:hAnsi="Arial" w:cs="Arial"/>
+              <w:b/>
+              <w:sz w:val="28"/>
+              <w:szCs w:val="28"/>
+              <w:lang w:val="es-ES"/>
+            </w:rPr>
+          </w:pPr>
+          <w:r>
+            <w:rPr>
+              <w:rFonts w:ascii="Arial" w:hAnsi="Arial" w:cs="Arial"/>
+              <w:b/>
+              <w:sz w:val="28"/>
+              <w:szCs w:val="28"/>
+              <w:lang w:val="es-ES"/>
+            </w:rPr>
+            <w:t>Edson Carlos Vilchez Alarcón</w:t>
+          </w:r>
+        </w:p>
+        <w:p>
+          <w:pPr>
             <w:spacing w:line="240" w:lineRule="auto"/>
             <w:rPr>
               <w:lang w:val="es-ES"/>
@@ -969,15 +1011,18 @@
             <w:jc w:val="center"/>
             <w:rPr>
               <w:rFonts w:ascii="Arial" w:hAnsi="Arial" w:cs="Arial"/>
+              <w:b/>
               <w:color w:val="auto"/>
               <w:sz w:val="28"/>
               <w:szCs w:val="28"/>
               <w:lang w:val="es-ES"/>
             </w:rPr>
           </w:pPr>
+          <w:bookmarkStart w:id="0" w:name="_GoBack"/>
           <w:r>
             <w:rPr>
               <w:rFonts w:ascii="Arial" w:hAnsi="Arial" w:cs="Arial"/>
+              <w:b/>
               <w:color w:val="auto"/>
               <w:sz w:val="28"/>
               <w:szCs w:val="28"/>
@@ -986,6 +1031,7 @@
             <w:t>ÍNDICE</w:t>
           </w:r>
         </w:p>
+        <w:bookmarkEnd w:id="0"/>
         <w:p>
           <w:pPr>
             <w:spacing w:line="240" w:lineRule="auto"/>
@@ -5878,7 +5924,7 @@
           <w:sz w:val="22"/>
         </w:rPr>
       </w:pPr>
-      <w:bookmarkStart w:id="0" w:name="_Toc20332204"/>
+      <w:bookmarkStart w:id="1" w:name="_Toc20332204"/>
       <w:r>
         <w:rPr>
           <w:rFonts w:ascii="Arial" w:hAnsi="Arial"/>
@@ -5889,7 +5935,7 @@
         <w:lastRenderedPageBreak/>
         <w:t>CAPÍTULO 1: RESUMEN EJECUTIVO</w:t>
       </w:r>
-      <w:bookmarkEnd w:id="0"/>
+      <w:bookmarkEnd w:id="1"/>
       <w:r>
         <w:rPr>
           <w:rFonts w:ascii="Arial" w:hAnsi="Arial"/>
@@ -5922,7 +5968,7 @@
           <w:sz w:val="22"/>
         </w:rPr>
       </w:pPr>
-      <w:bookmarkStart w:id="1" w:name="_Toc20332205"/>
+      <w:bookmarkStart w:id="2" w:name="_Toc20332205"/>
       <w:r>
         <w:rPr>
           <w:rFonts w:ascii="Arial" w:hAnsi="Arial"/>
@@ -5932,7 +5978,7 @@
         </w:rPr>
         <w:t>Cartas de presentación del emprendimiento (General y a Inversionistas)</w:t>
       </w:r>
-      <w:bookmarkEnd w:id="1"/>
+      <w:bookmarkEnd w:id="2"/>
     </w:p>
     <w:p>
       <w:pPr>
@@ -6046,7 +6092,7 @@
           <w:sz w:val="22"/>
         </w:rPr>
       </w:pPr>
-      <w:bookmarkStart w:id="2" w:name="_Toc20332206"/>
+      <w:bookmarkStart w:id="3" w:name="_Toc20332206"/>
       <w:r>
         <w:rPr>
           <w:rFonts w:ascii="Arial" w:hAnsi="Arial"/>
@@ -6056,7 +6102,7 @@
         </w:rPr>
         <w:t>Oportunidad de negocio que generó la idea.</w:t>
       </w:r>
-      <w:bookmarkEnd w:id="2"/>
+      <w:bookmarkEnd w:id="3"/>
     </w:p>
     <w:tbl>
       <w:tblPr>
@@ -6395,7 +6441,7 @@
           <w:sz w:val="22"/>
         </w:rPr>
       </w:pPr>
-      <w:bookmarkStart w:id="3" w:name="_Toc20332207"/>
+      <w:bookmarkStart w:id="4" w:name="_Toc20332207"/>
       <w:r>
         <w:rPr>
           <w:rFonts w:ascii="Arial" w:hAnsi="Arial"/>
@@ -6405,7 +6451,7 @@
         </w:rPr>
         <w:t>Elementos clave del plan comercial</w:t>
       </w:r>
-      <w:bookmarkEnd w:id="3"/>
+      <w:bookmarkEnd w:id="4"/>
     </w:p>
     <w:p>
       <w:pPr>
@@ -6512,7 +6558,7 @@
           <w:sz w:val="22"/>
         </w:rPr>
       </w:pPr>
-      <w:bookmarkStart w:id="4" w:name="_Toc20332208"/>
+      <w:bookmarkStart w:id="5" w:name="_Toc20332208"/>
       <w:r>
         <w:rPr>
           <w:rFonts w:ascii="Arial" w:hAnsi="Arial"/>
@@ -6522,7 +6568,7 @@
         </w:rPr>
         <w:t>Cifras generales de Inversión y Rentabilidad</w:t>
       </w:r>
-      <w:bookmarkEnd w:id="4"/>
+      <w:bookmarkEnd w:id="5"/>
       <w:r>
         <w:rPr>
           <w:rFonts w:ascii="Arial" w:hAnsi="Arial"/>
@@ -7035,7 +7081,7 @@
           <w:sz w:val="22"/>
         </w:rPr>
       </w:pPr>
-      <w:bookmarkStart w:id="5" w:name="_Toc20332209"/>
+      <w:bookmarkStart w:id="6" w:name="_Toc20332209"/>
       <w:r>
         <w:rPr>
           <w:rFonts w:ascii="Arial" w:hAnsi="Arial"/>
@@ -7045,7 +7091,7 @@
         </w:rPr>
         <w:t>CAPITULO 2: IDENTIFICACIÓN DE LA IDEA DE NEGOCIO</w:t>
       </w:r>
-      <w:bookmarkEnd w:id="5"/>
+      <w:bookmarkEnd w:id="6"/>
       <w:r>
         <w:rPr>
           <w:rFonts w:ascii="Arial" w:hAnsi="Arial"/>
@@ -7073,7 +7119,7 @@
           <w:sz w:val="22"/>
         </w:rPr>
       </w:pPr>
-      <w:bookmarkStart w:id="6" w:name="_Toc20332210"/>
+      <w:bookmarkStart w:id="7" w:name="_Toc20332210"/>
       <w:r>
         <w:rPr>
           <w:rFonts w:ascii="Arial" w:hAnsi="Arial"/>
@@ -7093,7 +7139,7 @@
         </w:rPr>
         <w:t xml:space="preserve"> Describir la idea de Negocio</w:t>
       </w:r>
-      <w:bookmarkEnd w:id="6"/>
+      <w:bookmarkEnd w:id="7"/>
     </w:p>
     <w:p>
       <w:pPr>
@@ -7134,7 +7180,7 @@
           <w:sz w:val="22"/>
         </w:rPr>
       </w:pPr>
-      <w:bookmarkStart w:id="7" w:name="_Toc20332211"/>
+      <w:bookmarkStart w:id="8" w:name="_Toc20332211"/>
       <w:r>
         <w:rPr>
           <w:rFonts w:ascii="Arial" w:hAnsi="Arial"/>
@@ -7154,7 +7200,7 @@
         </w:rPr>
         <w:t xml:space="preserve"> Necesidades que satisface la idea de negocio</w:t>
       </w:r>
-      <w:bookmarkEnd w:id="7"/>
+      <w:bookmarkEnd w:id="8"/>
     </w:p>
     <w:p>
       <w:pPr>
@@ -7219,7 +7265,7 @@
           <w:sz w:val="22"/>
         </w:rPr>
       </w:pPr>
-      <w:bookmarkStart w:id="8" w:name="_Toc20332212"/>
+      <w:bookmarkStart w:id="9" w:name="_Toc20332212"/>
       <w:r>
         <w:rPr>
           <w:rFonts w:ascii="Arial" w:hAnsi="Arial"/>
@@ -7239,7 +7285,7 @@
         </w:rPr>
         <w:t>Identificar los usos y/o soluciones que brinda el producto/servicio</w:t>
       </w:r>
-      <w:bookmarkEnd w:id="8"/>
+      <w:bookmarkEnd w:id="9"/>
       <w:r>
         <w:rPr>
           <w:rFonts w:ascii="Arial" w:hAnsi="Arial"/>
@@ -7398,7 +7444,7 @@
           <w:sz w:val="22"/>
         </w:rPr>
       </w:pPr>
-      <w:bookmarkStart w:id="9" w:name="_Toc20332213"/>
+      <w:bookmarkStart w:id="10" w:name="_Toc20332213"/>
       <w:r>
         <w:rPr>
           <w:rFonts w:ascii="Arial" w:hAnsi="Arial"/>
@@ -7408,7 +7454,7 @@
         </w:rPr>
         <w:t>CAPITULO 3: VIABILIDAD TÉCNICA</w:t>
       </w:r>
-      <w:bookmarkEnd w:id="9"/>
+      <w:bookmarkEnd w:id="10"/>
       <w:r>
         <w:rPr>
           <w:rFonts w:ascii="Arial" w:hAnsi="Arial"/>
@@ -7436,7 +7482,7 @@
           <w:sz w:val="22"/>
         </w:rPr>
       </w:pPr>
-      <w:bookmarkStart w:id="10" w:name="_Toc20332214"/>
+      <w:bookmarkStart w:id="11" w:name="_Toc20332214"/>
       <w:r>
         <w:rPr>
           <w:rFonts w:ascii="Arial" w:hAnsi="Arial"/>
@@ -7456,7 +7502,7 @@
         </w:rPr>
         <w:t xml:space="preserve"> Presentación del prototipo de la Idea de Negocio</w:t>
       </w:r>
-      <w:bookmarkEnd w:id="10"/>
+      <w:bookmarkEnd w:id="11"/>
     </w:p>
     <w:p>
       <w:r>
@@ -7521,7 +7567,7 @@
           <w:sz w:val="22"/>
         </w:rPr>
       </w:pPr>
-      <w:bookmarkStart w:id="11" w:name="_Toc20332215"/>
+      <w:bookmarkStart w:id="12" w:name="_Toc20332215"/>
       <w:r>
         <w:rPr>
           <w:rFonts w:ascii="Arial" w:hAnsi="Arial"/>
@@ -7541,7 +7587,7 @@
         </w:rPr>
         <w:t xml:space="preserve"> Especificaciones técnicas del producto/servicio</w:t>
       </w:r>
-      <w:bookmarkEnd w:id="11"/>
+      <w:bookmarkEnd w:id="12"/>
       <w:r>
         <w:rPr>
           <w:rFonts w:ascii="Arial" w:hAnsi="Arial"/>
@@ -7634,7 +7680,7 @@
           <w:sz w:val="22"/>
         </w:rPr>
       </w:pPr>
-      <w:bookmarkStart w:id="12" w:name="_Toc20332216"/>
+      <w:bookmarkStart w:id="13" w:name="_Toc20332216"/>
       <w:r>
         <w:rPr>
           <w:rFonts w:ascii="Arial" w:hAnsi="Arial"/>
@@ -7654,7 +7700,7 @@
         </w:rPr>
         <w:t xml:space="preserve"> Lista de equipos requeridos para elaborar el producto o brindar el servicio</w:t>
       </w:r>
-      <w:bookmarkEnd w:id="12"/>
+      <w:bookmarkEnd w:id="13"/>
     </w:p>
     <w:p>
       <w:r>
@@ -7908,7 +7954,7 @@
           <w:sz w:val="22"/>
         </w:rPr>
       </w:pPr>
-      <w:bookmarkStart w:id="13" w:name="_Toc20332217"/>
+      <w:bookmarkStart w:id="14" w:name="_Toc20332217"/>
       <w:r>
         <w:rPr>
           <w:rFonts w:ascii="Arial" w:hAnsi="Arial"/>
@@ -7928,7 +7974,7 @@
         </w:rPr>
         <w:t>Lista de insumos y/o materias primas</w:t>
       </w:r>
-      <w:bookmarkEnd w:id="13"/>
+      <w:bookmarkEnd w:id="14"/>
     </w:p>
     <w:p>
       <w:pPr>
@@ -7979,6 +8025,9 @@
         </w:r>
         <w:r>
           <w:t>0</w:t>
+        </w:r>
+        <w:r>
+          <w:t>‬</w:t>
         </w:r>
       </w:bdo>
     </w:p>
@@ -7994,7 +8043,7 @@
           <w:sz w:val="22"/>
         </w:rPr>
       </w:pPr>
-      <w:bookmarkStart w:id="14" w:name="_Toc20332218"/>
+      <w:bookmarkStart w:id="15" w:name="_Toc20332218"/>
       <w:r>
         <w:rPr>
           <w:rFonts w:ascii="Arial" w:hAnsi="Arial"/>
@@ -8005,7 +8054,7 @@
         </w:rPr>
         <w:t xml:space="preserve">3.2.3 </w:t>
       </w:r>
-      <w:bookmarkEnd w:id="14"/>
+      <w:bookmarkEnd w:id="15"/>
       <w:r>
         <w:rPr>
           <w:rFonts w:ascii="Arial" w:hAnsi="Arial"/>
@@ -8041,7 +8090,7 @@
           <w:sz w:val="22"/>
         </w:rPr>
       </w:pPr>
-      <w:bookmarkStart w:id="15" w:name="_Toc20332219"/>
+      <w:bookmarkStart w:id="16" w:name="_Toc20332219"/>
       <w:r>
         <w:rPr>
           <w:rFonts w:ascii="Arial" w:hAnsi="Arial"/>
@@ -8062,7 +8111,7 @@
         </w:rPr>
         <w:t>Especificaciones para su aplicación y/o uso</w:t>
       </w:r>
-      <w:bookmarkEnd w:id="15"/>
+      <w:bookmarkEnd w:id="16"/>
     </w:p>
     <w:p>
       <w:pPr>
@@ -8601,7 +8650,7 @@
           <w:szCs w:val="24"/>
         </w:rPr>
       </w:pPr>
-      <w:bookmarkStart w:id="16" w:name="_Toc20332220"/>
+      <w:bookmarkStart w:id="17" w:name="_Toc20332220"/>
       <w:r>
         <w:rPr>
           <w:rFonts w:ascii="Arial" w:hAnsi="Arial"/>
@@ -8611,7 +8660,7 @@
         </w:rPr>
         <w:t>CAPÍTULO 4: RECURSOS HUMANOS</w:t>
       </w:r>
-      <w:bookmarkEnd w:id="16"/>
+      <w:bookmarkEnd w:id="17"/>
       <w:r>
         <w:rPr>
           <w:rFonts w:ascii="Arial" w:hAnsi="Arial"/>
@@ -8634,7 +8683,7 @@
           <w:sz w:val="22"/>
         </w:rPr>
       </w:pPr>
-      <w:bookmarkStart w:id="17" w:name="_Toc20332221"/>
+      <w:bookmarkStart w:id="18" w:name="_Toc20332221"/>
       <w:r>
         <w:rPr>
           <w:rFonts w:ascii="Arial" w:hAnsi="Arial"/>
@@ -8654,7 +8703,7 @@
         </w:rPr>
         <w:t xml:space="preserve"> Tipos de Recurso de Capital del Emprendimiento</w:t>
       </w:r>
-      <w:bookmarkEnd w:id="17"/>
+      <w:bookmarkEnd w:id="18"/>
     </w:p>
     <w:p>
       <w:pPr>
@@ -8668,7 +8717,7 @@
           <w:sz w:val="22"/>
         </w:rPr>
       </w:pPr>
-      <w:bookmarkStart w:id="18" w:name="_Toc20332222"/>
+      <w:bookmarkStart w:id="19" w:name="_Toc20332222"/>
       <w:r>
         <w:rPr>
           <w:rFonts w:ascii="Arial" w:hAnsi="Arial"/>
@@ -8688,7 +8737,7 @@
         </w:rPr>
         <w:t xml:space="preserve"> Al iniciar el emprendimiento</w:t>
       </w:r>
-      <w:bookmarkEnd w:id="18"/>
+      <w:bookmarkEnd w:id="19"/>
       <w:r>
         <w:rPr>
           <w:rFonts w:ascii="Arial" w:hAnsi="Arial"/>
@@ -8711,7 +8760,7 @@
           <w:sz w:val="22"/>
         </w:rPr>
       </w:pPr>
-      <w:bookmarkStart w:id="19" w:name="_Toc20332223"/>
+      <w:bookmarkStart w:id="20" w:name="_Toc20332223"/>
       <w:r>
         <w:rPr>
           <w:rFonts w:ascii="Arial" w:hAnsi="Arial"/>
@@ -8731,7 +8780,7 @@
         </w:rPr>
         <w:t xml:space="preserve"> Equipo central del Emprendimiento</w:t>
       </w:r>
-      <w:bookmarkEnd w:id="19"/>
+      <w:bookmarkEnd w:id="20"/>
     </w:p>
     <w:p>
       <w:pPr>
@@ -8745,7 +8794,7 @@
           <w:sz w:val="22"/>
         </w:rPr>
       </w:pPr>
-      <w:bookmarkStart w:id="20" w:name="_Toc20332224"/>
+      <w:bookmarkStart w:id="21" w:name="_Toc20332224"/>
       <w:r>
         <w:rPr>
           <w:rFonts w:ascii="Arial" w:hAnsi="Arial"/>
@@ -8765,7 +8814,7 @@
         </w:rPr>
         <w:t xml:space="preserve"> Acuerdo entre los fundadores del emprendimiento</w:t>
       </w:r>
-      <w:bookmarkEnd w:id="20"/>
+      <w:bookmarkEnd w:id="21"/>
       <w:r>
         <w:rPr>
           <w:rFonts w:ascii="Arial" w:hAnsi="Arial"/>
@@ -8788,7 +8837,7 @@
           <w:sz w:val="22"/>
         </w:rPr>
       </w:pPr>
-      <w:bookmarkStart w:id="21" w:name="_Toc20332225"/>
+      <w:bookmarkStart w:id="22" w:name="_Toc20332225"/>
       <w:r>
         <w:rPr>
           <w:rFonts w:ascii="Arial" w:hAnsi="Arial"/>
@@ -8807,40 +8856,6 @@
           <w:sz w:val="22"/>
         </w:rPr>
         <w:t xml:space="preserve"> Recursos Humanos del emprendimiento</w:t>
-      </w:r>
-      <w:bookmarkEnd w:id="21"/>
-    </w:p>
-    <w:p>
-      <w:pPr>
-        <w:pStyle w:val="Ttulo3"/>
-        <w:spacing w:line="360" w:lineRule="auto"/>
-        <w:jc w:val="both"/>
-        <w:rPr>
-          <w:rFonts w:ascii="Arial" w:hAnsi="Arial"/>
-          <w:b/>
-          <w:color w:val="auto"/>
-          <w:sz w:val="22"/>
-        </w:rPr>
-      </w:pPr>
-      <w:bookmarkStart w:id="22" w:name="_Toc20332226"/>
-      <w:r>
-        <w:rPr>
-          <w:rFonts w:ascii="Arial" w:hAnsi="Arial"/>
-          <w:b/>
-          <w:bCs/>
-          <w:color w:val="auto"/>
-          <w:sz w:val="22"/>
-        </w:rPr>
-        <w:t>4.3.1</w:t>
-      </w:r>
-      <w:r>
-        <w:rPr>
-          <w:rFonts w:ascii="Arial" w:hAnsi="Arial"/>
-          <w:b/>
-          <w:color w:val="auto"/>
-          <w:sz w:val="22"/>
-        </w:rPr>
-        <w:t xml:space="preserve"> Diseño del plan de recursos humanos del emprendimiento para 3 años.</w:t>
       </w:r>
       <w:bookmarkEnd w:id="22"/>
     </w:p>
@@ -8856,7 +8871,7 @@
           <w:sz w:val="22"/>
         </w:rPr>
       </w:pPr>
-      <w:bookmarkStart w:id="23" w:name="_Toc20332227"/>
+      <w:bookmarkStart w:id="23" w:name="_Toc20332226"/>
       <w:r>
         <w:rPr>
           <w:rFonts w:ascii="Arial" w:hAnsi="Arial"/>
@@ -8865,7 +8880,7 @@
           <w:color w:val="auto"/>
           <w:sz w:val="22"/>
         </w:rPr>
-        <w:t>4.3.2</w:t>
+        <w:t>4.3.1</w:t>
       </w:r>
       <w:r>
         <w:rPr>
@@ -8874,7 +8889,7 @@
           <w:color w:val="auto"/>
           <w:sz w:val="22"/>
         </w:rPr>
-        <w:t xml:space="preserve"> Tipo de recursos humanos del emprendimiento.</w:t>
+        <w:t xml:space="preserve"> Diseño del plan de recursos humanos del emprendimiento para 3 años.</w:t>
       </w:r>
       <w:bookmarkEnd w:id="23"/>
     </w:p>
@@ -8890,7 +8905,7 @@
           <w:sz w:val="22"/>
         </w:rPr>
       </w:pPr>
-      <w:bookmarkStart w:id="24" w:name="_Toc20332228"/>
+      <w:bookmarkStart w:id="24" w:name="_Toc20332227"/>
       <w:r>
         <w:rPr>
           <w:rFonts w:ascii="Arial" w:hAnsi="Arial"/>
@@ -8899,7 +8914,7 @@
           <w:color w:val="auto"/>
           <w:sz w:val="22"/>
         </w:rPr>
-        <w:t>4.3.3</w:t>
+        <w:t>4.3.2</w:t>
       </w:r>
       <w:r>
         <w:rPr>
@@ -8908,7 +8923,7 @@
           <w:color w:val="auto"/>
           <w:sz w:val="22"/>
         </w:rPr>
-        <w:t xml:space="preserve"> Proceso de selección de personal</w:t>
+        <w:t xml:space="preserve"> Tipo de recursos humanos del emprendimiento.</w:t>
       </w:r>
       <w:bookmarkEnd w:id="24"/>
     </w:p>
@@ -8924,7 +8939,41 @@
           <w:sz w:val="22"/>
         </w:rPr>
       </w:pPr>
-      <w:bookmarkStart w:id="25" w:name="_Toc20332229"/>
+      <w:bookmarkStart w:id="25" w:name="_Toc20332228"/>
+      <w:r>
+        <w:rPr>
+          <w:rFonts w:ascii="Arial" w:hAnsi="Arial"/>
+          <w:b/>
+          <w:bCs/>
+          <w:color w:val="auto"/>
+          <w:sz w:val="22"/>
+        </w:rPr>
+        <w:t>4.3.3</w:t>
+      </w:r>
+      <w:r>
+        <w:rPr>
+          <w:rFonts w:ascii="Arial" w:hAnsi="Arial"/>
+          <w:b/>
+          <w:color w:val="auto"/>
+          <w:sz w:val="22"/>
+        </w:rPr>
+        <w:t xml:space="preserve"> Proceso de selección de personal</w:t>
+      </w:r>
+      <w:bookmarkEnd w:id="25"/>
+    </w:p>
+    <w:p>
+      <w:pPr>
+        <w:pStyle w:val="Ttulo3"/>
+        <w:spacing w:line="360" w:lineRule="auto"/>
+        <w:jc w:val="both"/>
+        <w:rPr>
+          <w:rFonts w:ascii="Arial" w:hAnsi="Arial"/>
+          <w:b/>
+          <w:color w:val="auto"/>
+          <w:sz w:val="22"/>
+        </w:rPr>
+      </w:pPr>
+      <w:bookmarkStart w:id="26" w:name="_Toc20332229"/>
       <w:r>
         <w:rPr>
           <w:rFonts w:ascii="Arial" w:hAnsi="Arial"/>
@@ -8944,7 +8993,7 @@
         </w:rPr>
         <w:t xml:space="preserve"> Remuneración personal</w:t>
       </w:r>
-      <w:bookmarkEnd w:id="25"/>
+      <w:bookmarkEnd w:id="26"/>
     </w:p>
     <w:p>
       <w:pPr>
@@ -8959,7 +9008,7 @@
           <w:szCs w:val="24"/>
         </w:rPr>
       </w:pPr>
-      <w:bookmarkStart w:id="26" w:name="_Toc20332230"/>
+      <w:bookmarkStart w:id="27" w:name="_Toc20332230"/>
       <w:r>
         <w:rPr>
           <w:rFonts w:ascii="Arial" w:hAnsi="Arial"/>
@@ -8979,7 +9028,7 @@
         </w:rPr>
         <w:t xml:space="preserve"> Recursos Humanos externos</w:t>
       </w:r>
-      <w:bookmarkEnd w:id="26"/>
+      <w:bookmarkEnd w:id="27"/>
       <w:r>
         <w:rPr>
           <w:rFonts w:ascii="Arial" w:hAnsi="Arial"/>
@@ -9036,7 +9085,7 @@
           <w:szCs w:val="24"/>
         </w:rPr>
       </w:pPr>
-      <w:bookmarkStart w:id="27" w:name="_Toc20332231"/>
+      <w:bookmarkStart w:id="28" w:name="_Toc20332231"/>
       <w:r>
         <w:rPr>
           <w:rFonts w:ascii="Arial" w:hAnsi="Arial"/>
@@ -9046,7 +9095,7 @@
         </w:rPr>
         <w:t>CAPITULO 5: RECURSOS INTELECTUALES</w:t>
       </w:r>
-      <w:bookmarkEnd w:id="27"/>
+      <w:bookmarkEnd w:id="28"/>
       <w:r>
         <w:rPr>
           <w:rFonts w:ascii="Arial" w:hAnsi="Arial"/>
@@ -9069,7 +9118,7 @@
           <w:sz w:val="22"/>
         </w:rPr>
       </w:pPr>
-      <w:bookmarkStart w:id="28" w:name="_Toc20332232"/>
+      <w:bookmarkStart w:id="29" w:name="_Toc20332232"/>
       <w:r>
         <w:rPr>
           <w:rFonts w:ascii="Arial" w:hAnsi="Arial"/>
@@ -9089,7 +9138,7 @@
         </w:rPr>
         <w:t xml:space="preserve"> Presenta la marca, logo del producto o servicio.</w:t>
       </w:r>
-      <w:bookmarkEnd w:id="28"/>
+      <w:bookmarkEnd w:id="29"/>
     </w:p>
     <w:p>
       <w:pPr>
@@ -9104,7 +9153,7 @@
           <w:szCs w:val="24"/>
         </w:rPr>
       </w:pPr>
-      <w:bookmarkStart w:id="29" w:name="_Toc20332233"/>
+      <w:bookmarkStart w:id="30" w:name="_Toc20332233"/>
       <w:r>
         <w:rPr>
           <w:rFonts w:ascii="Arial" w:hAnsi="Arial"/>
@@ -9124,7 +9173,7 @@
         </w:rPr>
         <w:t xml:space="preserve"> Capital Intelectual</w:t>
       </w:r>
-      <w:bookmarkEnd w:id="29"/>
+      <w:bookmarkEnd w:id="30"/>
       <w:r>
         <w:rPr>
           <w:rFonts w:ascii="Arial" w:hAnsi="Arial"/>
@@ -9147,7 +9196,7 @@
           <w:sz w:val="22"/>
         </w:rPr>
       </w:pPr>
-      <w:bookmarkStart w:id="30" w:name="_Toc20332234"/>
+      <w:bookmarkStart w:id="31" w:name="_Toc20332234"/>
       <w:r>
         <w:rPr>
           <w:rFonts w:ascii="Arial" w:hAnsi="Arial"/>
@@ -9167,7 +9216,7 @@
         </w:rPr>
         <w:t xml:space="preserve"> Estrategia de conservación del capital intelectual.</w:t>
       </w:r>
-      <w:bookmarkEnd w:id="30"/>
+      <w:bookmarkEnd w:id="31"/>
     </w:p>
     <w:p>
       <w:pPr>
@@ -9182,7 +9231,7 @@
           <w:szCs w:val="24"/>
         </w:rPr>
       </w:pPr>
-      <w:bookmarkStart w:id="31" w:name="_Toc20332235"/>
+      <w:bookmarkStart w:id="32" w:name="_Toc20332235"/>
       <w:r>
         <w:rPr>
           <w:rFonts w:ascii="Arial" w:hAnsi="Arial"/>
@@ -9202,7 +9251,7 @@
         </w:rPr>
         <w:t xml:space="preserve"> Propiedad Intelectual</w:t>
       </w:r>
-      <w:bookmarkEnd w:id="31"/>
+      <w:bookmarkEnd w:id="32"/>
       <w:r>
         <w:rPr>
           <w:rFonts w:ascii="Arial" w:hAnsi="Arial"/>
@@ -9225,7 +9274,7 @@
           <w:sz w:val="22"/>
         </w:rPr>
       </w:pPr>
-      <w:bookmarkStart w:id="32" w:name="_Toc20332236"/>
+      <w:bookmarkStart w:id="33" w:name="_Toc20332236"/>
       <w:r>
         <w:rPr>
           <w:rFonts w:ascii="Arial" w:hAnsi="Arial"/>
@@ -9245,7 +9294,7 @@
         </w:rPr>
         <w:t xml:space="preserve"> Tipo de Propiedad Intelectual del Emprendimiento.</w:t>
       </w:r>
-      <w:bookmarkEnd w:id="32"/>
+      <w:bookmarkEnd w:id="33"/>
     </w:p>
     <w:p>
       <w:pPr>
@@ -9310,7 +9359,7 @@
           <w:sz w:val="22"/>
         </w:rPr>
       </w:pPr>
-      <w:bookmarkStart w:id="33" w:name="_Toc20332237"/>
+      <w:bookmarkStart w:id="34" w:name="_Toc20332237"/>
       <w:r>
         <w:rPr>
           <w:rFonts w:ascii="Arial" w:hAnsi="Arial"/>
@@ -9320,7 +9369,7 @@
         </w:rPr>
         <w:t>CAPÍTULO 6: RECURSOS FINANCIEROS</w:t>
       </w:r>
-      <w:bookmarkEnd w:id="33"/>
+      <w:bookmarkEnd w:id="34"/>
     </w:p>
     <w:p>
       <w:pPr>
@@ -9335,7 +9384,7 @@
           <w:szCs w:val="24"/>
         </w:rPr>
       </w:pPr>
-      <w:bookmarkStart w:id="34" w:name="_Toc20332238"/>
+      <w:bookmarkStart w:id="35" w:name="_Toc20332238"/>
       <w:r>
         <w:rPr>
           <w:rFonts w:ascii="Arial" w:hAnsi="Arial"/>
@@ -9355,7 +9404,7 @@
         </w:rPr>
         <w:t xml:space="preserve"> Estimación de Egresos a 3 años</w:t>
       </w:r>
-      <w:bookmarkEnd w:id="34"/>
+      <w:bookmarkEnd w:id="35"/>
       <w:r>
         <w:rPr>
           <w:rFonts w:ascii="Arial" w:hAnsi="Arial"/>
@@ -9378,7 +9427,7 @@
           <w:sz w:val="22"/>
         </w:rPr>
       </w:pPr>
-      <w:bookmarkStart w:id="35" w:name="_Toc20332239"/>
+      <w:bookmarkStart w:id="36" w:name="_Toc20332239"/>
       <w:r>
         <w:rPr>
           <w:rFonts w:ascii="Arial" w:hAnsi="Arial"/>
@@ -9397,40 +9446,6 @@
           <w:sz w:val="22"/>
         </w:rPr>
         <w:t xml:space="preserve"> Costo de los bienes vendidos (detallar: materiales, mano de obra y costos indirectos)</w:t>
-      </w:r>
-      <w:bookmarkEnd w:id="35"/>
-    </w:p>
-    <w:p>
-      <w:pPr>
-        <w:pStyle w:val="Ttulo3"/>
-        <w:spacing w:line="360" w:lineRule="auto"/>
-        <w:jc w:val="both"/>
-        <w:rPr>
-          <w:rFonts w:ascii="Arial" w:hAnsi="Arial"/>
-          <w:b/>
-          <w:color w:val="auto"/>
-          <w:sz w:val="22"/>
-        </w:rPr>
-      </w:pPr>
-      <w:bookmarkStart w:id="36" w:name="_Toc20332240"/>
-      <w:r>
-        <w:rPr>
-          <w:rFonts w:ascii="Arial" w:hAnsi="Arial"/>
-          <w:b/>
-          <w:bCs/>
-          <w:color w:val="auto"/>
-          <w:sz w:val="22"/>
-        </w:rPr>
-        <w:t>6.1.2</w:t>
-      </w:r>
-      <w:r>
-        <w:rPr>
-          <w:rFonts w:ascii="Arial" w:hAnsi="Arial"/>
-          <w:b/>
-          <w:color w:val="auto"/>
-          <w:sz w:val="22"/>
-        </w:rPr>
-        <w:t xml:space="preserve"> Gastos administrativos a 3 años</w:t>
       </w:r>
       <w:bookmarkEnd w:id="36"/>
     </w:p>
@@ -9446,7 +9461,41 @@
           <w:sz w:val="22"/>
         </w:rPr>
       </w:pPr>
-      <w:bookmarkStart w:id="37" w:name="_Toc20332241"/>
+      <w:bookmarkStart w:id="37" w:name="_Toc20332240"/>
+      <w:r>
+        <w:rPr>
+          <w:rFonts w:ascii="Arial" w:hAnsi="Arial"/>
+          <w:b/>
+          <w:bCs/>
+          <w:color w:val="auto"/>
+          <w:sz w:val="22"/>
+        </w:rPr>
+        <w:t>6.1.2</w:t>
+      </w:r>
+      <w:r>
+        <w:rPr>
+          <w:rFonts w:ascii="Arial" w:hAnsi="Arial"/>
+          <w:b/>
+          <w:color w:val="auto"/>
+          <w:sz w:val="22"/>
+        </w:rPr>
+        <w:t xml:space="preserve"> Gastos administrativos a 3 años</w:t>
+      </w:r>
+      <w:bookmarkEnd w:id="37"/>
+    </w:p>
+    <w:p>
+      <w:pPr>
+        <w:pStyle w:val="Ttulo3"/>
+        <w:spacing w:line="360" w:lineRule="auto"/>
+        <w:jc w:val="both"/>
+        <w:rPr>
+          <w:rFonts w:ascii="Arial" w:hAnsi="Arial"/>
+          <w:b/>
+          <w:color w:val="auto"/>
+          <w:sz w:val="22"/>
+        </w:rPr>
+      </w:pPr>
+      <w:bookmarkStart w:id="38" w:name="_Toc20332241"/>
       <w:r>
         <w:rPr>
           <w:rFonts w:ascii="Arial" w:hAnsi="Arial"/>
@@ -9466,7 +9515,7 @@
         </w:rPr>
         <w:t xml:space="preserve"> Gastos de ventas y marketing a 3 años</w:t>
       </w:r>
-      <w:bookmarkEnd w:id="37"/>
+      <w:bookmarkEnd w:id="38"/>
     </w:p>
     <w:p>
       <w:pPr>
@@ -9480,7 +9529,7 @@
           <w:sz w:val="22"/>
         </w:rPr>
       </w:pPr>
-      <w:bookmarkStart w:id="38" w:name="_Toc20332242"/>
+      <w:bookmarkStart w:id="39" w:name="_Toc20332242"/>
       <w:r>
         <w:rPr>
           <w:rFonts w:ascii="Arial" w:hAnsi="Arial"/>
@@ -9500,7 +9549,7 @@
         </w:rPr>
         <w:t xml:space="preserve"> Costos de operación: detallar la inversión requerida</w:t>
       </w:r>
-      <w:bookmarkEnd w:id="38"/>
+      <w:bookmarkEnd w:id="39"/>
       <w:r>
         <w:rPr>
           <w:rFonts w:ascii="Arial" w:hAnsi="Arial"/>
@@ -9523,7 +9572,7 @@
           <w:sz w:val="22"/>
         </w:rPr>
       </w:pPr>
-      <w:bookmarkStart w:id="39" w:name="_Toc20332243"/>
+      <w:bookmarkStart w:id="40" w:name="_Toc20332243"/>
       <w:r>
         <w:rPr>
           <w:rFonts w:ascii="Arial" w:hAnsi="Arial"/>
@@ -9542,40 +9591,6 @@
           <w:sz w:val="22"/>
         </w:rPr>
         <w:t xml:space="preserve"> Tipos de recursos financieros del emprendimiento</w:t>
-      </w:r>
-      <w:bookmarkEnd w:id="39"/>
-    </w:p>
-    <w:p>
-      <w:pPr>
-        <w:pStyle w:val="Ttulo3"/>
-        <w:spacing w:line="360" w:lineRule="auto"/>
-        <w:jc w:val="both"/>
-        <w:rPr>
-          <w:rFonts w:ascii="Arial" w:hAnsi="Arial"/>
-          <w:b/>
-          <w:color w:val="auto"/>
-          <w:sz w:val="22"/>
-        </w:rPr>
-      </w:pPr>
-      <w:bookmarkStart w:id="40" w:name="_Toc20332244"/>
-      <w:r>
-        <w:rPr>
-          <w:rFonts w:ascii="Arial" w:hAnsi="Arial"/>
-          <w:b/>
-          <w:bCs/>
-          <w:color w:val="auto"/>
-          <w:sz w:val="22"/>
-        </w:rPr>
-        <w:t>6.2.1</w:t>
-      </w:r>
-      <w:r>
-        <w:rPr>
-          <w:rFonts w:ascii="Arial" w:hAnsi="Arial"/>
-          <w:b/>
-          <w:color w:val="auto"/>
-          <w:sz w:val="22"/>
-        </w:rPr>
-        <w:t xml:space="preserve"> Tácticas de promoción por cuenta propia: Si el emprendimiento lo requiere.</w:t>
       </w:r>
       <w:bookmarkEnd w:id="40"/>
     </w:p>
@@ -9591,7 +9606,41 @@
           <w:sz w:val="22"/>
         </w:rPr>
       </w:pPr>
-      <w:bookmarkStart w:id="41" w:name="_Toc20332245"/>
+      <w:bookmarkStart w:id="41" w:name="_Toc20332244"/>
+      <w:r>
+        <w:rPr>
+          <w:rFonts w:ascii="Arial" w:hAnsi="Arial"/>
+          <w:b/>
+          <w:bCs/>
+          <w:color w:val="auto"/>
+          <w:sz w:val="22"/>
+        </w:rPr>
+        <w:t>6.2.1</w:t>
+      </w:r>
+      <w:r>
+        <w:rPr>
+          <w:rFonts w:ascii="Arial" w:hAnsi="Arial"/>
+          <w:b/>
+          <w:color w:val="auto"/>
+          <w:sz w:val="22"/>
+        </w:rPr>
+        <w:t xml:space="preserve"> Tácticas de promoción por cuenta propia: Si el emprendimiento lo requiere.</w:t>
+      </w:r>
+      <w:bookmarkEnd w:id="41"/>
+    </w:p>
+    <w:p>
+      <w:pPr>
+        <w:pStyle w:val="Ttulo3"/>
+        <w:spacing w:line="360" w:lineRule="auto"/>
+        <w:jc w:val="both"/>
+        <w:rPr>
+          <w:rFonts w:ascii="Arial" w:hAnsi="Arial"/>
+          <w:b/>
+          <w:color w:val="auto"/>
+          <w:sz w:val="22"/>
+        </w:rPr>
+      </w:pPr>
+      <w:bookmarkStart w:id="42" w:name="_Toc20332245"/>
       <w:r>
         <w:rPr>
           <w:rFonts w:ascii="Arial" w:hAnsi="Arial"/>
@@ -9611,7 +9660,7 @@
         </w:rPr>
         <w:t xml:space="preserve"> Tipos de financiamiento crediticio. (Si el emprendimiento lo requiere.)</w:t>
       </w:r>
-      <w:bookmarkEnd w:id="41"/>
+      <w:bookmarkEnd w:id="42"/>
     </w:p>
     <w:p>
       <w:pPr>
@@ -9625,7 +9674,7 @@
           <w:sz w:val="22"/>
         </w:rPr>
       </w:pPr>
-      <w:bookmarkStart w:id="42" w:name="_Toc20332246"/>
+      <w:bookmarkStart w:id="43" w:name="_Toc20332246"/>
       <w:r>
         <w:rPr>
           <w:rFonts w:ascii="Arial" w:hAnsi="Arial"/>
@@ -9645,7 +9694,7 @@
         </w:rPr>
         <w:t xml:space="preserve"> Financiamiento a través de acciones. (Si el emprendimiento lo requiere.)</w:t>
       </w:r>
-      <w:bookmarkEnd w:id="42"/>
+      <w:bookmarkEnd w:id="43"/>
       <w:r>
         <w:rPr>
           <w:rFonts w:ascii="Arial" w:hAnsi="Arial"/>
@@ -9668,7 +9717,7 @@
           <w:sz w:val="22"/>
         </w:rPr>
       </w:pPr>
-      <w:bookmarkStart w:id="43" w:name="_Toc20332247"/>
+      <w:bookmarkStart w:id="44" w:name="_Toc20332247"/>
       <w:r>
         <w:rPr>
           <w:rFonts w:ascii="Arial" w:hAnsi="Arial"/>
@@ -9688,7 +9737,7 @@
         </w:rPr>
         <w:t xml:space="preserve"> Otras formas de financiamiento</w:t>
       </w:r>
-      <w:bookmarkEnd w:id="43"/>
+      <w:bookmarkEnd w:id="44"/>
     </w:p>
     <w:p>
       <w:pPr>
@@ -9757,7 +9806,7 @@
           <w:sz w:val="22"/>
         </w:rPr>
       </w:pPr>
-      <w:bookmarkStart w:id="44" w:name="_Toc20332248"/>
+      <w:bookmarkStart w:id="45" w:name="_Toc20332248"/>
       <w:r>
         <w:rPr>
           <w:rFonts w:ascii="Arial" w:hAnsi="Arial"/>
@@ -9766,40 +9815,6 @@
           <w:sz w:val="22"/>
         </w:rPr>
         <w:t>CAPÍTULO 7: ADQUISICIÓN DE CAPITAL FINANCIERO</w:t>
-      </w:r>
-      <w:bookmarkEnd w:id="44"/>
-    </w:p>
-    <w:p>
-      <w:pPr>
-        <w:pStyle w:val="Ttulo2"/>
-        <w:spacing w:line="360" w:lineRule="auto"/>
-        <w:jc w:val="both"/>
-        <w:rPr>
-          <w:rFonts w:ascii="Arial" w:hAnsi="Arial"/>
-          <w:b/>
-          <w:color w:val="auto"/>
-          <w:sz w:val="22"/>
-        </w:rPr>
-      </w:pPr>
-      <w:bookmarkStart w:id="45" w:name="_Toc20332249"/>
-      <w:r>
-        <w:rPr>
-          <w:rFonts w:ascii="Arial" w:hAnsi="Arial"/>
-          <w:b/>
-          <w:bCs/>
-          <w:color w:val="auto"/>
-          <w:sz w:val="22"/>
-        </w:rPr>
-        <w:t>7.1</w:t>
-      </w:r>
-      <w:r>
-        <w:rPr>
-          <w:rFonts w:ascii="Arial" w:hAnsi="Arial"/>
-          <w:b/>
-          <w:color w:val="auto"/>
-          <w:sz w:val="22"/>
-        </w:rPr>
-        <w:t xml:space="preserve"> Estimación de ingresos a 3 años</w:t>
       </w:r>
       <w:bookmarkEnd w:id="45"/>
     </w:p>
@@ -9815,7 +9830,7 @@
           <w:sz w:val="22"/>
         </w:rPr>
       </w:pPr>
-      <w:bookmarkStart w:id="46" w:name="_Toc20332250"/>
+      <w:bookmarkStart w:id="46" w:name="_Toc20332249"/>
       <w:r>
         <w:rPr>
           <w:rFonts w:ascii="Arial" w:hAnsi="Arial"/>
@@ -9824,7 +9839,7 @@
           <w:color w:val="auto"/>
           <w:sz w:val="22"/>
         </w:rPr>
-        <w:t>7.2</w:t>
+        <w:t>7.1</w:t>
       </w:r>
       <w:r>
         <w:rPr>
@@ -9833,7 +9848,7 @@
           <w:color w:val="auto"/>
           <w:sz w:val="22"/>
         </w:rPr>
-        <w:t xml:space="preserve"> Elaboración del Estado de Resultados a 3 años</w:t>
+        <w:t xml:space="preserve"> Estimación de ingresos a 3 años</w:t>
       </w:r>
       <w:bookmarkEnd w:id="46"/>
     </w:p>
@@ -9849,7 +9864,7 @@
           <w:sz w:val="22"/>
         </w:rPr>
       </w:pPr>
-      <w:bookmarkStart w:id="47" w:name="_Toc20332251"/>
+      <w:bookmarkStart w:id="47" w:name="_Toc20332250"/>
       <w:r>
         <w:rPr>
           <w:rFonts w:ascii="Arial" w:hAnsi="Arial"/>
@@ -9858,7 +9873,7 @@
           <w:color w:val="auto"/>
           <w:sz w:val="22"/>
         </w:rPr>
-        <w:t>7.3</w:t>
+        <w:t>7.2</w:t>
       </w:r>
       <w:r>
         <w:rPr>
@@ -9867,7 +9882,7 @@
           <w:color w:val="auto"/>
           <w:sz w:val="22"/>
         </w:rPr>
-        <w:t xml:space="preserve"> Elaboración del flujo de efectivo a 3 años</w:t>
+        <w:t xml:space="preserve"> Elaboración del Estado de Resultados a 3 años</w:t>
       </w:r>
       <w:bookmarkEnd w:id="47"/>
     </w:p>
@@ -9883,7 +9898,41 @@
           <w:sz w:val="22"/>
         </w:rPr>
       </w:pPr>
-      <w:bookmarkStart w:id="48" w:name="_Toc20332252"/>
+      <w:bookmarkStart w:id="48" w:name="_Toc20332251"/>
+      <w:r>
+        <w:rPr>
+          <w:rFonts w:ascii="Arial" w:hAnsi="Arial"/>
+          <w:b/>
+          <w:bCs/>
+          <w:color w:val="auto"/>
+          <w:sz w:val="22"/>
+        </w:rPr>
+        <w:t>7.3</w:t>
+      </w:r>
+      <w:r>
+        <w:rPr>
+          <w:rFonts w:ascii="Arial" w:hAnsi="Arial"/>
+          <w:b/>
+          <w:color w:val="auto"/>
+          <w:sz w:val="22"/>
+        </w:rPr>
+        <w:t xml:space="preserve"> Elaboración del flujo de efectivo a 3 años</w:t>
+      </w:r>
+      <w:bookmarkEnd w:id="48"/>
+    </w:p>
+    <w:p>
+      <w:pPr>
+        <w:pStyle w:val="Ttulo2"/>
+        <w:spacing w:line="360" w:lineRule="auto"/>
+        <w:jc w:val="both"/>
+        <w:rPr>
+          <w:rFonts w:ascii="Arial" w:hAnsi="Arial"/>
+          <w:b/>
+          <w:color w:val="auto"/>
+          <w:sz w:val="22"/>
+        </w:rPr>
+      </w:pPr>
+      <w:bookmarkStart w:id="49" w:name="_Toc20332252"/>
       <w:r>
         <w:rPr>
           <w:rFonts w:ascii="Arial" w:hAnsi="Arial"/>
@@ -9903,7 +9952,7 @@
         </w:rPr>
         <w:t>Fuentes de financiamiento del emprendimiento a 3 años (Incluir términos, monto, plazo)</w:t>
       </w:r>
-      <w:bookmarkEnd w:id="48"/>
+      <w:bookmarkEnd w:id="49"/>
     </w:p>
     <w:p>
       <w:pPr>
@@ -9918,7 +9967,7 @@
           <w:szCs w:val="24"/>
         </w:rPr>
       </w:pPr>
-      <w:bookmarkStart w:id="49" w:name="_Toc20332253"/>
+      <w:bookmarkStart w:id="50" w:name="_Toc20332253"/>
       <w:r>
         <w:rPr>
           <w:rFonts w:ascii="Arial" w:hAnsi="Arial"/>
@@ -9938,7 +9987,7 @@
         </w:rPr>
         <w:t>Costo de las diversas fuentes de financiamiento.</w:t>
       </w:r>
-      <w:bookmarkEnd w:id="49"/>
+      <w:bookmarkEnd w:id="50"/>
       <w:r>
         <w:rPr>
           <w:rFonts w:ascii="Arial" w:hAnsi="Arial"/>
@@ -9995,7 +10044,7 @@
           <w:szCs w:val="24"/>
         </w:rPr>
       </w:pPr>
-      <w:bookmarkStart w:id="50" w:name="_Toc20332254"/>
+      <w:bookmarkStart w:id="51" w:name="_Toc20332254"/>
       <w:r>
         <w:rPr>
           <w:rFonts w:ascii="Arial" w:hAnsi="Arial"/>
@@ -10005,7 +10054,7 @@
         </w:rPr>
         <w:t>CAPÍTULO 8: ESTRATEGIAS DE MARKETING Y VENTAS</w:t>
       </w:r>
-      <w:bookmarkEnd w:id="50"/>
+      <w:bookmarkEnd w:id="51"/>
       <w:r>
         <w:rPr>
           <w:rFonts w:ascii="Arial" w:hAnsi="Arial"/>
@@ -10028,7 +10077,7 @@
           <w:sz w:val="22"/>
         </w:rPr>
       </w:pPr>
-      <w:bookmarkStart w:id="51" w:name="_Toc20332255"/>
+      <w:bookmarkStart w:id="52" w:name="_Toc20332255"/>
       <w:r>
         <w:rPr>
           <w:rFonts w:ascii="Arial" w:hAnsi="Arial"/>
@@ -10047,40 +10096,6 @@
           <w:sz w:val="22"/>
         </w:rPr>
         <w:t xml:space="preserve"> Informe de viabilidad de Mercado</w:t>
-      </w:r>
-      <w:bookmarkEnd w:id="51"/>
-    </w:p>
-    <w:p>
-      <w:pPr>
-        <w:pStyle w:val="Ttulo2"/>
-        <w:spacing w:line="360" w:lineRule="auto"/>
-        <w:jc w:val="both"/>
-        <w:rPr>
-          <w:rFonts w:ascii="Arial" w:hAnsi="Arial"/>
-          <w:b/>
-          <w:color w:val="auto"/>
-          <w:sz w:val="22"/>
-        </w:rPr>
-      </w:pPr>
-      <w:bookmarkStart w:id="52" w:name="_Toc20332256"/>
-      <w:r>
-        <w:rPr>
-          <w:rFonts w:ascii="Arial" w:hAnsi="Arial"/>
-          <w:b/>
-          <w:bCs/>
-          <w:color w:val="auto"/>
-          <w:sz w:val="22"/>
-        </w:rPr>
-        <w:t>8.2</w:t>
-      </w:r>
-      <w:r>
-        <w:rPr>
-          <w:rFonts w:ascii="Arial" w:hAnsi="Arial"/>
-          <w:b/>
-          <w:color w:val="auto"/>
-          <w:sz w:val="22"/>
-        </w:rPr>
-        <w:t xml:space="preserve"> Estrategia de Producto</w:t>
       </w:r>
       <w:bookmarkEnd w:id="52"/>
     </w:p>
@@ -10096,7 +10111,7 @@
           <w:sz w:val="22"/>
         </w:rPr>
       </w:pPr>
-      <w:bookmarkStart w:id="53" w:name="_Toc20332257"/>
+      <w:bookmarkStart w:id="53" w:name="_Toc20332256"/>
       <w:r>
         <w:rPr>
           <w:rFonts w:ascii="Arial" w:hAnsi="Arial"/>
@@ -10105,7 +10120,7 @@
           <w:color w:val="auto"/>
           <w:sz w:val="22"/>
         </w:rPr>
-        <w:t>8.3</w:t>
+        <w:t>8.2</w:t>
       </w:r>
       <w:r>
         <w:rPr>
@@ -10114,7 +10129,7 @@
           <w:color w:val="auto"/>
           <w:sz w:val="22"/>
         </w:rPr>
-        <w:t xml:space="preserve"> Estrategia de Precio</w:t>
+        <w:t xml:space="preserve"> Estrategia de Producto</w:t>
       </w:r>
       <w:bookmarkEnd w:id="53"/>
     </w:p>
@@ -10130,7 +10145,7 @@
           <w:sz w:val="22"/>
         </w:rPr>
       </w:pPr>
-      <w:bookmarkStart w:id="54" w:name="_Toc20332258"/>
+      <w:bookmarkStart w:id="54" w:name="_Toc20332257"/>
       <w:r>
         <w:rPr>
           <w:rFonts w:ascii="Arial" w:hAnsi="Arial"/>
@@ -10139,7 +10154,7 @@
           <w:color w:val="auto"/>
           <w:sz w:val="22"/>
         </w:rPr>
-        <w:t xml:space="preserve">8.4 </w:t>
+        <w:t>8.3</w:t>
       </w:r>
       <w:r>
         <w:rPr>
@@ -10148,7 +10163,7 @@
           <w:color w:val="auto"/>
           <w:sz w:val="22"/>
         </w:rPr>
-        <w:t>Estrategia de plaza</w:t>
+        <w:t xml:space="preserve"> Estrategia de Precio</w:t>
       </w:r>
       <w:bookmarkEnd w:id="54"/>
     </w:p>
@@ -10164,7 +10179,7 @@
           <w:sz w:val="22"/>
         </w:rPr>
       </w:pPr>
-      <w:bookmarkStart w:id="55" w:name="_Toc20332259"/>
+      <w:bookmarkStart w:id="55" w:name="_Toc20332258"/>
       <w:r>
         <w:rPr>
           <w:rFonts w:ascii="Arial" w:hAnsi="Arial"/>
@@ -10173,7 +10188,7 @@
           <w:color w:val="auto"/>
           <w:sz w:val="22"/>
         </w:rPr>
-        <w:t xml:space="preserve">8.5 </w:t>
+        <w:t xml:space="preserve">8.4 </w:t>
       </w:r>
       <w:r>
         <w:rPr>
@@ -10182,7 +10197,7 @@
           <w:color w:val="auto"/>
           <w:sz w:val="22"/>
         </w:rPr>
-        <w:t>Estrategia de Promoción</w:t>
+        <w:t>Estrategia de plaza</w:t>
       </w:r>
       <w:bookmarkEnd w:id="55"/>
     </w:p>
@@ -10198,7 +10213,41 @@
           <w:sz w:val="22"/>
         </w:rPr>
       </w:pPr>
-      <w:bookmarkStart w:id="56" w:name="_Toc20332260"/>
+      <w:bookmarkStart w:id="56" w:name="_Toc20332259"/>
+      <w:r>
+        <w:rPr>
+          <w:rFonts w:ascii="Arial" w:hAnsi="Arial"/>
+          <w:b/>
+          <w:bCs/>
+          <w:color w:val="auto"/>
+          <w:sz w:val="22"/>
+        </w:rPr>
+        <w:t xml:space="preserve">8.5 </w:t>
+      </w:r>
+      <w:r>
+        <w:rPr>
+          <w:rFonts w:ascii="Arial" w:hAnsi="Arial"/>
+          <w:b/>
+          <w:color w:val="auto"/>
+          <w:sz w:val="22"/>
+        </w:rPr>
+        <w:t>Estrategia de Promoción</w:t>
+      </w:r>
+      <w:bookmarkEnd w:id="56"/>
+    </w:p>
+    <w:p>
+      <w:pPr>
+        <w:pStyle w:val="Ttulo2"/>
+        <w:spacing w:line="360" w:lineRule="auto"/>
+        <w:jc w:val="both"/>
+        <w:rPr>
+          <w:rFonts w:ascii="Arial" w:hAnsi="Arial"/>
+          <w:b/>
+          <w:color w:val="auto"/>
+          <w:sz w:val="22"/>
+        </w:rPr>
+      </w:pPr>
+      <w:bookmarkStart w:id="57" w:name="_Toc20332260"/>
       <w:r>
         <w:rPr>
           <w:rFonts w:ascii="Arial" w:hAnsi="Arial"/>
@@ -10218,7 +10267,7 @@
         </w:rPr>
         <w:t>Estrategia de Venta</w:t>
       </w:r>
-      <w:bookmarkEnd w:id="56"/>
+      <w:bookmarkEnd w:id="57"/>
     </w:p>
     <w:p>
       <w:pPr>
@@ -10264,7 +10313,7 @@
           <w:szCs w:val="24"/>
         </w:rPr>
       </w:pPr>
-      <w:bookmarkStart w:id="57" w:name="_Toc20332261"/>
+      <w:bookmarkStart w:id="58" w:name="_Toc20332261"/>
       <w:r>
         <w:rPr>
           <w:rFonts w:ascii="Arial" w:hAnsi="Arial"/>
@@ -10274,7 +10323,7 @@
         </w:rPr>
         <w:t>CAPÍTULO 9: CONCLUSIONES Y ANEXOS</w:t>
       </w:r>
-      <w:bookmarkEnd w:id="57"/>
+      <w:bookmarkEnd w:id="58"/>
       <w:r>
         <w:rPr>
           <w:rFonts w:ascii="Arial" w:hAnsi="Arial"/>
@@ -10297,7 +10346,7 @@
           <w:sz w:val="22"/>
         </w:rPr>
       </w:pPr>
-      <w:bookmarkStart w:id="58" w:name="_Toc20332262"/>
+      <w:bookmarkStart w:id="59" w:name="_Toc20332262"/>
       <w:r>
         <w:rPr>
           <w:rFonts w:ascii="Arial" w:hAnsi="Arial"/>
@@ -10307,7 +10356,7 @@
         </w:rPr>
         <w:t>9.1 Conclusiones</w:t>
       </w:r>
-      <w:bookmarkEnd w:id="58"/>
+      <w:bookmarkEnd w:id="59"/>
       <w:r>
         <w:rPr>
           <w:rFonts w:ascii="Arial" w:hAnsi="Arial"/>
@@ -10330,7 +10379,7 @@
           <w:sz w:val="22"/>
         </w:rPr>
       </w:pPr>
-      <w:bookmarkStart w:id="59" w:name="_Toc20332263"/>
+      <w:bookmarkStart w:id="60" w:name="_Toc20332263"/>
       <w:r>
         <w:rPr>
           <w:rFonts w:ascii="Arial" w:hAnsi="Arial"/>
@@ -10340,7 +10389,7 @@
         </w:rPr>
         <w:t>9.2 Recomendaciones para la implementación de la idea de negocio</w:t>
       </w:r>
-      <w:bookmarkEnd w:id="59"/>
+      <w:bookmarkEnd w:id="60"/>
     </w:p>
     <w:p>
       <w:pPr>
@@ -10354,7 +10403,7 @@
           <w:sz w:val="22"/>
         </w:rPr>
       </w:pPr>
-      <w:bookmarkStart w:id="60" w:name="_Toc20332264"/>
+      <w:bookmarkStart w:id="61" w:name="_Toc20332264"/>
       <w:r>
         <w:rPr>
           <w:rFonts w:ascii="Arial" w:hAnsi="Arial"/>
@@ -10364,7 +10413,7 @@
         </w:rPr>
         <w:t>9.3 Anexos: fotos del producto y/o servicio, cuadros estadísticos, encuestas y otros.</w:t>
       </w:r>
-      <w:bookmarkEnd w:id="60"/>
+      <w:bookmarkEnd w:id="61"/>
     </w:p>
     <w:p/>
     <w:p>
@@ -22457,10 +22506,7 @@
         </w:tc>
       </w:tr>
     </w:tbl>
-    <w:p>
-      <w:bookmarkStart w:id="61" w:name="_GoBack"/>
-      <w:bookmarkEnd w:id="61"/>
-    </w:p>
+    <w:p/>
     <w:sectPr>
       <w:headerReference w:type="default" r:id="rId18"/>
       <w:footerReference w:type="default" r:id="rId19"/>
@@ -22509,6 +22555,7 @@
         <w:docPartUnique/>
       </w:docPartObj>
     </w:sdtPr>
+    <w:sdtEndPr/>
     <w:sdtContent>
       <w:p>
         <w:pPr>
@@ -22655,19 +22702,7 @@
           <w:rPr>
             <w:rStyle w:val="Hipervnculo"/>
           </w:rPr>
-          <w:t>ht</w:t>
-        </w:r>
-        <w:r>
-          <w:rPr>
-            <w:rStyle w:val="Hipervnculo"/>
-          </w:rPr>
-          <w:t>t</w:t>
-        </w:r>
-        <w:r>
-          <w:rPr>
-            <w:rStyle w:val="Hipervnculo"/>
-          </w:rPr>
-          <w:t>ps://elperuano.pe/noticia-en-octubre-regira-reforma-procesal-penal-lima-este-81072.aspx</w:t>
+          <w:t>https://elperuano.pe/noticia-en-octubre-regira-reforma-procesal-penal-lima-este-81072.aspx</w:t>
         </w:r>
       </w:hyperlink>
     </w:p>
@@ -24478,6 +24513,7 @@
   <w:style w:type="character" w:default="1" w:styleId="Fuentedeprrafopredeter">
     <w:name w:val="Default Paragraph Font"/>
     <w:uiPriority w:val="1"/>
+    <w:semiHidden/>
     <w:unhideWhenUsed/>
   </w:style>
   <w:style w:type="table" w:default="1" w:styleId="Tablanormal">
@@ -26030,7 +26066,7 @@
 </file>
 
 <file path=customXml/itemProps1.xml><?xml version="1.0" encoding="utf-8"?>
-<ds:datastoreItem xmlns:ds="http://schemas.openxmlformats.org/officeDocument/2006/customXml" ds:itemID="{21DC7941-9EE6-495C-8EA3-E84E46F1EDB6}">
+<ds:datastoreItem xmlns:ds="http://schemas.openxmlformats.org/officeDocument/2006/customXml" ds:itemID="{B22B7A28-5E67-43E2-A844-874E10143718}">
   <ds:schemaRefs>
     <ds:schemaRef ds:uri="http://schemas.openxmlformats.org/officeDocument/2006/bibliography"/>
   </ds:schemaRefs>

</xml_diff>

<commit_message>
Capítulos 4 y 5
</commit_message>
<xml_diff>
--- a/01-Documentación/Proyecto.docx
+++ b/01-Documentación/Proyecto.docx
@@ -1,6 +1,6 @@
 
 <file path=word/document.xml><?xml version="1.0" encoding="utf-8"?>
-<w:document xmlns:wpc="http://schemas.microsoft.com/office/word/2010/wordprocessingCanvas" xmlns:cx="http://schemas.microsoft.com/office/drawing/2014/chartex" xmlns:mc="http://schemas.openxmlformats.org/markup-compatibility/2006" xmlns:o="urn:schemas-microsoft-com:office:office" xmlns:r="http://schemas.openxmlformats.org/officeDocument/2006/relationships" xmlns:m="http://schemas.openxmlformats.org/officeDocument/2006/math" xmlns:v="urn:schemas-microsoft-com:vml" xmlns:wp14="http://schemas.microsoft.com/office/word/2010/wordprocessingDrawing" xmlns:wp="http://schemas.openxmlformats.org/drawingml/2006/wordprocessingDrawing" xmlns:w10="urn:schemas-microsoft-com:office:word" xmlns:w="http://schemas.openxmlformats.org/wordprocessingml/2006/main" xmlns:w14="http://schemas.microsoft.com/office/word/2010/wordml" xmlns:w15="http://schemas.microsoft.com/office/word/2012/wordml" xmlns:w16se="http://schemas.microsoft.com/office/word/2015/wordml/symex" xmlns:wpg="http://schemas.microsoft.com/office/word/2010/wordprocessingGroup" xmlns:wpi="http://schemas.microsoft.com/office/word/2010/wordprocessingInk" xmlns:wne="http://schemas.microsoft.com/office/word/2006/wordml" xmlns:wps="http://schemas.microsoft.com/office/word/2010/wordprocessingShape" mc:Ignorable="w14 w15 w16se wp14">
+<w:document xmlns:wpc="http://schemas.microsoft.com/office/word/2010/wordprocessingCanvas" xmlns:mc="http://schemas.openxmlformats.org/markup-compatibility/2006" xmlns:o="urn:schemas-microsoft-com:office:office" xmlns:r="http://schemas.openxmlformats.org/officeDocument/2006/relationships" xmlns:m="http://schemas.openxmlformats.org/officeDocument/2006/math" xmlns:v="urn:schemas-microsoft-com:vml" xmlns:wp14="http://schemas.microsoft.com/office/word/2010/wordprocessingDrawing" xmlns:wp="http://schemas.openxmlformats.org/drawingml/2006/wordprocessingDrawing" xmlns:w10="urn:schemas-microsoft-com:office:word" xmlns:w="http://schemas.openxmlformats.org/wordprocessingml/2006/main" xmlns:w14="http://schemas.microsoft.com/office/word/2010/wordml" xmlns:w15="http://schemas.microsoft.com/office/word/2012/wordml" xmlns:wpg="http://schemas.microsoft.com/office/word/2010/wordprocessingGroup" xmlns:wpi="http://schemas.microsoft.com/office/word/2010/wordprocessingInk" xmlns:wne="http://schemas.microsoft.com/office/word/2006/wordml" xmlns:wps="http://schemas.microsoft.com/office/word/2010/wordprocessingShape" mc:Ignorable="w14 w15 wp14">
   <w:body>
     <w:sdt>
       <w:sdtPr>
@@ -361,6 +361,7 @@
                     <w:szCs w:val="36"/>
                   </w:rPr>
                 </w:pPr>
+                <w:proofErr w:type="spellStart"/>
                 <w:r>
                   <w:rPr>
                     <w:rFonts w:ascii="Arial" w:hAnsi="Arial" w:cs="Arial"/>
@@ -369,7 +370,40 @@
                     <w:sz w:val="28"/>
                     <w:szCs w:val="36"/>
                   </w:rPr>
-                  <w:t>Hilber Neyra Flores</w:t>
+                  <w:t>Hilber</w:t>
+                </w:r>
+                <w:proofErr w:type="spellEnd"/>
+                <w:r>
+                  <w:rPr>
+                    <w:rFonts w:ascii="Arial" w:hAnsi="Arial" w:cs="Arial"/>
+                    <w:b/>
+                    <w:color w:val="000000"/>
+                    <w:sz w:val="28"/>
+                    <w:szCs w:val="36"/>
+                  </w:rPr>
+                  <w:t xml:space="preserve"> </w:t>
+                </w:r>
+                <w:proofErr w:type="spellStart"/>
+                <w:r>
+                  <w:rPr>
+                    <w:rFonts w:ascii="Arial" w:hAnsi="Arial" w:cs="Arial"/>
+                    <w:b/>
+                    <w:color w:val="000000"/>
+                    <w:sz w:val="28"/>
+                    <w:szCs w:val="36"/>
+                  </w:rPr>
+                  <w:t>Neyra</w:t>
+                </w:r>
+                <w:proofErr w:type="spellEnd"/>
+                <w:r>
+                  <w:rPr>
+                    <w:rFonts w:ascii="Arial" w:hAnsi="Arial" w:cs="Arial"/>
+                    <w:b/>
+                    <w:color w:val="000000"/>
+                    <w:sz w:val="28"/>
+                    <w:szCs w:val="36"/>
+                  </w:rPr>
+                  <w:t xml:space="preserve"> Flores</w:t>
                 </w:r>
               </w:p>
               <w:p>
@@ -837,6 +871,7 @@
               <w:lang w:val="es-ES"/>
             </w:rPr>
           </w:pPr>
+          <w:proofErr w:type="spellStart"/>
           <w:r>
             <w:rPr>
               <w:rFonts w:ascii="Arial" w:hAnsi="Arial" w:cs="Arial"/>
@@ -845,7 +880,40 @@
               <w:sz w:val="28"/>
               <w:szCs w:val="28"/>
             </w:rPr>
-            <w:t>Edinson Eduardo Aldaz Alarcón</w:t>
+            <w:t>Edinson</w:t>
+          </w:r>
+          <w:proofErr w:type="spellEnd"/>
+          <w:r>
+            <w:rPr>
+              <w:rFonts w:ascii="Arial" w:hAnsi="Arial" w:cs="Arial"/>
+              <w:b/>
+              <w:color w:val="000000"/>
+              <w:sz w:val="28"/>
+              <w:szCs w:val="28"/>
+            </w:rPr>
+            <w:t xml:space="preserve"> Eduardo </w:t>
+          </w:r>
+          <w:proofErr w:type="spellStart"/>
+          <w:r>
+            <w:rPr>
+              <w:rFonts w:ascii="Arial" w:hAnsi="Arial" w:cs="Arial"/>
+              <w:b/>
+              <w:color w:val="000000"/>
+              <w:sz w:val="28"/>
+              <w:szCs w:val="28"/>
+            </w:rPr>
+            <w:t>Aldaz</w:t>
+          </w:r>
+          <w:proofErr w:type="spellEnd"/>
+          <w:r>
+            <w:rPr>
+              <w:rFonts w:ascii="Arial" w:hAnsi="Arial" w:cs="Arial"/>
+              <w:b/>
+              <w:color w:val="000000"/>
+              <w:sz w:val="28"/>
+              <w:szCs w:val="28"/>
+            </w:rPr>
+            <w:t xml:space="preserve"> Alarcón</w:t>
           </w:r>
         </w:p>
         <w:p>
@@ -929,8 +997,42 @@
               <w:szCs w:val="28"/>
               <w:lang w:val="es-ES"/>
             </w:rPr>
-            <w:t>Mark Stanlyn Quijano Huacachi</w:t>
+            <w:t xml:space="preserve">Mark </w:t>
           </w:r>
+          <w:proofErr w:type="spellStart"/>
+          <w:r>
+            <w:rPr>
+              <w:rFonts w:ascii="Arial" w:hAnsi="Arial" w:cs="Arial"/>
+              <w:b/>
+              <w:sz w:val="28"/>
+              <w:szCs w:val="28"/>
+              <w:lang w:val="es-ES"/>
+            </w:rPr>
+            <w:t>Stanlyn</w:t>
+          </w:r>
+          <w:proofErr w:type="spellEnd"/>
+          <w:r>
+            <w:rPr>
+              <w:rFonts w:ascii="Arial" w:hAnsi="Arial" w:cs="Arial"/>
+              <w:b/>
+              <w:sz w:val="28"/>
+              <w:szCs w:val="28"/>
+              <w:lang w:val="es-ES"/>
+            </w:rPr>
+            <w:t xml:space="preserve"> Quijano </w:t>
+          </w:r>
+          <w:proofErr w:type="spellStart"/>
+          <w:r>
+            <w:rPr>
+              <w:rFonts w:ascii="Arial" w:hAnsi="Arial" w:cs="Arial"/>
+              <w:b/>
+              <w:sz w:val="28"/>
+              <w:szCs w:val="28"/>
+              <w:lang w:val="es-ES"/>
+            </w:rPr>
+            <w:t>Huacachi</w:t>
+          </w:r>
+          <w:proofErr w:type="spellEnd"/>
         </w:p>
         <w:p>
           <w:pPr>
@@ -971,7 +1073,29 @@
               <w:szCs w:val="28"/>
               <w:lang w:val="es-ES"/>
             </w:rPr>
-            <w:t>Edson Carlos Vilchez Alarcón</w:t>
+            <w:t xml:space="preserve">Edson Carlos </w:t>
+          </w:r>
+          <w:proofErr w:type="spellStart"/>
+          <w:r>
+            <w:rPr>
+              <w:rFonts w:ascii="Arial" w:hAnsi="Arial" w:cs="Arial"/>
+              <w:b/>
+              <w:sz w:val="28"/>
+              <w:szCs w:val="28"/>
+              <w:lang w:val="es-ES"/>
+            </w:rPr>
+            <w:t>Vilchez</w:t>
+          </w:r>
+          <w:proofErr w:type="spellEnd"/>
+          <w:r>
+            <w:rPr>
+              <w:rFonts w:ascii="Arial" w:hAnsi="Arial" w:cs="Arial"/>
+              <w:b/>
+              <w:sz w:val="28"/>
+              <w:szCs w:val="28"/>
+              <w:lang w:val="es-ES"/>
+            </w:rPr>
+            <w:t xml:space="preserve"> Alarcón</w:t>
           </w:r>
         </w:p>
         <w:p>
@@ -1006,7 +1130,7 @@
         </w:p>
         <w:p>
           <w:pPr>
-            <w:pStyle w:val="TtuloTDC"/>
+            <w:pStyle w:val="TtulodeTDC"/>
             <w:spacing w:line="240" w:lineRule="auto"/>
             <w:jc w:val="center"/>
             <w:rPr>
@@ -1018,7 +1142,6 @@
               <w:lang w:val="es-ES"/>
             </w:rPr>
           </w:pPr>
-          <w:bookmarkStart w:id="0" w:name="_GoBack"/>
           <w:r>
             <w:rPr>
               <w:rFonts w:ascii="Arial" w:hAnsi="Arial" w:cs="Arial"/>
@@ -1031,7 +1154,6 @@
             <w:t>ÍNDICE</w:t>
           </w:r>
         </w:p>
-        <w:bookmarkEnd w:id="0"/>
         <w:p>
           <w:pPr>
             <w:spacing w:line="240" w:lineRule="auto"/>
@@ -2658,7 +2780,7 @@
                 <w:noProof/>
                 <w:webHidden/>
               </w:rPr>
-              <w:t>13</w:t>
+              <w:t>14</w:t>
             </w:r>
             <w:r>
               <w:rPr>
@@ -2738,7 +2860,7 @@
                 <w:noProof/>
                 <w:webHidden/>
               </w:rPr>
-              <w:t>13</w:t>
+              <w:t>14</w:t>
             </w:r>
             <w:r>
               <w:rPr>
@@ -2818,7 +2940,7 @@
                 <w:noProof/>
                 <w:webHidden/>
               </w:rPr>
-              <w:t>13</w:t>
+              <w:t>15</w:t>
             </w:r>
             <w:r>
               <w:rPr>
@@ -2898,7 +3020,7 @@
                 <w:noProof/>
                 <w:webHidden/>
               </w:rPr>
-              <w:t>13</w:t>
+              <w:t>15</w:t>
             </w:r>
             <w:r>
               <w:rPr>
@@ -2978,7 +3100,7 @@
                 <w:noProof/>
                 <w:webHidden/>
               </w:rPr>
-              <w:t>13</w:t>
+              <w:t>15</w:t>
             </w:r>
             <w:r>
               <w:rPr>
@@ -3058,7 +3180,7 @@
                 <w:noProof/>
                 <w:webHidden/>
               </w:rPr>
-              <w:t>13</w:t>
+              <w:t>16</w:t>
             </w:r>
             <w:r>
               <w:rPr>
@@ -3138,7 +3260,7 @@
                 <w:noProof/>
                 <w:webHidden/>
               </w:rPr>
-              <w:t>13</w:t>
+              <w:t>16</w:t>
             </w:r>
             <w:r>
               <w:rPr>
@@ -3218,7 +3340,7 @@
                 <w:noProof/>
                 <w:webHidden/>
               </w:rPr>
-              <w:t>13</w:t>
+              <w:t>16</w:t>
             </w:r>
             <w:r>
               <w:rPr>
@@ -3290,7 +3412,7 @@
                 <w:noProof/>
                 <w:webHidden/>
               </w:rPr>
-              <w:t>14</w:t>
+              <w:t>18</w:t>
             </w:r>
             <w:r>
               <w:rPr>
@@ -3370,7 +3492,7 @@
                 <w:noProof/>
                 <w:webHidden/>
               </w:rPr>
-              <w:t>14</w:t>
+              <w:t>18</w:t>
             </w:r>
             <w:r>
               <w:rPr>
@@ -3450,7 +3572,7 @@
                 <w:noProof/>
                 <w:webHidden/>
               </w:rPr>
-              <w:t>14</w:t>
+              <w:t>18</w:t>
             </w:r>
             <w:r>
               <w:rPr>
@@ -3530,7 +3652,7 @@
                 <w:noProof/>
                 <w:webHidden/>
               </w:rPr>
-              <w:t>14</w:t>
+              <w:t>18</w:t>
             </w:r>
             <w:r>
               <w:rPr>
@@ -3610,7 +3732,7 @@
                 <w:noProof/>
                 <w:webHidden/>
               </w:rPr>
-              <w:t>14</w:t>
+              <w:t>18</w:t>
             </w:r>
             <w:r>
               <w:rPr>
@@ -3690,7 +3812,7 @@
                 <w:noProof/>
                 <w:webHidden/>
               </w:rPr>
-              <w:t>14</w:t>
+              <w:t>19</w:t>
             </w:r>
             <w:r>
               <w:rPr>
@@ -3762,7 +3884,7 @@
                 <w:noProof/>
                 <w:webHidden/>
               </w:rPr>
-              <w:t>15</w:t>
+              <w:t>22</w:t>
             </w:r>
             <w:r>
               <w:rPr>
@@ -3842,7 +3964,7 @@
                 <w:noProof/>
                 <w:webHidden/>
               </w:rPr>
-              <w:t>15</w:t>
+              <w:t>22</w:t>
             </w:r>
             <w:r>
               <w:rPr>
@@ -3922,7 +4044,7 @@
                 <w:noProof/>
                 <w:webHidden/>
               </w:rPr>
-              <w:t>15</w:t>
+              <w:t>22</w:t>
             </w:r>
             <w:r>
               <w:rPr>
@@ -4002,7 +4124,7 @@
                 <w:noProof/>
                 <w:webHidden/>
               </w:rPr>
-              <w:t>15</w:t>
+              <w:t>22</w:t>
             </w:r>
             <w:r>
               <w:rPr>
@@ -4082,7 +4204,7 @@
                 <w:noProof/>
                 <w:webHidden/>
               </w:rPr>
-              <w:t>15</w:t>
+              <w:t>22</w:t>
             </w:r>
             <w:r>
               <w:rPr>
@@ -4162,7 +4284,7 @@
                 <w:noProof/>
                 <w:webHidden/>
               </w:rPr>
-              <w:t>15</w:t>
+              <w:t>22</w:t>
             </w:r>
             <w:r>
               <w:rPr>
@@ -4242,7 +4364,7 @@
                 <w:noProof/>
                 <w:webHidden/>
               </w:rPr>
-              <w:t>15</w:t>
+              <w:t>22</w:t>
             </w:r>
             <w:r>
               <w:rPr>
@@ -4322,7 +4444,7 @@
                 <w:noProof/>
                 <w:webHidden/>
               </w:rPr>
-              <w:t>15</w:t>
+              <w:t>22</w:t>
             </w:r>
             <w:r>
               <w:rPr>
@@ -4402,7 +4524,7 @@
                 <w:noProof/>
                 <w:webHidden/>
               </w:rPr>
-              <w:t>15</w:t>
+              <w:t>22</w:t>
             </w:r>
             <w:r>
               <w:rPr>
@@ -4482,7 +4604,7 @@
                 <w:noProof/>
                 <w:webHidden/>
               </w:rPr>
-              <w:t>15</w:t>
+              <w:t>22</w:t>
             </w:r>
             <w:r>
               <w:rPr>
@@ -4562,7 +4684,7 @@
                 <w:noProof/>
                 <w:webHidden/>
               </w:rPr>
-              <w:t>15</w:t>
+              <w:t>22</w:t>
             </w:r>
             <w:r>
               <w:rPr>
@@ -4634,7 +4756,7 @@
                 <w:noProof/>
                 <w:webHidden/>
               </w:rPr>
-              <w:t>16</w:t>
+              <w:t>23</w:t>
             </w:r>
             <w:r>
               <w:rPr>
@@ -4714,7 +4836,7 @@
                 <w:noProof/>
                 <w:webHidden/>
               </w:rPr>
-              <w:t>16</w:t>
+              <w:t>23</w:t>
             </w:r>
             <w:r>
               <w:rPr>
@@ -4794,7 +4916,7 @@
                 <w:noProof/>
                 <w:webHidden/>
               </w:rPr>
-              <w:t>16</w:t>
+              <w:t>23</w:t>
             </w:r>
             <w:r>
               <w:rPr>
@@ -4874,7 +4996,7 @@
                 <w:noProof/>
                 <w:webHidden/>
               </w:rPr>
-              <w:t>16</w:t>
+              <w:t>23</w:t>
             </w:r>
             <w:r>
               <w:rPr>
@@ -4954,7 +5076,7 @@
                 <w:noProof/>
                 <w:webHidden/>
               </w:rPr>
-              <w:t>16</w:t>
+              <w:t>23</w:t>
             </w:r>
             <w:r>
               <w:rPr>
@@ -5034,7 +5156,7 @@
                 <w:noProof/>
                 <w:webHidden/>
               </w:rPr>
-              <w:t>16</w:t>
+              <w:t>23</w:t>
             </w:r>
             <w:r>
               <w:rPr>
@@ -5106,7 +5228,7 @@
                 <w:noProof/>
                 <w:webHidden/>
               </w:rPr>
-              <w:t>17</w:t>
+              <w:t>24</w:t>
             </w:r>
             <w:r>
               <w:rPr>
@@ -5186,7 +5308,7 @@
                 <w:noProof/>
                 <w:webHidden/>
               </w:rPr>
-              <w:t>17</w:t>
+              <w:t>24</w:t>
             </w:r>
             <w:r>
               <w:rPr>
@@ -5266,7 +5388,7 @@
                 <w:noProof/>
                 <w:webHidden/>
               </w:rPr>
-              <w:t>17</w:t>
+              <w:t>24</w:t>
             </w:r>
             <w:r>
               <w:rPr>
@@ -5346,7 +5468,7 @@
                 <w:noProof/>
                 <w:webHidden/>
               </w:rPr>
-              <w:t>17</w:t>
+              <w:t>24</w:t>
             </w:r>
             <w:r>
               <w:rPr>
@@ -5426,7 +5548,7 @@
                 <w:noProof/>
                 <w:webHidden/>
               </w:rPr>
-              <w:t>17</w:t>
+              <w:t>24</w:t>
             </w:r>
             <w:r>
               <w:rPr>
@@ -5506,7 +5628,7 @@
                 <w:noProof/>
                 <w:webHidden/>
               </w:rPr>
-              <w:t>17</w:t>
+              <w:t>24</w:t>
             </w:r>
             <w:r>
               <w:rPr>
@@ -5586,7 +5708,7 @@
                 <w:noProof/>
                 <w:webHidden/>
               </w:rPr>
-              <w:t>17</w:t>
+              <w:t>24</w:t>
             </w:r>
             <w:r>
               <w:rPr>
@@ -5658,7 +5780,7 @@
                 <w:noProof/>
                 <w:webHidden/>
               </w:rPr>
-              <w:t>18</w:t>
+              <w:t>25</w:t>
             </w:r>
             <w:r>
               <w:rPr>
@@ -5729,7 +5851,7 @@
                 <w:noProof/>
                 <w:webHidden/>
               </w:rPr>
-              <w:t>18</w:t>
+              <w:t>25</w:t>
             </w:r>
             <w:r>
               <w:rPr>
@@ -5800,7 +5922,7 @@
                 <w:noProof/>
                 <w:webHidden/>
               </w:rPr>
-              <w:t>18</w:t>
+              <w:t>25</w:t>
             </w:r>
             <w:r>
               <w:rPr>
@@ -5871,7 +5993,7 @@
                 <w:noProof/>
                 <w:webHidden/>
               </w:rPr>
-              <w:t>18</w:t>
+              <w:t>25</w:t>
             </w:r>
             <w:r>
               <w:rPr>
@@ -5924,7 +6046,7 @@
           <w:sz w:val="22"/>
         </w:rPr>
       </w:pPr>
-      <w:bookmarkStart w:id="1" w:name="_Toc20332204"/>
+      <w:bookmarkStart w:id="0" w:name="_Toc20332204"/>
       <w:r>
         <w:rPr>
           <w:rFonts w:ascii="Arial" w:hAnsi="Arial"/>
@@ -5935,7 +6057,7 @@
         <w:lastRenderedPageBreak/>
         <w:t>CAPÍTULO 1: RESUMEN EJECUTIVO</w:t>
       </w:r>
-      <w:bookmarkEnd w:id="1"/>
+      <w:bookmarkEnd w:id="0"/>
       <w:r>
         <w:rPr>
           <w:rFonts w:ascii="Arial" w:hAnsi="Arial"/>
@@ -5968,7 +6090,7 @@
           <w:sz w:val="22"/>
         </w:rPr>
       </w:pPr>
-      <w:bookmarkStart w:id="2" w:name="_Toc20332205"/>
+      <w:bookmarkStart w:id="1" w:name="_Toc20332205"/>
       <w:r>
         <w:rPr>
           <w:rFonts w:ascii="Arial" w:hAnsi="Arial"/>
@@ -5978,7 +6100,7 @@
         </w:rPr>
         <w:t>Cartas de presentación del emprendimiento (General y a Inversionistas)</w:t>
       </w:r>
-      <w:bookmarkEnd w:id="2"/>
+      <w:bookmarkEnd w:id="1"/>
     </w:p>
     <w:p>
       <w:pPr>
@@ -6092,7 +6214,7 @@
           <w:sz w:val="22"/>
         </w:rPr>
       </w:pPr>
-      <w:bookmarkStart w:id="3" w:name="_Toc20332206"/>
+      <w:bookmarkStart w:id="2" w:name="_Toc20332206"/>
       <w:r>
         <w:rPr>
           <w:rFonts w:ascii="Arial" w:hAnsi="Arial"/>
@@ -6102,7 +6224,7 @@
         </w:rPr>
         <w:t>Oportunidad de negocio que generó la idea.</w:t>
       </w:r>
-      <w:bookmarkEnd w:id="3"/>
+      <w:bookmarkEnd w:id="2"/>
     </w:p>
     <w:tbl>
       <w:tblPr>
@@ -6441,7 +6563,7 @@
           <w:sz w:val="22"/>
         </w:rPr>
       </w:pPr>
-      <w:bookmarkStart w:id="4" w:name="_Toc20332207"/>
+      <w:bookmarkStart w:id="3" w:name="_Toc20332207"/>
       <w:r>
         <w:rPr>
           <w:rFonts w:ascii="Arial" w:hAnsi="Arial"/>
@@ -6451,7 +6573,7 @@
         </w:rPr>
         <w:t>Elementos clave del plan comercial</w:t>
       </w:r>
-      <w:bookmarkEnd w:id="4"/>
+      <w:bookmarkEnd w:id="3"/>
     </w:p>
     <w:p>
       <w:pPr>
@@ -6558,7 +6680,7 @@
           <w:sz w:val="22"/>
         </w:rPr>
       </w:pPr>
-      <w:bookmarkStart w:id="5" w:name="_Toc20332208"/>
+      <w:bookmarkStart w:id="4" w:name="_Toc20332208"/>
       <w:r>
         <w:rPr>
           <w:rFonts w:ascii="Arial" w:hAnsi="Arial"/>
@@ -6568,7 +6690,7 @@
         </w:rPr>
         <w:t>Cifras generales de Inversión y Rentabilidad</w:t>
       </w:r>
-      <w:bookmarkEnd w:id="5"/>
+      <w:bookmarkEnd w:id="4"/>
       <w:r>
         <w:rPr>
           <w:rFonts w:ascii="Arial" w:hAnsi="Arial"/>
@@ -7081,7 +7203,7 @@
           <w:sz w:val="22"/>
         </w:rPr>
       </w:pPr>
-      <w:bookmarkStart w:id="6" w:name="_Toc20332209"/>
+      <w:bookmarkStart w:id="5" w:name="_Toc20332209"/>
       <w:r>
         <w:rPr>
           <w:rFonts w:ascii="Arial" w:hAnsi="Arial"/>
@@ -7091,7 +7213,7 @@
         </w:rPr>
         <w:t>CAPITULO 2: IDENTIFICACIÓN DE LA IDEA DE NEGOCIO</w:t>
       </w:r>
-      <w:bookmarkEnd w:id="6"/>
+      <w:bookmarkEnd w:id="5"/>
       <w:r>
         <w:rPr>
           <w:rFonts w:ascii="Arial" w:hAnsi="Arial"/>
@@ -7119,7 +7241,7 @@
           <w:sz w:val="22"/>
         </w:rPr>
       </w:pPr>
-      <w:bookmarkStart w:id="7" w:name="_Toc20332210"/>
+      <w:bookmarkStart w:id="6" w:name="_Toc20332210"/>
       <w:r>
         <w:rPr>
           <w:rFonts w:ascii="Arial" w:hAnsi="Arial"/>
@@ -7139,7 +7261,7 @@
         </w:rPr>
         <w:t xml:space="preserve"> Describir la idea de Negocio</w:t>
       </w:r>
-      <w:bookmarkEnd w:id="7"/>
+      <w:bookmarkEnd w:id="6"/>
     </w:p>
     <w:p>
       <w:pPr>
@@ -7180,7 +7302,7 @@
           <w:sz w:val="22"/>
         </w:rPr>
       </w:pPr>
-      <w:bookmarkStart w:id="8" w:name="_Toc20332211"/>
+      <w:bookmarkStart w:id="7" w:name="_Toc20332211"/>
       <w:r>
         <w:rPr>
           <w:rFonts w:ascii="Arial" w:hAnsi="Arial"/>
@@ -7200,7 +7322,7 @@
         </w:rPr>
         <w:t xml:space="preserve"> Necesidades que satisface la idea de negocio</w:t>
       </w:r>
-      <w:bookmarkEnd w:id="8"/>
+      <w:bookmarkEnd w:id="7"/>
     </w:p>
     <w:p>
       <w:pPr>
@@ -7265,7 +7387,7 @@
           <w:sz w:val="22"/>
         </w:rPr>
       </w:pPr>
-      <w:bookmarkStart w:id="9" w:name="_Toc20332212"/>
+      <w:bookmarkStart w:id="8" w:name="_Toc20332212"/>
       <w:r>
         <w:rPr>
           <w:rFonts w:ascii="Arial" w:hAnsi="Arial"/>
@@ -7285,7 +7407,7 @@
         </w:rPr>
         <w:t>Identificar los usos y/o soluciones que brinda el producto/servicio</w:t>
       </w:r>
-      <w:bookmarkEnd w:id="9"/>
+      <w:bookmarkEnd w:id="8"/>
       <w:r>
         <w:rPr>
           <w:rFonts w:ascii="Arial" w:hAnsi="Arial"/>
@@ -7444,7 +7566,7 @@
           <w:sz w:val="22"/>
         </w:rPr>
       </w:pPr>
-      <w:bookmarkStart w:id="10" w:name="_Toc20332213"/>
+      <w:bookmarkStart w:id="9" w:name="_Toc20332213"/>
       <w:r>
         <w:rPr>
           <w:rFonts w:ascii="Arial" w:hAnsi="Arial"/>
@@ -7454,7 +7576,7 @@
         </w:rPr>
         <w:t>CAPITULO 3: VIABILIDAD TÉCNICA</w:t>
       </w:r>
-      <w:bookmarkEnd w:id="10"/>
+      <w:bookmarkEnd w:id="9"/>
       <w:r>
         <w:rPr>
           <w:rFonts w:ascii="Arial" w:hAnsi="Arial"/>
@@ -7482,7 +7604,7 @@
           <w:sz w:val="22"/>
         </w:rPr>
       </w:pPr>
-      <w:bookmarkStart w:id="11" w:name="_Toc20332214"/>
+      <w:bookmarkStart w:id="10" w:name="_Toc20332214"/>
       <w:r>
         <w:rPr>
           <w:rFonts w:ascii="Arial" w:hAnsi="Arial"/>
@@ -7502,7 +7624,7 @@
         </w:rPr>
         <w:t xml:space="preserve"> Presentación del prototipo de la Idea de Negocio</w:t>
       </w:r>
-      <w:bookmarkEnd w:id="11"/>
+      <w:bookmarkEnd w:id="10"/>
     </w:p>
     <w:p>
       <w:r>
@@ -7567,7 +7689,7 @@
           <w:sz w:val="22"/>
         </w:rPr>
       </w:pPr>
-      <w:bookmarkStart w:id="12" w:name="_Toc20332215"/>
+      <w:bookmarkStart w:id="11" w:name="_Toc20332215"/>
       <w:r>
         <w:rPr>
           <w:rFonts w:ascii="Arial" w:hAnsi="Arial"/>
@@ -7587,7 +7709,7 @@
         </w:rPr>
         <w:t xml:space="preserve"> Especificaciones técnicas del producto/servicio</w:t>
       </w:r>
-      <w:bookmarkEnd w:id="12"/>
+      <w:bookmarkEnd w:id="11"/>
       <w:r>
         <w:rPr>
           <w:rFonts w:ascii="Arial" w:hAnsi="Arial"/>
@@ -7609,7 +7731,15 @@
         <w:jc w:val="both"/>
       </w:pPr>
       <w:r>
-        <w:t>La interfaz fue construida con la plataforma .NET de Microsoft, con las herramientas de Windows Forms.</w:t>
+        <w:t xml:space="preserve">La interfaz fue construida con la plataforma .NET de Microsoft, con las herramientas de Windows </w:t>
+      </w:r>
+      <w:proofErr w:type="spellStart"/>
+      <w:r>
+        <w:t>Forms</w:t>
+      </w:r>
+      <w:proofErr w:type="spellEnd"/>
+      <w:r>
+        <w:t>.</w:t>
       </w:r>
     </w:p>
     <w:p>
@@ -7623,7 +7753,15 @@
         <w:jc w:val="both"/>
       </w:pPr>
       <w:r>
-        <w:t>La programación de la aplicación fue elaborada en lenguaje C#, los informes que genera el sistema están diseñados con apoyo de la librería ITextSharp.</w:t>
+        <w:t xml:space="preserve">La programación de la aplicación fue elaborada en lenguaje C#, los informes que genera el sistema están diseñados con apoyo de la librería </w:t>
+      </w:r>
+      <w:proofErr w:type="spellStart"/>
+      <w:r>
+        <w:t>ITextSharp</w:t>
+      </w:r>
+      <w:proofErr w:type="spellEnd"/>
+      <w:r>
+        <w:t>.</w:t>
       </w:r>
     </w:p>
     <w:p>
@@ -7665,7 +7803,15 @@
         <w:jc w:val="both"/>
       </w:pPr>
       <w:r>
-        <w:t>El control de versiones se hace mediante Git con un repositorio alojado en BitBucket.org</w:t>
+        <w:t xml:space="preserve">El control de versiones se hace mediante </w:t>
+      </w:r>
+      <w:proofErr w:type="spellStart"/>
+      <w:r>
+        <w:t>Git</w:t>
+      </w:r>
+      <w:proofErr w:type="spellEnd"/>
+      <w:r>
+        <w:t xml:space="preserve"> con un repositorio alojado en BitBucket.org</w:t>
       </w:r>
     </w:p>
     <w:p>
@@ -7680,7 +7826,7 @@
           <w:sz w:val="22"/>
         </w:rPr>
       </w:pPr>
-      <w:bookmarkStart w:id="13" w:name="_Toc20332216"/>
+      <w:bookmarkStart w:id="12" w:name="_Toc20332216"/>
       <w:r>
         <w:rPr>
           <w:rFonts w:ascii="Arial" w:hAnsi="Arial"/>
@@ -7700,7 +7846,7 @@
         </w:rPr>
         <w:t xml:space="preserve"> Lista de equipos requeridos para elaborar el producto o brindar el servicio</w:t>
       </w:r>
-      <w:bookmarkEnd w:id="13"/>
+      <w:bookmarkEnd w:id="12"/>
     </w:p>
     <w:p>
       <w:r>
@@ -7840,7 +7986,15 @@
         <w:spacing w:line="360" w:lineRule="auto"/>
       </w:pPr>
       <w:r>
-        <w:t>Video 2GB NVIDIA chipset Geforce DDR5</w:t>
+        <w:t xml:space="preserve">Video 2GB NVIDIA chipset </w:t>
+      </w:r>
+      <w:proofErr w:type="spellStart"/>
+      <w:r>
+        <w:t>Geforce</w:t>
+      </w:r>
+      <w:proofErr w:type="spellEnd"/>
+      <w:r>
+        <w:t xml:space="preserve"> DDR5</w:t>
       </w:r>
     </w:p>
     <w:p>
@@ -7954,7 +8108,7 @@
           <w:sz w:val="22"/>
         </w:rPr>
       </w:pPr>
-      <w:bookmarkStart w:id="14" w:name="_Toc20332217"/>
+      <w:bookmarkStart w:id="13" w:name="_Toc20332217"/>
       <w:r>
         <w:rPr>
           <w:rFonts w:ascii="Arial" w:hAnsi="Arial"/>
@@ -7974,7 +8128,7 @@
         </w:rPr>
         <w:t>Lista de insumos y/o materias primas</w:t>
       </w:r>
-      <w:bookmarkEnd w:id="14"/>
+      <w:bookmarkEnd w:id="13"/>
     </w:p>
     <w:p>
       <w:pPr>
@@ -7984,6 +8138,7 @@
           <w:numId w:val="11"/>
         </w:numPr>
         <w:spacing w:line="360" w:lineRule="auto"/>
+        <w:jc w:val="both"/>
       </w:pPr>
       <w:r>
         <w:t xml:space="preserve">Licencia Windows </w:t>
@@ -8003,6 +8158,7 @@
           <w:numId w:val="11"/>
         </w:numPr>
         <w:spacing w:line="360" w:lineRule="auto"/>
+        <w:jc w:val="both"/>
       </w:pPr>
       <w:r>
         <w:t xml:space="preserve">Licencia Visual Studio Professional </w:t>
@@ -8029,6 +8185,9 @@
         <w:r>
           <w:t>‬</w:t>
         </w:r>
+        <w:r>
+          <w:t>‬</w:t>
+        </w:r>
       </w:bdo>
     </w:p>
     <w:p>
@@ -8043,7 +8202,7 @@
           <w:sz w:val="22"/>
         </w:rPr>
       </w:pPr>
-      <w:bookmarkStart w:id="15" w:name="_Toc20332218"/>
+      <w:bookmarkStart w:id="14" w:name="_Toc20332218"/>
       <w:r>
         <w:rPr>
           <w:rFonts w:ascii="Arial" w:hAnsi="Arial"/>
@@ -8054,7 +8213,7 @@
         </w:rPr>
         <w:t xml:space="preserve">3.2.3 </w:t>
       </w:r>
-      <w:bookmarkEnd w:id="15"/>
+      <w:bookmarkEnd w:id="14"/>
       <w:r>
         <w:rPr>
           <w:rFonts w:ascii="Arial" w:hAnsi="Arial"/>
@@ -8068,6 +8227,7 @@
     <w:p>
       <w:pPr>
         <w:spacing w:line="360" w:lineRule="auto"/>
+        <w:jc w:val="both"/>
       </w:pPr>
       <w:r>
         <w:t>La aplicación se instala en el equipo personal del fiscal, o la computadora del asistente o practicante que se dedica a hacer la documentación del despacho fiscal.</w:t>
@@ -8090,7 +8250,7 @@
           <w:sz w:val="22"/>
         </w:rPr>
       </w:pPr>
-      <w:bookmarkStart w:id="16" w:name="_Toc20332219"/>
+      <w:bookmarkStart w:id="15" w:name="_Toc20332219"/>
       <w:r>
         <w:rPr>
           <w:rFonts w:ascii="Arial" w:hAnsi="Arial"/>
@@ -8111,11 +8271,12 @@
         </w:rPr>
         <w:t>Especificaciones para su aplicación y/o uso</w:t>
       </w:r>
-      <w:bookmarkEnd w:id="16"/>
+      <w:bookmarkEnd w:id="15"/>
     </w:p>
     <w:p>
       <w:pPr>
         <w:spacing w:line="360" w:lineRule="auto"/>
+        <w:jc w:val="both"/>
       </w:pPr>
       <w:r>
         <w:t>En primer lugar, la aplicación de inicializa y se obtiene acceso al escritorio que muestra todas las opciones del sistema.</w:t>
@@ -8167,6 +8328,9 @@
       </w:r>
     </w:p>
     <w:p>
+      <w:pPr>
+        <w:jc w:val="both"/>
+      </w:pPr>
       <w:r>
         <w:t>La primera información que se ingresa al sistema es la información básica del fiscal.</w:t>
       </w:r>
@@ -8217,6 +8381,9 @@
       </w:r>
     </w:p>
     <w:p>
+      <w:pPr>
+        <w:jc w:val="both"/>
+      </w:pPr>
       <w:r>
         <w:lastRenderedPageBreak/>
         <w:t>Seguidamente, se ingresa la información de las dependencias policiales con las que trabaja el despacho del fiscal.</w:t>
@@ -8268,6 +8435,9 @@
       </w:r>
     </w:p>
     <w:p>
+      <w:pPr>
+        <w:jc w:val="both"/>
+      </w:pPr>
       <w:r>
         <w:t>Posteriormente la aplicación muestra la opción para editar los datos de los sujetos procesales de la investigación.</w:t>
       </w:r>
@@ -8318,6 +8488,9 @@
       </w:r>
     </w:p>
     <w:p>
+      <w:pPr>
+        <w:jc w:val="both"/>
+      </w:pPr>
       <w:r>
         <w:lastRenderedPageBreak/>
         <w:t>Asimismo, se muestra la opción para editar la denominación del año para el encabezado de algunos documentos que lo requieren.</w:t>
@@ -8369,6 +8542,9 @@
       </w:r>
     </w:p>
     <w:p>
+      <w:pPr>
+        <w:jc w:val="both"/>
+      </w:pPr>
       <w:r>
         <w:t>Luego de las primeras acciones de configuración se procede a hacer el ingreso del caso o carpeta fiscal, con datos básicos que incluye los nombres e identificaciones de los sujetos procesales.</w:t>
       </w:r>
@@ -8419,6 +8595,9 @@
       </w:r>
     </w:p>
     <w:p>
+      <w:pPr>
+        <w:jc w:val="both"/>
+      </w:pPr>
       <w:r>
         <w:lastRenderedPageBreak/>
         <w:t>Posteriormente, se procede a calificar la carpeta. En esta etapa el fiscal confirma cuales son los artículos del NCPP que est</w:t>
@@ -8482,6 +8661,9 @@
       </w:r>
     </w:p>
     <w:p>
+      <w:pPr>
+        <w:jc w:val="both"/>
+      </w:pPr>
       <w:r>
         <w:t>Una vez contada con la calificación jurídica se procede a hacer la disposición de apertura del caso. Aquí, el fiscal solo necesita elegir la carpeta e ingresar los hechos y diligencias a seguir</w:t>
       </w:r>
@@ -8541,6 +8723,9 @@
     <w:p/>
     <w:p/>
     <w:p>
+      <w:pPr>
+        <w:jc w:val="both"/>
+      </w:pPr>
       <w:r>
         <w:lastRenderedPageBreak/>
         <w:t>Finalmente, luego de confirmar el ingreso de la disposición</w:t>
@@ -8650,7 +8835,7 @@
           <w:szCs w:val="24"/>
         </w:rPr>
       </w:pPr>
-      <w:bookmarkStart w:id="17" w:name="_Toc20332220"/>
+      <w:bookmarkStart w:id="16" w:name="_Toc20332220"/>
       <w:r>
         <w:rPr>
           <w:rFonts w:ascii="Arial" w:hAnsi="Arial"/>
@@ -8660,7 +8845,7 @@
         </w:rPr>
         <w:t>CAPÍTULO 4: RECURSOS HUMANOS</w:t>
       </w:r>
-      <w:bookmarkEnd w:id="17"/>
+      <w:bookmarkEnd w:id="16"/>
       <w:r>
         <w:rPr>
           <w:rFonts w:ascii="Arial" w:hAnsi="Arial"/>
@@ -8683,7 +8868,7 @@
           <w:sz w:val="22"/>
         </w:rPr>
       </w:pPr>
-      <w:bookmarkStart w:id="18" w:name="_Toc20332221"/>
+      <w:bookmarkStart w:id="17" w:name="_Toc20332221"/>
       <w:r>
         <w:rPr>
           <w:rFonts w:ascii="Arial" w:hAnsi="Arial"/>
@@ -8703,7 +8888,82 @@
         </w:rPr>
         <w:t xml:space="preserve"> Tipos de Recurso de Capital del Emprendimiento</w:t>
       </w:r>
-      <w:bookmarkEnd w:id="18"/>
+      <w:bookmarkEnd w:id="17"/>
+    </w:p>
+    <w:p>
+      <w:pPr>
+        <w:spacing w:line="360" w:lineRule="auto"/>
+        <w:jc w:val="both"/>
+        <w:rPr>
+          <w:rFonts w:cstheme="minorHAnsi"/>
+        </w:rPr>
+      </w:pPr>
+      <w:r>
+        <w:rPr>
+          <w:rFonts w:cstheme="minorHAnsi"/>
+          <w:b/>
+        </w:rPr>
+        <w:t>Capital Social</w:t>
+      </w:r>
+      <w:r>
+        <w:rPr>
+          <w:rFonts w:cstheme="minorHAnsi"/>
+        </w:rPr>
+        <w:t>.</w:t>
+      </w:r>
+      <w:r>
+        <w:rPr>
+          <w:rFonts w:cstheme="minorHAnsi"/>
+        </w:rPr>
+        <w:t xml:space="preserve"> </w:t>
+      </w:r>
+      <w:r>
+        <w:rPr>
+          <w:rFonts w:cstheme="minorHAnsi"/>
+        </w:rPr>
+        <w:t xml:space="preserve">Con respecto al </w:t>
+      </w:r>
+      <w:r>
+        <w:rPr>
+          <w:rFonts w:cstheme="minorHAnsi"/>
+        </w:rPr>
+        <w:t>término</w:t>
+      </w:r>
+      <w:r>
+        <w:rPr>
+          <w:rFonts w:cstheme="minorHAnsi"/>
+        </w:rPr>
+        <w:t xml:space="preserve"> contable, el capital social se define como el valor de los bienes o el dinero que los socios aportaran a nuestra empresa sin derecho a devolución.</w:t>
+      </w:r>
+    </w:p>
+    <w:p>
+      <w:pPr>
+        <w:spacing w:line="360" w:lineRule="auto"/>
+        <w:jc w:val="both"/>
+        <w:rPr>
+          <w:rFonts w:cstheme="minorHAnsi"/>
+        </w:rPr>
+      </w:pPr>
+      <w:r>
+        <w:rPr>
+          <w:rFonts w:cstheme="minorHAnsi"/>
+          <w:b/>
+        </w:rPr>
+        <w:t>Capital Humano</w:t>
+      </w:r>
+      <w:r>
+        <w:rPr>
+          <w:rFonts w:cstheme="minorHAnsi"/>
+          <w:b/>
+        </w:rPr>
+        <w:t xml:space="preserve">. </w:t>
+      </w:r>
+      <w:r>
+        <w:rPr>
+          <w:rFonts w:cstheme="minorHAnsi"/>
+        </w:rPr>
+        <w:t xml:space="preserve">El capital humano es el valor dado a las capacidades del personal que labora en una empresa en este caso el analista programador, el arquitecto de base de datos, el personal de marketing y publicidad y el analista funcional, deben tener conocimientos generales, destrezas y experiencias acumuladas para desarrollar mayor productividad y desarrollo económico. </w:t>
+      </w:r>
     </w:p>
     <w:p>
       <w:pPr>
@@ -8711,13 +8971,13 @@
         <w:spacing w:line="360" w:lineRule="auto"/>
         <w:jc w:val="both"/>
         <w:rPr>
-          <w:rFonts w:ascii="Arial" w:hAnsi="Arial" w:cs="Times New Roman"/>
+          <w:rFonts w:ascii="Arial" w:hAnsi="Arial"/>
           <w:b/>
           <w:color w:val="auto"/>
           <w:sz w:val="22"/>
         </w:rPr>
       </w:pPr>
-      <w:bookmarkStart w:id="19" w:name="_Toc20332222"/>
+      <w:bookmarkStart w:id="18" w:name="_Toc20332222"/>
       <w:r>
         <w:rPr>
           <w:rFonts w:ascii="Arial" w:hAnsi="Arial"/>
@@ -8737,7 +8997,7 @@
         </w:rPr>
         <w:t xml:space="preserve"> Al iniciar el emprendimiento</w:t>
       </w:r>
-      <w:bookmarkEnd w:id="19"/>
+      <w:bookmarkEnd w:id="18"/>
       <w:r>
         <w:rPr>
           <w:rFonts w:ascii="Arial" w:hAnsi="Arial"/>
@@ -8750,6 +9010,267 @@
     </w:p>
     <w:p>
       <w:pPr>
+        <w:spacing w:line="360" w:lineRule="auto"/>
+        <w:jc w:val="both"/>
+        <w:rPr>
+          <w:rFonts w:ascii="Arial" w:hAnsi="Arial" w:cs="Arial"/>
+          <w:b/>
+        </w:rPr>
+      </w:pPr>
+      <w:r>
+        <w:rPr>
+          <w:rFonts w:cstheme="minorHAnsi"/>
+        </w:rPr>
+        <w:t xml:space="preserve">Necesitamos un capital para culminar la </w:t>
+      </w:r>
+      <w:r>
+        <w:rPr>
+          <w:rFonts w:cstheme="minorHAnsi"/>
+        </w:rPr>
+        <w:t>programación</w:t>
+      </w:r>
+      <w:r>
+        <w:rPr>
+          <w:rFonts w:cstheme="minorHAnsi"/>
+        </w:rPr>
+        <w:t xml:space="preserve"> del sistema</w:t>
+      </w:r>
+      <w:r>
+        <w:rPr>
+          <w:rFonts w:cstheme="minorHAnsi"/>
+        </w:rPr>
+        <w:t>,</w:t>
+      </w:r>
+      <w:r>
+        <w:rPr>
+          <w:rFonts w:cstheme="minorHAnsi"/>
+        </w:rPr>
+        <w:t xml:space="preserve"> también un equipo técnico ante cualquier situación de </w:t>
+      </w:r>
+      <w:r>
+        <w:rPr>
+          <w:rFonts w:cstheme="minorHAnsi"/>
+        </w:rPr>
+        <w:t>incidencia</w:t>
+      </w:r>
+      <w:r>
+        <w:rPr>
+          <w:rFonts w:cstheme="minorHAnsi"/>
+        </w:rPr>
+        <w:t xml:space="preserve"> de sistema. Todos los servicios</w:t>
+      </w:r>
+      <w:r>
+        <w:rPr>
+          <w:rFonts w:cstheme="minorHAnsi"/>
+        </w:rPr>
+        <w:t xml:space="preserve"> serán solicitados desde la aplicación.</w:t>
+      </w:r>
+      <w:r>
+        <w:rPr>
+          <w:rFonts w:ascii="Arial" w:hAnsi="Arial" w:cs="Arial"/>
+          <w:b/>
+        </w:rPr>
+        <w:t xml:space="preserve"> </w:t>
+      </w:r>
+    </w:p>
+    <w:p>
+      <w:pPr>
+        <w:spacing w:line="360" w:lineRule="auto"/>
+        <w:jc w:val="both"/>
+        <w:rPr>
+          <w:rFonts w:cstheme="minorHAnsi"/>
+        </w:rPr>
+      </w:pPr>
+      <w:r>
+        <w:rPr>
+          <w:rFonts w:cstheme="minorHAnsi"/>
+          <w:b/>
+        </w:rPr>
+        <w:t>Recursos de capital.</w:t>
+      </w:r>
+      <w:r>
+        <w:rPr>
+          <w:rFonts w:cstheme="minorHAnsi"/>
+        </w:rPr>
+        <w:t xml:space="preserve"> Para realizar un proceso, “secuencia de las tareas o actividades interrelacionadas que tiene como fin pro</w:t>
+      </w:r>
+      <w:r>
+        <w:rPr>
+          <w:rFonts w:cstheme="minorHAnsi"/>
+        </w:rPr>
+        <w:t>ducir un determinado resultado”,</w:t>
+      </w:r>
+      <w:r>
+        <w:rPr>
+          <w:rFonts w:cstheme="minorHAnsi"/>
+        </w:rPr>
+        <w:t xml:space="preserve"> necesitaremos un equipo de soporte ante toda contingencia del sistema para los tiempos y el mantenimiento de servidores que operaran todo el tiempo para pronta respuesta ante la solicitud de un usuario.</w:t>
+      </w:r>
+    </w:p>
+    <w:p>
+      <w:pPr>
+        <w:spacing w:line="360" w:lineRule="auto"/>
+        <w:jc w:val="both"/>
+        <w:rPr>
+          <w:rFonts w:cstheme="minorHAnsi"/>
+        </w:rPr>
+      </w:pPr>
+      <w:r>
+        <w:rPr>
+          <w:rFonts w:cstheme="minorHAnsi"/>
+        </w:rPr>
+        <w:t>Entre los recursos de capital tendremos:</w:t>
+      </w:r>
+    </w:p>
+    <w:p>
+      <w:pPr>
+        <w:spacing w:line="360" w:lineRule="auto"/>
+        <w:jc w:val="both"/>
+        <w:rPr>
+          <w:rFonts w:cstheme="minorHAnsi"/>
+        </w:rPr>
+      </w:pPr>
+      <w:r>
+        <w:rPr>
+          <w:rFonts w:cstheme="minorHAnsi"/>
+          <w:b/>
+        </w:rPr>
+        <w:t>Capital social</w:t>
+      </w:r>
+      <w:r>
+        <w:rPr>
+          <w:rFonts w:cstheme="minorHAnsi"/>
+        </w:rPr>
+        <w:t xml:space="preserve">. Son los diferentes canales o herramientas a utilizar que servirán para la difusión y llegar a la mayor cantidad de personas ya sea como clientes y/o financiadores. Para ello utilizaremos las redes sociales entre otros medios de </w:t>
+      </w:r>
+      <w:r>
+        <w:rPr>
+          <w:rFonts w:cstheme="minorHAnsi"/>
+        </w:rPr>
+        <w:t xml:space="preserve">comunicación donde se auspicie: </w:t>
+      </w:r>
+      <w:r>
+        <w:rPr>
+          <w:rFonts w:cstheme="minorHAnsi"/>
+        </w:rPr>
+        <w:t>Yo</w:t>
+      </w:r>
+      <w:r>
+        <w:rPr>
+          <w:rFonts w:cstheme="minorHAnsi"/>
+        </w:rPr>
+        <w:t>uTube, Instagram, Facebook, etc</w:t>
+      </w:r>
+      <w:r>
+        <w:rPr>
+          <w:rFonts w:cstheme="minorHAnsi"/>
+        </w:rPr>
+        <w:t>.</w:t>
+      </w:r>
+    </w:p>
+    <w:p>
+      <w:pPr>
+        <w:spacing w:line="360" w:lineRule="auto"/>
+        <w:jc w:val="both"/>
+        <w:rPr>
+          <w:rFonts w:cstheme="minorHAnsi"/>
+        </w:rPr>
+      </w:pPr>
+      <w:r>
+        <w:rPr>
+          <w:rFonts w:cstheme="minorHAnsi"/>
+          <w:b/>
+        </w:rPr>
+        <w:t>Capital físico.</w:t>
+      </w:r>
+      <w:r>
+        <w:rPr>
+          <w:rFonts w:cstheme="minorHAnsi"/>
+        </w:rPr>
+        <w:t xml:space="preserve"> Son los bienes materiales que nos ayudarán a realizar los procesos. Nosotros contaremos con un centro de ayuda al usuario ante consultas, la cual será adquirido por los socios. El servicio será monitoreado por personal especializado para las contingencias. </w:t>
+      </w:r>
+    </w:p>
+    <w:p>
+      <w:pPr>
+        <w:spacing w:line="360" w:lineRule="auto"/>
+        <w:jc w:val="both"/>
+        <w:rPr>
+          <w:rFonts w:cstheme="minorHAnsi"/>
+        </w:rPr>
+      </w:pPr>
+      <w:r>
+        <w:rPr>
+          <w:rFonts w:cstheme="minorHAnsi"/>
+          <w:b/>
+        </w:rPr>
+        <w:t>Capital humano</w:t>
+      </w:r>
+      <w:r>
+        <w:rPr>
+          <w:rFonts w:cstheme="minorHAnsi"/>
+        </w:rPr>
+        <w:t>. En primer lugar, se formará un equipo central de trabajo el cual estará conformado por los socios del emprendimiento, algunos asesores especialistas en ciertas ramas y empleados que se encargarán netamente de los trabajos. Como pueden ser los técnicos y operarios. Posteriormente a este se contratará más empleados en medida que el negocio genere más ganancias.</w:t>
+      </w:r>
+    </w:p>
+    <w:p>
+      <w:pPr>
+        <w:spacing w:line="360" w:lineRule="auto"/>
+        <w:jc w:val="both"/>
+        <w:rPr>
+          <w:rFonts w:cstheme="minorHAnsi"/>
+        </w:rPr>
+      </w:pPr>
+      <w:r>
+        <w:rPr>
+          <w:rFonts w:cstheme="minorHAnsi"/>
+          <w:b/>
+        </w:rPr>
+        <w:lastRenderedPageBreak/>
+        <w:t>Capital intelectual.</w:t>
+      </w:r>
+      <w:r>
+        <w:rPr>
+          <w:rFonts w:cstheme="minorHAnsi"/>
+        </w:rPr>
+        <w:t xml:space="preserve"> Como capital intelectual hemos considerado el desarrollado de conocimientos y habilidades en los campos de diseño, ingeniería y publicidad. Siendo estos las especialidades de los cofundadores. También, consideramos como capital intelectual un buen SGC (sistema de gestión de calidad) enfocado en cumplir con los requisitos del cliente.</w:t>
+      </w:r>
+    </w:p>
+    <w:p>
+      <w:pPr>
+        <w:spacing w:line="360" w:lineRule="auto"/>
+        <w:jc w:val="both"/>
+        <w:rPr>
+          <w:rFonts w:cstheme="minorHAnsi"/>
+        </w:rPr>
+      </w:pPr>
+      <w:r>
+        <w:rPr>
+          <w:rFonts w:cstheme="minorHAnsi"/>
+          <w:b/>
+        </w:rPr>
+        <w:t>Capital financiero.</w:t>
+      </w:r>
+      <w:r>
+        <w:rPr>
+          <w:rFonts w:cstheme="minorHAnsi"/>
+        </w:rPr>
+        <w:t xml:space="preserve"> Contaremos con los aportes de dinero que cada socio entregará para todos los gastos que implicará iniciar el emprendimiento. Por otro lado, buscaremos personas o entidades que estén decididos a invertir en proyectos vinculados al </w:t>
+      </w:r>
+      <w:r>
+        <w:rPr>
+          <w:rFonts w:cstheme="minorHAnsi"/>
+        </w:rPr>
+        <w:t>mejoramiento de la justicia en el Perú</w:t>
+      </w:r>
+      <w:r>
+        <w:rPr>
+          <w:rFonts w:cstheme="minorHAnsi"/>
+        </w:rPr>
+        <w:t>.</w:t>
+      </w:r>
+    </w:p>
+    <w:p>
+      <w:pPr>
         <w:pStyle w:val="Ttulo2"/>
         <w:spacing w:line="360" w:lineRule="auto"/>
         <w:jc w:val="both"/>
@@ -8760,7 +9281,7 @@
           <w:sz w:val="22"/>
         </w:rPr>
       </w:pPr>
-      <w:bookmarkStart w:id="20" w:name="_Toc20332223"/>
+      <w:bookmarkStart w:id="19" w:name="_Toc20332223"/>
       <w:r>
         <w:rPr>
           <w:rFonts w:ascii="Arial" w:hAnsi="Arial"/>
@@ -8780,7 +9301,140 @@
         </w:rPr>
         <w:t xml:space="preserve"> Equipo central del Emprendimiento</w:t>
       </w:r>
-      <w:bookmarkEnd w:id="20"/>
+      <w:bookmarkEnd w:id="19"/>
+    </w:p>
+    <w:p>
+      <w:pPr>
+        <w:spacing w:line="360" w:lineRule="auto"/>
+        <w:jc w:val="both"/>
+        <w:rPr>
+          <w:rFonts w:cstheme="minorHAnsi"/>
+        </w:rPr>
+      </w:pPr>
+      <w:r>
+        <w:rPr>
+          <w:rFonts w:cstheme="minorHAnsi"/>
+        </w:rPr>
+        <w:t>Todos los miembros del equipo central deberán ser partícipes de un buen sistema de gestión de calidad SGC enfocados en los procesos y la mejora continua. Los miembros del equipo deberán contar con algunas características para el mejor resultado en el trabajo.</w:t>
+      </w:r>
+    </w:p>
+    <w:p>
+      <w:pPr>
+        <w:spacing w:line="360" w:lineRule="auto"/>
+        <w:jc w:val="both"/>
+        <w:rPr>
+          <w:rFonts w:cstheme="minorHAnsi"/>
+        </w:rPr>
+      </w:pPr>
+      <w:r>
+        <w:rPr>
+          <w:rFonts w:cstheme="minorHAnsi"/>
+          <w:b/>
+        </w:rPr>
+        <w:t>Diversidad.</w:t>
+      </w:r>
+      <w:r>
+        <w:rPr>
+          <w:rFonts w:cstheme="minorHAnsi"/>
+        </w:rPr>
+        <w:t xml:space="preserve"> Los cofundadores contamos con conocimientos en diferentes áreas y aportaremos desde nuestras perspectivas todo lo necesario</w:t>
+      </w:r>
+      <w:r>
+        <w:rPr>
+          <w:rFonts w:cstheme="minorHAnsi"/>
+        </w:rPr>
+        <w:t xml:space="preserve"> en cumplir las metas trazadas.</w:t>
+      </w:r>
+    </w:p>
+    <w:p>
+      <w:pPr>
+        <w:spacing w:line="360" w:lineRule="auto"/>
+        <w:jc w:val="both"/>
+        <w:rPr>
+          <w:rFonts w:cstheme="minorHAnsi"/>
+        </w:rPr>
+      </w:pPr>
+      <w:r>
+        <w:rPr>
+          <w:rFonts w:cstheme="minorHAnsi"/>
+          <w:b/>
+        </w:rPr>
+        <w:t>Cohesión.</w:t>
+      </w:r>
+      <w:r>
+        <w:rPr>
+          <w:rFonts w:cstheme="minorHAnsi"/>
+        </w:rPr>
+        <w:t xml:space="preserve"> El equipo está enfocado en cumplir con los planes programados y se cumplirá a pes</w:t>
+      </w:r>
+      <w:r>
+        <w:rPr>
+          <w:rFonts w:cstheme="minorHAnsi"/>
+        </w:rPr>
+        <w:t>ar de que en forma individual tengamos objetivos</w:t>
+      </w:r>
+      <w:r>
+        <w:rPr>
+          <w:rFonts w:cstheme="minorHAnsi"/>
+        </w:rPr>
+        <w:t xml:space="preserve"> diferentes. </w:t>
+      </w:r>
+    </w:p>
+    <w:p>
+      <w:pPr>
+        <w:spacing w:line="360" w:lineRule="auto"/>
+        <w:jc w:val="both"/>
+        <w:rPr>
+          <w:rFonts w:cstheme="minorHAnsi"/>
+        </w:rPr>
+      </w:pPr>
+      <w:r>
+        <w:rPr>
+          <w:rFonts w:cstheme="minorHAnsi"/>
+          <w:b/>
+        </w:rPr>
+        <w:t>Apertura.</w:t>
+      </w:r>
+      <w:r>
+        <w:rPr>
+          <w:rFonts w:cstheme="minorHAnsi"/>
+        </w:rPr>
+        <w:t xml:space="preserve"> Todos los miembros del equipo, sea cualquier puesto que ocupa tendrá toda la libertad y confianza de compartir información, ideas e inquietudes. </w:t>
+      </w:r>
+    </w:p>
+    <w:p>
+      <w:pPr>
+        <w:spacing w:line="360" w:lineRule="auto"/>
+        <w:jc w:val="both"/>
+        <w:rPr>
+          <w:rFonts w:cstheme="minorHAnsi"/>
+        </w:rPr>
+      </w:pPr>
+      <w:r>
+        <w:rPr>
+          <w:rFonts w:cstheme="minorHAnsi"/>
+          <w:b/>
+        </w:rPr>
+        <w:t>Enfoque hacia las tareas.</w:t>
+      </w:r>
+      <w:r>
+        <w:rPr>
+          <w:rFonts w:cstheme="minorHAnsi"/>
+        </w:rPr>
+        <w:t xml:space="preserve"> El equipo se traza met</w:t>
+      </w:r>
+      <w:r>
+        <w:rPr>
+          <w:rFonts w:cstheme="minorHAnsi"/>
+        </w:rPr>
+        <w:t>as y debe de cumplirlas enfocándose</w:t>
+      </w:r>
+      <w:r>
+        <w:rPr>
+          <w:rFonts w:cstheme="minorHAnsi"/>
+        </w:rPr>
+        <w:t xml:space="preserve"> en la satisfacción de los clientes.</w:t>
+      </w:r>
     </w:p>
     <w:p>
       <w:pPr>
@@ -8788,13 +9442,13 @@
         <w:spacing w:line="360" w:lineRule="auto"/>
         <w:jc w:val="both"/>
         <w:rPr>
-          <w:rFonts w:ascii="Arial" w:hAnsi="Arial" w:cs="Times New Roman"/>
+          <w:rFonts w:ascii="Arial" w:hAnsi="Arial"/>
           <w:b/>
           <w:color w:val="auto"/>
           <w:sz w:val="22"/>
         </w:rPr>
       </w:pPr>
-      <w:bookmarkStart w:id="21" w:name="_Toc20332224"/>
+      <w:bookmarkStart w:id="20" w:name="_Toc20332224"/>
       <w:r>
         <w:rPr>
           <w:rFonts w:ascii="Arial" w:hAnsi="Arial"/>
@@ -8814,7 +9468,7 @@
         </w:rPr>
         <w:t xml:space="preserve"> Acuerdo entre los fundadores del emprendimiento</w:t>
       </w:r>
-      <w:bookmarkEnd w:id="21"/>
+      <w:bookmarkEnd w:id="20"/>
       <w:r>
         <w:rPr>
           <w:rFonts w:ascii="Arial" w:hAnsi="Arial"/>
@@ -8827,6 +9481,200 @@
     </w:p>
     <w:p>
       <w:pPr>
+        <w:spacing w:line="360" w:lineRule="auto"/>
+        <w:jc w:val="both"/>
+        <w:rPr>
+          <w:rFonts w:cstheme="minorHAnsi"/>
+        </w:rPr>
+      </w:pPr>
+      <w:r>
+        <w:rPr>
+          <w:rFonts w:cstheme="minorHAnsi"/>
+        </w:rPr>
+        <w:t>Es un documento legal en el cual se describen los acuerdos de los fundadores, en el cual se tomar</w:t>
+      </w:r>
+      <w:r>
+        <w:rPr>
+          <w:rFonts w:cstheme="minorHAnsi"/>
+        </w:rPr>
+        <w:t>á</w:t>
+      </w:r>
+      <w:r>
+        <w:rPr>
+          <w:rFonts w:cstheme="minorHAnsi"/>
+        </w:rPr>
+        <w:t xml:space="preserve"> la decisión ante futuros desacuerdos o discrepancias entre los mismos cuando el proyecto esté en marcha.</w:t>
+      </w:r>
+    </w:p>
+    <w:p>
+      <w:pPr>
+        <w:spacing w:line="360" w:lineRule="auto"/>
+        <w:jc w:val="both"/>
+        <w:rPr>
+          <w:rFonts w:cstheme="minorHAnsi"/>
+        </w:rPr>
+      </w:pPr>
+      <w:r>
+        <w:rPr>
+          <w:rFonts w:cstheme="minorHAnsi"/>
+          <w:b/>
+        </w:rPr>
+        <w:t>Descripción comercial.</w:t>
+      </w:r>
+      <w:r>
+        <w:rPr>
+          <w:rFonts w:cstheme="minorHAnsi"/>
+        </w:rPr>
+        <w:t xml:space="preserve"> El nombre de la empresa </w:t>
+      </w:r>
+      <w:r>
+        <w:rPr>
+          <w:rFonts w:cstheme="minorHAnsi"/>
+        </w:rPr>
+        <w:t>Roma</w:t>
+      </w:r>
+      <w:r>
+        <w:rPr>
+          <w:rFonts w:cstheme="minorHAnsi"/>
+        </w:rPr>
+        <w:t xml:space="preserve">, es elegido de forma unánime por los fundadores. También, se acepta la idea de </w:t>
+      </w:r>
+      <w:r>
+        <w:rPr>
+          <w:rFonts w:cstheme="minorHAnsi"/>
+        </w:rPr>
+        <w:t>negocio tecnológico para el mejoramiento de la justicia en el Perú</w:t>
+      </w:r>
+      <w:r>
+        <w:rPr>
+          <w:rFonts w:cstheme="minorHAnsi"/>
+        </w:rPr>
+        <w:t>.</w:t>
+      </w:r>
+    </w:p>
+    <w:p>
+      <w:pPr>
+        <w:spacing w:line="360" w:lineRule="auto"/>
+        <w:jc w:val="both"/>
+        <w:rPr>
+          <w:rFonts w:cstheme="minorHAnsi"/>
+        </w:rPr>
+      </w:pPr>
+      <w:r>
+        <w:rPr>
+          <w:rFonts w:cstheme="minorHAnsi"/>
+          <w:b/>
+        </w:rPr>
+        <w:t>F</w:t>
+      </w:r>
+      <w:r>
+        <w:rPr>
+          <w:rFonts w:cstheme="minorHAnsi"/>
+          <w:b/>
+        </w:rPr>
+        <w:t>undadores.</w:t>
+      </w:r>
+      <w:r>
+        <w:rPr>
+          <w:rFonts w:cstheme="minorHAnsi"/>
+        </w:rPr>
+        <w:t xml:space="preserve"> Los fundadores tendrán los cargos y responsabilidades según el organigrama realizados por ellos mismos. </w:t>
+      </w:r>
+    </w:p>
+    <w:p>
+      <w:pPr>
+        <w:spacing w:line="360" w:lineRule="auto"/>
+        <w:jc w:val="both"/>
+        <w:rPr>
+          <w:rFonts w:cstheme="minorHAnsi"/>
+        </w:rPr>
+      </w:pPr>
+      <w:r>
+        <w:rPr>
+          <w:rFonts w:cstheme="minorHAnsi"/>
+          <w:b/>
+        </w:rPr>
+        <w:lastRenderedPageBreak/>
+        <w:t>Titularidad</w:t>
+      </w:r>
+      <w:r>
+        <w:rPr>
+          <w:rFonts w:cstheme="minorHAnsi"/>
+        </w:rPr>
+        <w:t xml:space="preserve">. Se designará de mutuo acuerdo un titular para casos legales, representativos o para ocasiones contractuales. Pero, internamente se llevará un registro de la cantidad de recursos aportados por cada miembro y se tendrá en cuenta para la toma de decisiones. </w:t>
+      </w:r>
+    </w:p>
+    <w:p>
+      <w:pPr>
+        <w:spacing w:line="360" w:lineRule="auto"/>
+        <w:jc w:val="both"/>
+        <w:rPr>
+          <w:rFonts w:ascii="Arial" w:hAnsi="Arial" w:cs="Arial"/>
+        </w:rPr>
+      </w:pPr>
+      <w:r>
+        <w:rPr>
+          <w:rFonts w:cstheme="minorHAnsi"/>
+          <w:b/>
+        </w:rPr>
+        <w:t>Propiedad intelectual.</w:t>
+      </w:r>
+      <w:r>
+        <w:rPr>
+          <w:rFonts w:cstheme="minorHAnsi"/>
+        </w:rPr>
+        <w:t xml:space="preserve"> Los conocimientos aportados durante </w:t>
+      </w:r>
+      <w:r>
+        <w:rPr>
+          <w:rFonts w:cstheme="minorHAnsi"/>
+        </w:rPr>
+        <w:t>la fase de planificación, ejecución y control realizada</w:t>
+      </w:r>
+      <w:r>
+        <w:rPr>
+          <w:rFonts w:cstheme="minorHAnsi"/>
+        </w:rPr>
+        <w:t xml:space="preserve"> por los socios le pertene</w:t>
+      </w:r>
+      <w:r>
+        <w:rPr>
+          <w:rFonts w:ascii="Arial" w:hAnsi="Arial" w:cs="Arial"/>
+        </w:rPr>
+        <w:t xml:space="preserve">cerán únicamente a la empresa y serán registrados en el organismo correspondiente INDECOPI. </w:t>
+      </w:r>
+    </w:p>
+    <w:p>
+      <w:pPr>
+        <w:spacing w:line="360" w:lineRule="auto"/>
+        <w:jc w:val="both"/>
+        <w:rPr>
+          <w:rFonts w:cstheme="minorHAnsi"/>
+        </w:rPr>
+      </w:pPr>
+      <w:r>
+        <w:rPr>
+          <w:rFonts w:cstheme="minorHAnsi"/>
+          <w:b/>
+        </w:rPr>
+        <w:t>O</w:t>
+      </w:r>
+      <w:r>
+        <w:rPr>
+          <w:rFonts w:cstheme="minorHAnsi"/>
+          <w:b/>
+        </w:rPr>
+        <w:t>tros</w:t>
+      </w:r>
+      <w:r>
+        <w:rPr>
+          <w:rFonts w:cstheme="minorHAnsi"/>
+        </w:rPr>
+        <w:t>. Se anotarán ciertas cláusulas sobre las decisiones de rupturas o abandono de algunos de los miembros que integran el emprendimiento, protegiendo de esta manera la subsistencia de la empresa.</w:t>
+      </w:r>
+    </w:p>
+    <w:p>
+      <w:pPr>
         <w:pStyle w:val="Ttulo2"/>
         <w:spacing w:line="360" w:lineRule="auto"/>
         <w:jc w:val="both"/>
@@ -8837,7 +9685,7 @@
           <w:sz w:val="22"/>
         </w:rPr>
       </w:pPr>
-      <w:bookmarkStart w:id="22" w:name="_Toc20332225"/>
+      <w:bookmarkStart w:id="21" w:name="_Toc20332225"/>
       <w:r>
         <w:rPr>
           <w:rFonts w:ascii="Arial" w:hAnsi="Arial"/>
@@ -8857,7 +9705,22 @@
         </w:rPr>
         <w:t xml:space="preserve"> Recursos Humanos del emprendimiento</w:t>
       </w:r>
-      <w:bookmarkEnd w:id="22"/>
+      <w:bookmarkEnd w:id="21"/>
+    </w:p>
+    <w:p>
+      <w:pPr>
+        <w:spacing w:line="360" w:lineRule="auto"/>
+        <w:jc w:val="both"/>
+        <w:rPr>
+          <w:rFonts w:cstheme="minorHAnsi"/>
+        </w:rPr>
+      </w:pPr>
+      <w:r>
+        <w:rPr>
+          <w:rFonts w:cstheme="minorHAnsi"/>
+        </w:rPr>
+        <w:t xml:space="preserve">Luego de la creación del equipo central nos enfocaremos en la adquisición de recursos humanos los cual aportaran en el crecimiento de la empresa, el nuevo equipo tendrá el mismo grado de compromiso del equipo central. Ya que deben desempeñar roles importantes en la empresa. </w:t>
+      </w:r>
     </w:p>
     <w:p>
       <w:pPr>
@@ -8871,7 +9734,7 @@
           <w:sz w:val="22"/>
         </w:rPr>
       </w:pPr>
-      <w:bookmarkStart w:id="23" w:name="_Toc20332226"/>
+      <w:bookmarkStart w:id="22" w:name="_Toc20332226"/>
       <w:r>
         <w:rPr>
           <w:rFonts w:ascii="Arial" w:hAnsi="Arial"/>
@@ -8891,8 +9754,221 @@
         </w:rPr>
         <w:t xml:space="preserve"> Diseño del plan de recursos humanos del emprendimiento para 3 años.</w:t>
       </w:r>
-      <w:bookmarkEnd w:id="23"/>
+      <w:bookmarkEnd w:id="22"/>
     </w:p>
+    <w:p>
+      <w:pPr>
+        <w:spacing w:line="360" w:lineRule="auto"/>
+        <w:jc w:val="both"/>
+        <w:rPr>
+          <w:rFonts w:cstheme="minorHAnsi"/>
+        </w:rPr>
+      </w:pPr>
+      <w:r>
+        <w:rPr>
+          <w:rFonts w:cstheme="minorHAnsi"/>
+        </w:rPr>
+        <w:t>Al inicio del emprendimiento solo contaremos en el tema de recursos humanos con el capital humano de nosotros 5, es decir los fundadores del negocio estaremos trabajando activamente al iniciar este emprendimiento.</w:t>
+      </w:r>
+    </w:p>
+    <w:p>
+      <w:pPr>
+        <w:spacing w:line="360" w:lineRule="auto"/>
+        <w:jc w:val="both"/>
+        <w:rPr>
+          <w:rFonts w:cstheme="minorHAnsi"/>
+        </w:rPr>
+      </w:pPr>
+      <w:r>
+        <w:rPr>
+          <w:rFonts w:cstheme="minorHAnsi"/>
+        </w:rPr>
+        <w:t>A lo largo de tres años,</w:t>
+      </w:r>
+      <w:r>
+        <w:rPr>
+          <w:rFonts w:cstheme="minorHAnsi"/>
+        </w:rPr>
+        <w:t xml:space="preserve"> el plan que hemos diseñado estaría acorde a este número de personas como recursos humanos para satisfacer las necesidades tanto de la empresa como de nuestros clientes:</w:t>
+      </w:r>
+    </w:p>
+    <w:p>
+      <w:pPr>
+        <w:pStyle w:val="Prrafodelista"/>
+        <w:numPr>
+          <w:ilvl w:val="0"/>
+          <w:numId w:val="16"/>
+        </w:numPr>
+        <w:spacing w:line="360" w:lineRule="auto"/>
+        <w:jc w:val="both"/>
+        <w:rPr>
+          <w:rFonts w:cstheme="minorHAnsi"/>
+        </w:rPr>
+      </w:pPr>
+      <w:r>
+        <w:rPr>
+          <w:rFonts w:cstheme="minorHAnsi"/>
+        </w:rPr>
+        <w:t xml:space="preserve">Gerente de Proyecto </w:t>
+      </w:r>
+    </w:p>
+    <w:p>
+      <w:pPr>
+        <w:pStyle w:val="Prrafodelista"/>
+        <w:numPr>
+          <w:ilvl w:val="0"/>
+          <w:numId w:val="16"/>
+        </w:numPr>
+        <w:spacing w:line="360" w:lineRule="auto"/>
+        <w:jc w:val="both"/>
+        <w:rPr>
+          <w:rFonts w:cstheme="minorHAnsi"/>
+        </w:rPr>
+      </w:pPr>
+      <w:r>
+        <w:rPr>
+          <w:rFonts w:cstheme="minorHAnsi"/>
+        </w:rPr>
+        <w:t>Diseñadores</w:t>
+      </w:r>
+    </w:p>
+    <w:p>
+      <w:pPr>
+        <w:pStyle w:val="Prrafodelista"/>
+        <w:numPr>
+          <w:ilvl w:val="0"/>
+          <w:numId w:val="16"/>
+        </w:numPr>
+        <w:spacing w:line="360" w:lineRule="auto"/>
+        <w:jc w:val="both"/>
+        <w:rPr>
+          <w:rFonts w:cstheme="minorHAnsi"/>
+        </w:rPr>
+      </w:pPr>
+      <w:r>
+        <w:rPr>
+          <w:rFonts w:cstheme="minorHAnsi"/>
+        </w:rPr>
+        <w:t>Desarrollador/es de aplicaciones móviles</w:t>
+      </w:r>
+    </w:p>
+    <w:p>
+      <w:pPr>
+        <w:pStyle w:val="Prrafodelista"/>
+        <w:numPr>
+          <w:ilvl w:val="0"/>
+          <w:numId w:val="16"/>
+        </w:numPr>
+        <w:spacing w:line="360" w:lineRule="auto"/>
+        <w:jc w:val="both"/>
+        <w:rPr>
+          <w:rFonts w:cstheme="minorHAnsi"/>
+        </w:rPr>
+      </w:pPr>
+      <w:r>
+        <w:rPr>
+          <w:rFonts w:cstheme="minorHAnsi"/>
+        </w:rPr>
+        <w:t xml:space="preserve">Desarrollador </w:t>
+      </w:r>
+      <w:proofErr w:type="spellStart"/>
+      <w:r>
+        <w:rPr>
+          <w:rFonts w:cstheme="minorHAnsi"/>
+        </w:rPr>
+        <w:t>backend</w:t>
+      </w:r>
+      <w:proofErr w:type="spellEnd"/>
+    </w:p>
+    <w:p>
+      <w:pPr>
+        <w:pStyle w:val="Prrafodelista"/>
+        <w:numPr>
+          <w:ilvl w:val="0"/>
+          <w:numId w:val="16"/>
+        </w:numPr>
+        <w:spacing w:line="360" w:lineRule="auto"/>
+        <w:jc w:val="both"/>
+        <w:rPr>
+          <w:rFonts w:cstheme="minorHAnsi"/>
+        </w:rPr>
+      </w:pPr>
+      <w:r>
+        <w:rPr>
+          <w:rFonts w:cstheme="minorHAnsi"/>
+        </w:rPr>
+        <w:t xml:space="preserve">Desarrollador </w:t>
+      </w:r>
+      <w:proofErr w:type="spellStart"/>
+      <w:r>
+        <w:rPr>
+          <w:rFonts w:cstheme="minorHAnsi"/>
+        </w:rPr>
+        <w:t>frontend</w:t>
+      </w:r>
+      <w:proofErr w:type="spellEnd"/>
+    </w:p>
+    <w:p>
+      <w:pPr>
+        <w:pStyle w:val="Prrafodelista"/>
+        <w:numPr>
+          <w:ilvl w:val="0"/>
+          <w:numId w:val="16"/>
+        </w:numPr>
+        <w:spacing w:line="360" w:lineRule="auto"/>
+        <w:jc w:val="both"/>
+        <w:rPr>
+          <w:rFonts w:cstheme="minorHAnsi"/>
+        </w:rPr>
+      </w:pPr>
+      <w:r>
+        <w:rPr>
+          <w:rFonts w:cstheme="minorHAnsi"/>
+        </w:rPr>
+        <w:t>Profesional de Soporte Técnico</w:t>
+      </w:r>
+    </w:p>
+    <w:p>
+      <w:pPr>
+        <w:pStyle w:val="Prrafodelista"/>
+        <w:numPr>
+          <w:ilvl w:val="0"/>
+          <w:numId w:val="16"/>
+        </w:numPr>
+        <w:spacing w:line="360" w:lineRule="auto"/>
+        <w:jc w:val="both"/>
+        <w:rPr>
+          <w:rFonts w:cstheme="minorHAnsi"/>
+        </w:rPr>
+      </w:pPr>
+      <w:r>
+        <w:rPr>
+          <w:rFonts w:cstheme="minorHAnsi"/>
+        </w:rPr>
+        <w:t>Especialista de Implementación</w:t>
+      </w:r>
+    </w:p>
+    <w:p>
+      <w:pPr>
+        <w:pStyle w:val="Prrafodelista"/>
+        <w:numPr>
+          <w:ilvl w:val="0"/>
+          <w:numId w:val="16"/>
+        </w:numPr>
+        <w:spacing w:line="360" w:lineRule="auto"/>
+        <w:jc w:val="both"/>
+        <w:rPr>
+          <w:rFonts w:cstheme="minorHAnsi"/>
+        </w:rPr>
+      </w:pPr>
+      <w:r>
+        <w:rPr>
+          <w:rFonts w:cstheme="minorHAnsi"/>
+        </w:rPr>
+        <w:t>Analista</w:t>
+      </w:r>
+    </w:p>
+    <w:p/>
     <w:p>
       <w:pPr>
         <w:pStyle w:val="Ttulo3"/>
@@ -8905,7 +9981,7 @@
           <w:sz w:val="22"/>
         </w:rPr>
       </w:pPr>
-      <w:bookmarkStart w:id="24" w:name="_Toc20332227"/>
+      <w:bookmarkStart w:id="23" w:name="_Toc20332227"/>
       <w:r>
         <w:rPr>
           <w:rFonts w:ascii="Arial" w:hAnsi="Arial"/>
@@ -8925,7 +10001,123 @@
         </w:rPr>
         <w:t xml:space="preserve"> Tipo de recursos humanos del emprendimiento.</w:t>
       </w:r>
-      <w:bookmarkEnd w:id="24"/>
+      <w:bookmarkEnd w:id="23"/>
+    </w:p>
+    <w:p>
+      <w:pPr>
+        <w:spacing w:line="360" w:lineRule="auto"/>
+        <w:jc w:val="both"/>
+        <w:rPr>
+          <w:rFonts w:cstheme="minorHAnsi"/>
+        </w:rPr>
+      </w:pPr>
+      <w:r>
+        <w:rPr>
+          <w:rFonts w:cstheme="minorHAnsi"/>
+        </w:rPr>
+        <w:t>Los recursos humanos que están presentes en este proyecto son:</w:t>
+      </w:r>
+    </w:p>
+    <w:p>
+      <w:pPr>
+        <w:spacing w:line="360" w:lineRule="auto"/>
+        <w:jc w:val="both"/>
+        <w:rPr>
+          <w:rFonts w:cstheme="minorHAnsi"/>
+        </w:rPr>
+      </w:pPr>
+      <w:r>
+        <w:rPr>
+          <w:rFonts w:cstheme="minorHAnsi"/>
+          <w:b/>
+        </w:rPr>
+        <w:lastRenderedPageBreak/>
+        <w:t xml:space="preserve">Los Cofundadores. </w:t>
+      </w:r>
+      <w:r>
+        <w:rPr>
+          <w:rFonts w:cstheme="minorHAnsi"/>
+        </w:rPr>
+        <w:t>Los que están presente desde el inicio de la creación del negocio, los que dieron la idea de emprendimiento y lo pusieron en marcha, estos son 5 estudiantes de diferentes carreras como son: Mecatrónica Industrial, Administración de Redes y Comunicaciones y Computación e Informática.</w:t>
+      </w:r>
+    </w:p>
+    <w:p>
+      <w:pPr>
+        <w:spacing w:line="360" w:lineRule="auto"/>
+        <w:jc w:val="both"/>
+        <w:rPr>
+          <w:rFonts w:cstheme="minorHAnsi"/>
+        </w:rPr>
+      </w:pPr>
+      <w:r>
+        <w:rPr>
+          <w:rFonts w:cstheme="minorHAnsi"/>
+          <w:b/>
+        </w:rPr>
+        <w:t xml:space="preserve">Juntas. </w:t>
+      </w:r>
+      <w:r>
+        <w:rPr>
+          <w:rFonts w:cstheme="minorHAnsi"/>
+        </w:rPr>
+        <w:t>En momentos de duda o cualquier inconveniente aparte de realizar reuniones internas de los fundadores, necesitaremos de algún Ingeniero de Software o de Sistemas que nos asesoren para ver como es el procedimiento para la implementación de la idea de negocio.</w:t>
+      </w:r>
+    </w:p>
+    <w:p>
+      <w:pPr>
+        <w:spacing w:line="360" w:lineRule="auto"/>
+        <w:jc w:val="both"/>
+        <w:rPr>
+          <w:rFonts w:cstheme="minorHAnsi"/>
+        </w:rPr>
+      </w:pPr>
+      <w:r>
+        <w:rPr>
+          <w:rFonts w:cstheme="minorHAnsi"/>
+          <w:b/>
+        </w:rPr>
+        <w:t xml:space="preserve">Empleados. </w:t>
+      </w:r>
+      <w:r>
+        <w:rPr>
+          <w:rFonts w:cstheme="minorHAnsi"/>
+        </w:rPr>
+        <w:t xml:space="preserve">Necesitaremos practicantes o recién egresados de Computación e Informática u otras carreras que lo decidirán los ingenieros para empezar con la creación de la aplicación o en el proceso de la implementación. </w:t>
+      </w:r>
+    </w:p>
+    <w:p>
+      <w:pPr>
+        <w:spacing w:line="360" w:lineRule="auto"/>
+        <w:jc w:val="both"/>
+        <w:rPr>
+          <w:rFonts w:cstheme="minorHAnsi"/>
+        </w:rPr>
+      </w:pPr>
+      <w:r>
+        <w:rPr>
+          <w:rFonts w:cstheme="minorHAnsi"/>
+          <w:b/>
+        </w:rPr>
+        <w:t xml:space="preserve">Recursos Externos. </w:t>
+      </w:r>
+      <w:r>
+        <w:rPr>
+          <w:rFonts w:cstheme="minorHAnsi"/>
+        </w:rPr>
+        <w:t>Profesionales externos como contadores, abogados.</w:t>
+      </w:r>
+      <w:r>
+        <w:rPr>
+          <w:rFonts w:cstheme="minorHAnsi"/>
+        </w:rPr>
+        <w:t xml:space="preserve"> </w:t>
+      </w:r>
+      <w:r>
+        <w:rPr>
+          <w:rFonts w:cstheme="minorHAnsi"/>
+        </w:rPr>
+        <w:t>Asesores para brindarnos soluciones o asesoramiento con algunos asuntos que sea complicado resolver y adicional a esto algún otro servicio que necesite en un fututo la aplicación.</w:t>
+      </w:r>
     </w:p>
     <w:p>
       <w:pPr>
@@ -8939,7 +10131,7 @@
           <w:sz w:val="22"/>
         </w:rPr>
       </w:pPr>
-      <w:bookmarkStart w:id="25" w:name="_Toc20332228"/>
+      <w:bookmarkStart w:id="24" w:name="_Toc20332228"/>
       <w:r>
         <w:rPr>
           <w:rFonts w:ascii="Arial" w:hAnsi="Arial"/>
@@ -8959,7 +10151,46 @@
         </w:rPr>
         <w:t xml:space="preserve"> Proceso de selección de personal</w:t>
       </w:r>
-      <w:bookmarkEnd w:id="25"/>
+      <w:bookmarkEnd w:id="24"/>
+    </w:p>
+    <w:p>
+      <w:pPr>
+        <w:spacing w:line="360" w:lineRule="auto"/>
+        <w:jc w:val="both"/>
+        <w:rPr>
+          <w:rFonts w:cstheme="minorHAnsi"/>
+        </w:rPr>
+      </w:pPr>
+      <w:r>
+        <w:rPr>
+          <w:rFonts w:cstheme="minorHAnsi"/>
+        </w:rPr>
+        <w:t xml:space="preserve">Para el proceso de selección de nuestro personal, aparte de los fundadores que serán trabajadores permanentes, se utilizará algunos filtros. En primer lugar, para los profesionales de las carreras que se necesite, tendremos que pedir requisitos más concretos en el área laboral, especializaciones, experiencia laboral o constancias de trabajos anteriores, quizá agregar alguna carta de recomendación. Además, tendremos la selección de practicantes y egresados </w:t>
+      </w:r>
+      <w:r>
+        <w:rPr>
+          <w:rFonts w:cstheme="minorHAnsi"/>
+        </w:rPr>
+        <w:t>para el desarrollo</w:t>
+      </w:r>
+      <w:r>
+        <w:rPr>
+          <w:rFonts w:cstheme="minorHAnsi"/>
+        </w:rPr>
+        <w:t xml:space="preserve"> de </w:t>
+      </w:r>
+      <w:r>
+        <w:rPr>
+          <w:rFonts w:cstheme="minorHAnsi"/>
+        </w:rPr>
+        <w:t xml:space="preserve">la </w:t>
+      </w:r>
+      <w:r>
+        <w:rPr>
+          <w:rFonts w:cstheme="minorHAnsi"/>
+        </w:rPr>
+        <w:t>aplicación.</w:t>
+      </w:r>
     </w:p>
     <w:p>
       <w:pPr>
@@ -8973,7 +10204,7 @@
           <w:sz w:val="22"/>
         </w:rPr>
       </w:pPr>
-      <w:bookmarkStart w:id="26" w:name="_Toc20332229"/>
+      <w:bookmarkStart w:id="25" w:name="_Toc20332229"/>
       <w:r>
         <w:rPr>
           <w:rFonts w:ascii="Arial" w:hAnsi="Arial"/>
@@ -8993,7 +10224,37 @@
         </w:rPr>
         <w:t xml:space="preserve"> Remuneración personal</w:t>
       </w:r>
-      <w:bookmarkEnd w:id="26"/>
+      <w:bookmarkEnd w:id="25"/>
+    </w:p>
+    <w:p>
+      <w:pPr>
+        <w:spacing w:line="360" w:lineRule="auto"/>
+        <w:jc w:val="both"/>
+        <w:rPr>
+          <w:rFonts w:cstheme="minorHAnsi"/>
+        </w:rPr>
+      </w:pPr>
+      <w:r>
+        <w:rPr>
+          <w:rFonts w:cstheme="minorHAnsi"/>
+        </w:rPr>
+        <w:t>En la remuneración personal, los fundadores de este emprendimiento, en un principio será “ad honorem” pues el negocio al empezar no generará mucha rentabilidad, como para tener ganancias altas. Pero luego de estar en el mercado nuestra aplicación se remunerará de esta forma.</w:t>
+      </w:r>
+    </w:p>
+    <w:p>
+      <w:pPr>
+        <w:spacing w:line="360" w:lineRule="auto"/>
+        <w:jc w:val="both"/>
+        <w:rPr>
+          <w:rFonts w:cstheme="minorHAnsi"/>
+        </w:rPr>
+      </w:pPr>
+      <w:r>
+        <w:rPr>
+          <w:rFonts w:cstheme="minorHAnsi"/>
+        </w:rPr>
+        <w:t>Tendrá que ser iguales y proporcional al trabajo realizado ya que, para esto según los acuerdos de fundadores, tendremos que tener un plan de cómo nosotros los cofundadores trabajaremos de igual forma en todos los proyectos a realizar.</w:t>
+      </w:r>
     </w:p>
     <w:p>
       <w:pPr>
@@ -9008,7 +10269,7 @@
           <w:szCs w:val="24"/>
         </w:rPr>
       </w:pPr>
-      <w:bookmarkStart w:id="27" w:name="_Toc20332230"/>
+      <w:bookmarkStart w:id="26" w:name="_Toc20332230"/>
       <w:r>
         <w:rPr>
           <w:rFonts w:ascii="Arial" w:hAnsi="Arial"/>
@@ -9028,7 +10289,7 @@
         </w:rPr>
         <w:t xml:space="preserve"> Recursos Humanos externos</w:t>
       </w:r>
-      <w:bookmarkEnd w:id="27"/>
+      <w:bookmarkEnd w:id="26"/>
       <w:r>
         <w:rPr>
           <w:rFonts w:ascii="Arial" w:hAnsi="Arial"/>
@@ -9037,6 +10298,108 @@
           <w:sz w:val="22"/>
         </w:rPr>
         <w:t xml:space="preserve"> </w:t>
+      </w:r>
+    </w:p>
+    <w:p>
+      <w:pPr>
+        <w:spacing w:line="360" w:lineRule="auto"/>
+        <w:jc w:val="both"/>
+        <w:rPr>
+          <w:rFonts w:cstheme="minorHAnsi"/>
+        </w:rPr>
+      </w:pPr>
+      <w:r>
+        <w:rPr>
+          <w:rFonts w:cstheme="minorHAnsi"/>
+        </w:rPr>
+        <w:t>En Recursos Humanos externos existe partes importantes para que el funcionamiento se realice de formas correctas y que los clientes pue</w:t>
+      </w:r>
+      <w:r>
+        <w:rPr>
+          <w:rFonts w:cstheme="minorHAnsi"/>
+        </w:rPr>
+        <w:t>dan recomendar nuestro producto:</w:t>
+      </w:r>
+    </w:p>
+    <w:p>
+      <w:pPr>
+        <w:pStyle w:val="Prrafodelista"/>
+        <w:numPr>
+          <w:ilvl w:val="0"/>
+          <w:numId w:val="17"/>
+        </w:numPr>
+        <w:spacing w:line="360" w:lineRule="auto"/>
+        <w:jc w:val="both"/>
+        <w:rPr>
+          <w:rFonts w:cstheme="minorHAnsi"/>
+        </w:rPr>
+      </w:pPr>
+      <w:r>
+        <w:rPr>
+          <w:rFonts w:cstheme="minorHAnsi"/>
+        </w:rPr>
+        <w:t>Asesores</w:t>
+      </w:r>
+    </w:p>
+    <w:p>
+      <w:pPr>
+        <w:pStyle w:val="Prrafodelista"/>
+        <w:numPr>
+          <w:ilvl w:val="0"/>
+          <w:numId w:val="17"/>
+        </w:numPr>
+        <w:spacing w:line="360" w:lineRule="auto"/>
+        <w:jc w:val="both"/>
+        <w:rPr>
+          <w:rFonts w:cstheme="minorHAnsi"/>
+        </w:rPr>
+      </w:pPr>
+      <w:r>
+        <w:rPr>
+          <w:rFonts w:cstheme="minorHAnsi"/>
+        </w:rPr>
+        <w:lastRenderedPageBreak/>
+        <w:t>Profesionales externos</w:t>
+      </w:r>
+    </w:p>
+    <w:p>
+      <w:pPr>
+        <w:pStyle w:val="Prrafodelista"/>
+        <w:numPr>
+          <w:ilvl w:val="0"/>
+          <w:numId w:val="17"/>
+        </w:numPr>
+        <w:spacing w:line="360" w:lineRule="auto"/>
+        <w:jc w:val="both"/>
+        <w:rPr>
+          <w:rFonts w:cstheme="minorHAnsi"/>
+        </w:rPr>
+      </w:pPr>
+      <w:r>
+        <w:rPr>
+          <w:rFonts w:cstheme="minorHAnsi"/>
+        </w:rPr>
+        <w:t xml:space="preserve">Ingeniero de Software o de Sistemas </w:t>
+      </w:r>
+    </w:p>
+    <w:p>
+      <w:pPr>
+        <w:pStyle w:val="Prrafodelista"/>
+        <w:numPr>
+          <w:ilvl w:val="0"/>
+          <w:numId w:val="17"/>
+        </w:numPr>
+        <w:spacing w:line="360" w:lineRule="auto"/>
+        <w:jc w:val="both"/>
+        <w:rPr>
+          <w:rFonts w:cstheme="minorHAnsi"/>
+        </w:rPr>
+      </w:pPr>
+      <w:r>
+        <w:rPr>
+          <w:rFonts w:cstheme="minorHAnsi"/>
+        </w:rPr>
+        <w:t>Algunos servicios en línea</w:t>
       </w:r>
     </w:p>
     <w:p>
@@ -9085,7 +10448,7 @@
           <w:szCs w:val="24"/>
         </w:rPr>
       </w:pPr>
-      <w:bookmarkStart w:id="28" w:name="_Toc20332231"/>
+      <w:bookmarkStart w:id="27" w:name="_Toc20332231"/>
       <w:r>
         <w:rPr>
           <w:rFonts w:ascii="Arial" w:hAnsi="Arial"/>
@@ -9095,7 +10458,7 @@
         </w:rPr>
         <w:t>CAPITULO 5: RECURSOS INTELECTUALES</w:t>
       </w:r>
-      <w:bookmarkEnd w:id="28"/>
+      <w:bookmarkEnd w:id="27"/>
       <w:r>
         <w:rPr>
           <w:rFonts w:ascii="Arial" w:hAnsi="Arial"/>
@@ -9118,7 +10481,7 @@
           <w:sz w:val="22"/>
         </w:rPr>
       </w:pPr>
-      <w:bookmarkStart w:id="29" w:name="_Toc20332232"/>
+      <w:bookmarkStart w:id="28" w:name="_Toc20332232"/>
       <w:r>
         <w:rPr>
           <w:rFonts w:ascii="Arial" w:hAnsi="Arial"/>
@@ -9138,7 +10501,132 @@
         </w:rPr>
         <w:t xml:space="preserve"> Presenta la marca, logo del producto o servicio.</w:t>
       </w:r>
-      <w:bookmarkEnd w:id="29"/>
+      <w:bookmarkEnd w:id="28"/>
+    </w:p>
+    <w:p>
+      <w:pPr>
+        <w:spacing w:line="360" w:lineRule="auto"/>
+        <w:jc w:val="both"/>
+        <w:rPr>
+          <w:rFonts w:cstheme="minorHAnsi"/>
+        </w:rPr>
+      </w:pPr>
+      <w:r>
+        <w:rPr>
+          <w:rFonts w:cstheme="minorHAnsi"/>
+        </w:rPr>
+        <w:t>La aplicación tiene por logo una bandera enmarcada con un escudo. La bandera representa la bandera del Perú y el deseo por mejorar la justicia peruana. Por su parte, el escudo representa el respaldo que le da la tecnología a tal propósito. Por otra parte, el nombre Roma está asociado a la ciudad que fue origen del Derecho: Roma. Además es un término muy familiar para los futuros usuarios y corto fácil de recordar.</w:t>
+      </w:r>
+    </w:p>
+    <w:p>
+      <w:pPr>
+        <w:jc w:val="center"/>
+      </w:pPr>
+      <w:r>
+        <w:rPr>
+          <w:noProof/>
+          <w:lang w:eastAsia="es-PE"/>
+        </w:rPr>
+        <w:drawing>
+          <wp:inline distT="0" distB="0" distL="0" distR="0" wp14:anchorId="296B5321" wp14:editId="1560E079">
+            <wp:extent cx="1202168" cy="809625"/>
+            <wp:effectExtent l="0" t="0" r="0" b="0"/>
+            <wp:docPr id="3" name="Imagen 2"/>
+            <wp:cNvGraphicFramePr>
+              <a:graphicFrameLocks xmlns:a="http://schemas.openxmlformats.org/drawingml/2006/main" noChangeAspect="1"/>
+            </wp:cNvGraphicFramePr>
+            <a:graphic xmlns:a="http://schemas.openxmlformats.org/drawingml/2006/main">
+              <a:graphicData uri="http://schemas.openxmlformats.org/drawingml/2006/picture">
+                <pic:pic xmlns:pic="http://schemas.openxmlformats.org/drawingml/2006/picture">
+                  <pic:nvPicPr>
+                    <pic:cNvPr id="3" name="Imagen 2"/>
+                    <pic:cNvPicPr>
+                      <a:picLocks noChangeAspect="1"/>
+                    </pic:cNvPicPr>
+                  </pic:nvPicPr>
+                  <pic:blipFill rotWithShape="1">
+                    <a:blip r:embed="rId17"/>
+                    <a:srcRect l="5406" t="4650" r="85459" b="87274"/>
+                    <a:stretch/>
+                  </pic:blipFill>
+                  <pic:spPr bwMode="auto">
+                    <a:xfrm>
+                      <a:off x="0" y="0"/>
+                      <a:ext cx="1214619" cy="818010"/>
+                    </a:xfrm>
+                    <a:prstGeom prst="rect">
+                      <a:avLst/>
+                    </a:prstGeom>
+                    <a:ln>
+                      <a:noFill/>
+                    </a:ln>
+                    <a:extLst>
+                      <a:ext uri="{53640926-AAD7-44D8-BBD7-CCE9431645EC}">
+                        <a14:shadowObscured xmlns:a14="http://schemas.microsoft.com/office/drawing/2010/main"/>
+                      </a:ext>
+                    </a:extLst>
+                  </pic:spPr>
+                </pic:pic>
+              </a:graphicData>
+            </a:graphic>
+          </wp:inline>
+        </w:drawing>
+      </w:r>
+    </w:p>
+    <w:p>
+      <w:pPr>
+        <w:jc w:val="center"/>
+      </w:pPr>
+      <w:r>
+        <w:rPr>
+          <w:noProof/>
+          <w:lang w:eastAsia="es-PE"/>
+        </w:rPr>
+        <w:drawing>
+          <wp:inline distT="0" distB="0" distL="0" distR="0" wp14:anchorId="7F65C0E0" wp14:editId="7DA55698">
+            <wp:extent cx="1202055" cy="409793"/>
+            <wp:effectExtent l="0" t="0" r="0" b="9525"/>
+            <wp:docPr id="4" name="Imagen 2"/>
+            <wp:cNvGraphicFramePr>
+              <a:graphicFrameLocks xmlns:a="http://schemas.openxmlformats.org/drawingml/2006/main" noChangeAspect="1"/>
+            </wp:cNvGraphicFramePr>
+            <a:graphic xmlns:a="http://schemas.openxmlformats.org/drawingml/2006/main">
+              <a:graphicData uri="http://schemas.openxmlformats.org/drawingml/2006/picture">
+                <pic:pic xmlns:pic="http://schemas.openxmlformats.org/drawingml/2006/picture">
+                  <pic:nvPicPr>
+                    <pic:cNvPr id="3" name="Imagen 2"/>
+                    <pic:cNvPicPr>
+                      <a:picLocks noChangeAspect="1"/>
+                    </pic:cNvPicPr>
+                  </pic:nvPicPr>
+                  <pic:blipFill rotWithShape="1">
+                    <a:blip r:embed="rId17"/>
+                    <a:srcRect l="20693" t="4650" r="71104" b="91679"/>
+                    <a:stretch/>
+                  </pic:blipFill>
+                  <pic:spPr bwMode="auto">
+                    <a:xfrm>
+                      <a:off x="0" y="0"/>
+                      <a:ext cx="1240091" cy="422760"/>
+                    </a:xfrm>
+                    <a:prstGeom prst="rect">
+                      <a:avLst/>
+                    </a:prstGeom>
+                    <a:ln>
+                      <a:noFill/>
+                    </a:ln>
+                    <a:extLst>
+                      <a:ext uri="{53640926-AAD7-44D8-BBD7-CCE9431645EC}">
+                        <a14:shadowObscured xmlns:a14="http://schemas.microsoft.com/office/drawing/2010/main"/>
+                      </a:ext>
+                    </a:extLst>
+                  </pic:spPr>
+                </pic:pic>
+              </a:graphicData>
+            </a:graphic>
+          </wp:inline>
+        </w:drawing>
+      </w:r>
     </w:p>
     <w:p>
       <w:pPr>
@@ -9153,7 +10641,7 @@
           <w:szCs w:val="24"/>
         </w:rPr>
       </w:pPr>
-      <w:bookmarkStart w:id="30" w:name="_Toc20332233"/>
+      <w:bookmarkStart w:id="29" w:name="_Toc20332233"/>
       <w:r>
         <w:rPr>
           <w:rFonts w:ascii="Arial" w:hAnsi="Arial"/>
@@ -9173,7 +10661,7 @@
         </w:rPr>
         <w:t xml:space="preserve"> Capital Intelectual</w:t>
       </w:r>
-      <w:bookmarkEnd w:id="30"/>
+      <w:bookmarkEnd w:id="29"/>
       <w:r>
         <w:rPr>
           <w:rFonts w:ascii="Arial" w:hAnsi="Arial"/>
@@ -9183,10 +10671,38 @@
         </w:rPr>
         <w:t xml:space="preserve"> </w:t>
       </w:r>
+      <w:bookmarkStart w:id="30" w:name="_Toc20332234"/>
     </w:p>
     <w:p>
       <w:pPr>
-        <w:pStyle w:val="Ttulo3"/>
+        <w:spacing w:line="360" w:lineRule="auto"/>
+        <w:jc w:val="both"/>
+        <w:rPr>
+          <w:rFonts w:cstheme="minorHAnsi"/>
+        </w:rPr>
+      </w:pPr>
+      <w:r>
+        <w:rPr>
+          <w:rFonts w:cstheme="minorHAnsi"/>
+        </w:rPr>
+        <w:t xml:space="preserve">Ya que somos una consultora nueva usaremos capacitaciones gratuitas online y usando manuales para mejorar el desempeño de nuestra aplicación para poder renovar la </w:t>
+      </w:r>
+      <w:r>
+        <w:rPr>
+          <w:rFonts w:cstheme="minorHAnsi"/>
+        </w:rPr>
+        <w:t>aplicación hacia</w:t>
+      </w:r>
+      <w:r>
+        <w:rPr>
+          <w:rFonts w:cstheme="minorHAnsi"/>
+        </w:rPr>
+        <w:t xml:space="preserve"> mejores versiones para que estén a la vanguardia de la actualidad.</w:t>
+      </w:r>
+    </w:p>
+    <w:p>
+      <w:pPr>
+        <w:pStyle w:val="Ttulo2"/>
         <w:spacing w:line="360" w:lineRule="auto"/>
         <w:jc w:val="both"/>
         <w:rPr>
@@ -9196,7 +10712,6 @@
           <w:sz w:val="22"/>
         </w:rPr>
       </w:pPr>
-      <w:bookmarkStart w:id="31" w:name="_Toc20332234"/>
       <w:r>
         <w:rPr>
           <w:rFonts w:ascii="Arial" w:hAnsi="Arial"/>
@@ -9216,7 +10731,23 @@
         </w:rPr>
         <w:t xml:space="preserve"> Estrategia de conservación del capital intelectual.</w:t>
       </w:r>
-      <w:bookmarkEnd w:id="31"/>
+      <w:bookmarkStart w:id="31" w:name="_Toc20332235"/>
+      <w:bookmarkEnd w:id="30"/>
+    </w:p>
+    <w:p>
+      <w:pPr>
+        <w:spacing w:line="360" w:lineRule="auto"/>
+        <w:jc w:val="both"/>
+        <w:rPr>
+          <w:rFonts w:cstheme="minorHAnsi"/>
+        </w:rPr>
+      </w:pPr>
+      <w:r>
+        <w:rPr>
+          <w:rFonts w:cstheme="minorHAnsi"/>
+        </w:rPr>
+        <w:t>Utilizaremos cursos de manejo de redes sociales, capacitaciones y o curso de software, hacer una metodología con énfasis mediante un taller de estudios dirigiéndose de manera constante a las herramientas digitales.</w:t>
+      </w:r>
     </w:p>
     <w:p>
       <w:pPr>
@@ -9224,14 +10755,12 @@
         <w:spacing w:line="360" w:lineRule="auto"/>
         <w:jc w:val="both"/>
         <w:rPr>
-          <w:rFonts w:ascii="Arial" w:hAnsi="Arial" w:cs="Times New Roman"/>
+          <w:rFonts w:ascii="Arial" w:hAnsi="Arial"/>
           <w:b/>
           <w:color w:val="auto"/>
           <w:sz w:val="22"/>
-          <w:szCs w:val="24"/>
-        </w:rPr>
-      </w:pPr>
-      <w:bookmarkStart w:id="32" w:name="_Toc20332235"/>
+        </w:rPr>
+      </w:pPr>
       <w:r>
         <w:rPr>
           <w:rFonts w:ascii="Arial" w:hAnsi="Arial"/>
@@ -9251,7 +10780,7 @@
         </w:rPr>
         <w:t xml:space="preserve"> Propiedad Intelectual</w:t>
       </w:r>
-      <w:bookmarkEnd w:id="32"/>
+      <w:bookmarkEnd w:id="31"/>
       <w:r>
         <w:rPr>
           <w:rFonts w:ascii="Arial" w:hAnsi="Arial"/>
@@ -9264,6 +10793,65 @@
     </w:p>
     <w:p>
       <w:pPr>
+        <w:spacing w:line="360" w:lineRule="auto"/>
+        <w:jc w:val="both"/>
+        <w:rPr>
+          <w:rFonts w:cstheme="minorHAnsi"/>
+          <w:b/>
+        </w:rPr>
+      </w:pPr>
+      <w:r>
+        <w:rPr>
+          <w:rFonts w:cstheme="minorHAnsi"/>
+          <w:b/>
+        </w:rPr>
+        <w:t>Protocolo Notarial</w:t>
+      </w:r>
+    </w:p>
+    <w:p>
+      <w:pPr>
+        <w:spacing w:line="360" w:lineRule="auto"/>
+        <w:jc w:val="both"/>
+        <w:rPr>
+          <w:rFonts w:cstheme="minorHAnsi"/>
+        </w:rPr>
+      </w:pPr>
+      <w:r>
+        <w:rPr>
+          <w:rFonts w:cstheme="minorHAnsi"/>
+        </w:rPr>
+        <w:t>Esta es la solución recomendada para los casos en que la explotación de la aplicación móvil se lleva a cabo mediante una sociedad mercantil por su fácil ejecución. Consiste en depositar ante notario el contenido de la aplicación.</w:t>
+      </w:r>
+    </w:p>
+    <w:p>
+      <w:pPr>
+        <w:spacing w:line="360" w:lineRule="auto"/>
+        <w:jc w:val="both"/>
+      </w:pPr>
+      <w:r>
+        <w:rPr>
+          <w:rFonts w:cstheme="minorHAnsi"/>
+        </w:rPr>
+        <w:t>La forma más sencilla y barata de realizar dicho protocolo es utilizando un soporte digital, tipo CD, DVD en la que se incluye una descripción de la aplicación, el código fuente y si es posible un ejecutable de la misma. Con este protocolo notarial se consigue una fecha fehaciente desde la cual se declaran autores y propietarios del con</w:t>
+      </w:r>
+      <w:r>
+        <w:rPr>
+          <w:rFonts w:cstheme="minorHAnsi"/>
+        </w:rPr>
+        <w:t>tenido. Su principal ventaja es que e</w:t>
+      </w:r>
+      <w:r>
+        <w:rPr>
+          <w:rFonts w:cstheme="minorHAnsi"/>
+        </w:rPr>
+        <w:t>l contenido del mismo no es publicado ni robado y por lo tanto su contenido permanece en secreto mientras el titular así lo quiera.</w:t>
+      </w:r>
+      <w:r>
+        <w:t xml:space="preserve"> </w:t>
+      </w:r>
+    </w:p>
+    <w:p>
+      <w:pPr>
         <w:pStyle w:val="Ttulo3"/>
         <w:spacing w:line="360" w:lineRule="auto"/>
         <w:jc w:val="both"/>
@@ -9274,7 +10862,7 @@
           <w:sz w:val="22"/>
         </w:rPr>
       </w:pPr>
-      <w:bookmarkStart w:id="33" w:name="_Toc20332236"/>
+      <w:bookmarkStart w:id="32" w:name="_Toc20332236"/>
       <w:r>
         <w:rPr>
           <w:rFonts w:ascii="Arial" w:hAnsi="Arial"/>
@@ -9283,6 +10871,7 @@
           <w:color w:val="auto"/>
           <w:sz w:val="22"/>
         </w:rPr>
+        <w:lastRenderedPageBreak/>
         <w:t>5.3.1</w:t>
       </w:r>
       <w:r>
@@ -9294,14 +10883,639 @@
         </w:rPr>
         <w:t xml:space="preserve"> Tipo de Propiedad Intelectual del Emprendimiento.</w:t>
       </w:r>
-      <w:bookmarkEnd w:id="33"/>
+      <w:bookmarkEnd w:id="32"/>
     </w:p>
     <w:p>
       <w:pPr>
-        <w:autoSpaceDE w:val="0"/>
-        <w:autoSpaceDN w:val="0"/>
-        <w:adjustRightInd w:val="0"/>
-        <w:spacing w:after="0" w:line="360" w:lineRule="auto"/>
+        <w:spacing w:line="360" w:lineRule="auto"/>
+        <w:jc w:val="both"/>
+        <w:rPr>
+          <w:rFonts w:cstheme="minorHAnsi"/>
+        </w:rPr>
+      </w:pPr>
+      <w:r>
+        <w:rPr>
+          <w:rFonts w:cstheme="minorHAnsi"/>
+          <w:b/>
+        </w:rPr>
+        <w:t>Propiedad Industrial</w:t>
+      </w:r>
+      <w:r>
+        <w:rPr>
+          <w:rFonts w:cstheme="minorHAnsi"/>
+          <w:b/>
+        </w:rPr>
+        <w:t xml:space="preserve">. </w:t>
+      </w:r>
+      <w:r>
+        <w:rPr>
+          <w:rFonts w:cstheme="minorHAnsi"/>
+        </w:rPr>
+        <w:t xml:space="preserve">El tipo de propiedad intelectual industrial está amparado bajo la Ley de Propiedad Industrial. </w:t>
+      </w:r>
+      <w:r>
+        <w:rPr>
+          <w:rFonts w:cstheme="minorHAnsi"/>
+        </w:rPr>
+        <w:t>Forman parte del objeto de protección de la ley: Las patentes de invención, los certificados de invención, las patentes de los modelos de utilidad, los diseños industriales, los secretos empresariales, los esquemas de trazados de circuitos integrados, las marcas de los productos y de servicios, las marcas colectivas, las marcas de certificación, los nombres comerciales, los lemas comerciales, y las denominaciones de origen</w:t>
+      </w:r>
+      <w:r>
+        <w:rPr>
+          <w:rFonts w:cstheme="minorHAnsi"/>
+        </w:rPr>
+        <w:t>.</w:t>
+      </w:r>
+      <w:r>
+        <w:rPr>
+          <w:rFonts w:cstheme="minorHAnsi"/>
+        </w:rPr>
+        <w:t xml:space="preserve"> </w:t>
+      </w:r>
+      <w:bookmarkStart w:id="33" w:name="_GoBack"/>
+      <w:bookmarkEnd w:id="33"/>
+      <w:r>
+        <w:rPr>
+          <w:rFonts w:cstheme="minorHAnsi"/>
+        </w:rPr>
+        <w:t>Asimismo, conforman el cuerpo legal las siguientes normas nacionales:</w:t>
+      </w:r>
+    </w:p>
+    <w:p>
+      <w:pPr>
+        <w:spacing w:line="360" w:lineRule="auto"/>
+        <w:jc w:val="both"/>
+        <w:rPr>
+          <w:rFonts w:cstheme="minorHAnsi"/>
+          <w:b/>
+        </w:rPr>
+      </w:pPr>
+      <w:r>
+        <w:rPr>
+          <w:rFonts w:cstheme="minorHAnsi"/>
+          <w:b/>
+        </w:rPr>
+        <w:t>Decreto Legislativo Nº 1033</w:t>
+      </w:r>
+    </w:p>
+    <w:p>
+      <w:pPr>
+        <w:spacing w:line="360" w:lineRule="auto"/>
+        <w:jc w:val="both"/>
+        <w:rPr>
+          <w:rFonts w:cstheme="minorHAnsi"/>
+        </w:rPr>
+      </w:pPr>
+      <w:r>
+        <w:rPr>
+          <w:rFonts w:cstheme="minorHAnsi"/>
+        </w:rPr>
+        <w:t>Ley de Organización y Funciones del Instituto Nacional de Defensa de la Competencia y de la Protección de la Propiedad Intelectual (INDECOPI). Publicado en el diario oficial El Peruano el 25 de junio de 2008.</w:t>
+      </w:r>
+    </w:p>
+    <w:p>
+      <w:pPr>
+        <w:spacing w:line="360" w:lineRule="auto"/>
+        <w:jc w:val="both"/>
+        <w:rPr>
+          <w:rFonts w:cstheme="minorHAnsi"/>
+          <w:b/>
+        </w:rPr>
+      </w:pPr>
+      <w:r>
+        <w:rPr>
+          <w:rFonts w:cstheme="minorHAnsi"/>
+          <w:b/>
+        </w:rPr>
+        <w:t>Decreto Supremo Nº 09-2009-PCM</w:t>
+      </w:r>
+    </w:p>
+    <w:p>
+      <w:pPr>
+        <w:spacing w:line="360" w:lineRule="auto"/>
+        <w:jc w:val="both"/>
+        <w:rPr>
+          <w:rFonts w:cstheme="minorHAnsi"/>
+        </w:rPr>
+      </w:pPr>
+      <w:r>
+        <w:rPr>
+          <w:rFonts w:cstheme="minorHAnsi"/>
+        </w:rPr>
+        <w:t>Reglamento de Organización y Funciones (ROF) del Instituto Nacional de Defensa de la Competencia y de la Protección de la Propiedad Intelectual (INDECOPI). Publicado en el Diario Oficial El Peruano el 17 de febrero de 2009.</w:t>
+      </w:r>
+    </w:p>
+    <w:p>
+      <w:pPr>
+        <w:spacing w:line="360" w:lineRule="auto"/>
+        <w:jc w:val="both"/>
+        <w:rPr>
+          <w:rFonts w:cstheme="minorHAnsi"/>
+          <w:b/>
+        </w:rPr>
+      </w:pPr>
+      <w:r>
+        <w:rPr>
+          <w:rFonts w:cstheme="minorHAnsi"/>
+          <w:b/>
+        </w:rPr>
+        <w:t>Decreto Supremo N° 107-2012-PCM</w:t>
+      </w:r>
+    </w:p>
+    <w:p>
+      <w:pPr>
+        <w:spacing w:line="360" w:lineRule="auto"/>
+        <w:jc w:val="both"/>
+        <w:rPr>
+          <w:rFonts w:cstheme="minorHAnsi"/>
+        </w:rPr>
+      </w:pPr>
+      <w:r>
+        <w:rPr>
+          <w:rFonts w:cstheme="minorHAnsi"/>
+        </w:rPr>
+        <w:t>Modificaciones al Reglamento de Organización y Funciones (ROF) del Instituto Nacional de Defensa de la Competencia y de la Protección de la Propiedad Intelectual (</w:t>
+      </w:r>
+      <w:proofErr w:type="spellStart"/>
+      <w:r>
+        <w:rPr>
+          <w:rFonts w:cstheme="minorHAnsi"/>
+        </w:rPr>
+        <w:t>Indecopi</w:t>
+      </w:r>
+      <w:proofErr w:type="spellEnd"/>
+      <w:r>
+        <w:rPr>
+          <w:rFonts w:cstheme="minorHAnsi"/>
+        </w:rPr>
+        <w:t>). Publicado el 25 de octubre de 2012.</w:t>
+      </w:r>
+    </w:p>
+    <w:p>
+      <w:pPr>
+        <w:spacing w:line="360" w:lineRule="auto"/>
+        <w:jc w:val="both"/>
+        <w:rPr>
+          <w:rFonts w:cstheme="minorHAnsi"/>
+          <w:b/>
+        </w:rPr>
+      </w:pPr>
+      <w:r>
+        <w:rPr>
+          <w:rFonts w:cstheme="minorHAnsi"/>
+          <w:b/>
+        </w:rPr>
+        <w:t>Decreto Supremo N° 099-2017-PCM</w:t>
+      </w:r>
+    </w:p>
+    <w:p>
+      <w:pPr>
+        <w:spacing w:line="360" w:lineRule="auto"/>
+        <w:jc w:val="both"/>
+        <w:rPr>
+          <w:rFonts w:cstheme="minorHAnsi"/>
+        </w:rPr>
+      </w:pPr>
+      <w:r>
+        <w:rPr>
+          <w:rFonts w:cstheme="minorHAnsi"/>
+        </w:rPr>
+        <w:t>Modifican el Reglamento de Organización y Funciones (ROF) del Instituto Nacional de Defensa de la Competencia y de la Protección de la Propiedad Intelectual (</w:t>
+      </w:r>
+      <w:proofErr w:type="spellStart"/>
+      <w:r>
+        <w:rPr>
+          <w:rFonts w:cstheme="minorHAnsi"/>
+        </w:rPr>
+        <w:t>Indecopi</w:t>
+      </w:r>
+      <w:proofErr w:type="spellEnd"/>
+      <w:r>
+        <w:rPr>
+          <w:rFonts w:cstheme="minorHAnsi"/>
+        </w:rPr>
+        <w:t>). Publicado el 05 de octubre de 2017.</w:t>
+      </w:r>
+    </w:p>
+    <w:p>
+      <w:pPr>
+        <w:spacing w:line="360" w:lineRule="auto"/>
+        <w:jc w:val="both"/>
+        <w:rPr>
+          <w:rFonts w:cstheme="minorHAnsi"/>
+          <w:b/>
+        </w:rPr>
+      </w:pPr>
+      <w:r>
+        <w:rPr>
+          <w:rFonts w:cstheme="minorHAnsi"/>
+          <w:b/>
+        </w:rPr>
+        <w:t>Decreto Legislativo Nº 807</w:t>
+      </w:r>
+    </w:p>
+    <w:p>
+      <w:pPr>
+        <w:spacing w:line="360" w:lineRule="auto"/>
+        <w:jc w:val="both"/>
+        <w:rPr>
+          <w:rFonts w:cstheme="minorHAnsi"/>
+        </w:rPr>
+      </w:pPr>
+      <w:r>
+        <w:rPr>
+          <w:rFonts w:cstheme="minorHAnsi"/>
+        </w:rPr>
+        <w:t>Ley sobre Facultades, Normas, Organización y Funciones del Instituto Nacional de la Competencia y de la Protección de la Propiedad Intelectual (INDECOPI). Publicado el 19 de abril de 2010.</w:t>
+      </w:r>
+    </w:p>
+    <w:p>
+      <w:pPr>
+        <w:spacing w:line="360" w:lineRule="auto"/>
+        <w:jc w:val="both"/>
+        <w:rPr>
+          <w:rFonts w:cstheme="minorHAnsi"/>
+          <w:b/>
+        </w:rPr>
+      </w:pPr>
+      <w:r>
+        <w:rPr>
+          <w:rFonts w:cstheme="minorHAnsi"/>
+          <w:b/>
+        </w:rPr>
+        <w:t xml:space="preserve">Resolución de la Presidencia del Consejo Directivo del </w:t>
+      </w:r>
+      <w:proofErr w:type="spellStart"/>
+      <w:r>
+        <w:rPr>
+          <w:rFonts w:cstheme="minorHAnsi"/>
+          <w:b/>
+        </w:rPr>
+        <w:t>Indecopi</w:t>
+      </w:r>
+      <w:proofErr w:type="spellEnd"/>
+      <w:r>
+        <w:rPr>
+          <w:rFonts w:cstheme="minorHAnsi"/>
+          <w:b/>
+        </w:rPr>
+        <w:t xml:space="preserve"> N° 104-2019-INDECOPI/COD</w:t>
+      </w:r>
+    </w:p>
+    <w:p>
+      <w:pPr>
+        <w:spacing w:line="360" w:lineRule="auto"/>
+        <w:jc w:val="both"/>
+        <w:rPr>
+          <w:rFonts w:cstheme="minorHAnsi"/>
+        </w:rPr>
+      </w:pPr>
+      <w:r>
+        <w:rPr>
+          <w:rFonts w:cstheme="minorHAnsi"/>
+        </w:rPr>
+        <w:lastRenderedPageBreak/>
+        <w:t>Modifica Texto Único de Procedimientos Administrativos (TUPA) del Instituto Nacional de la Competencia y de la Protección de la Propiedad Intelectual (INDECOPI). Publicado el 19 de agosto de 2019.</w:t>
+      </w:r>
+    </w:p>
+    <w:p>
+      <w:pPr>
+        <w:spacing w:line="360" w:lineRule="auto"/>
+        <w:jc w:val="both"/>
+        <w:rPr>
+          <w:rFonts w:cstheme="minorHAnsi"/>
+          <w:b/>
+        </w:rPr>
+      </w:pPr>
+      <w:r>
+        <w:rPr>
+          <w:rFonts w:cstheme="minorHAnsi"/>
+          <w:b/>
+        </w:rPr>
+        <w:t>Decreto Legislativo Nº 1075</w:t>
+      </w:r>
+    </w:p>
+    <w:p>
+      <w:pPr>
+        <w:spacing w:line="360" w:lineRule="auto"/>
+        <w:jc w:val="both"/>
+        <w:rPr>
+          <w:rFonts w:cstheme="minorHAnsi"/>
+        </w:rPr>
+      </w:pPr>
+      <w:r>
+        <w:rPr>
+          <w:rFonts w:cstheme="minorHAnsi"/>
+        </w:rPr>
+        <w:t>Aprueba las disposiciones complementarias a la Decisión 486. Publicado en el diario oficial El Peruano el 28 de junio de 2008.</w:t>
+      </w:r>
+    </w:p>
+    <w:p>
+      <w:pPr>
+        <w:spacing w:line="360" w:lineRule="auto"/>
+        <w:jc w:val="both"/>
+        <w:rPr>
+          <w:rFonts w:cstheme="minorHAnsi"/>
+          <w:b/>
+        </w:rPr>
+      </w:pPr>
+      <w:r>
+        <w:rPr>
+          <w:rFonts w:cstheme="minorHAnsi"/>
+          <w:b/>
+        </w:rPr>
+        <w:t>Decreto Supremo N° 059-2017-PCM</w:t>
+      </w:r>
+    </w:p>
+    <w:p>
+      <w:pPr>
+        <w:spacing w:line="360" w:lineRule="auto"/>
+        <w:jc w:val="both"/>
+        <w:rPr>
+          <w:rFonts w:cstheme="minorHAnsi"/>
+        </w:rPr>
+      </w:pPr>
+      <w:r>
+        <w:rPr>
+          <w:rFonts w:cstheme="minorHAnsi"/>
+        </w:rPr>
+        <w:t>Reglamento del Decreto Legislativo N° 1075, Decreto Legislativo que aprueba disposiciones complementarias a la Decisión 486 de la Comunidad Andina que establece el Régimen Común sobre Propiedad Industrial y sus modificaciones. Publicado el 29 de mayo de 2017.</w:t>
+      </w:r>
+    </w:p>
+    <w:p>
+      <w:pPr>
+        <w:spacing w:line="360" w:lineRule="auto"/>
+        <w:jc w:val="both"/>
+        <w:rPr>
+          <w:rFonts w:cstheme="minorHAnsi"/>
+          <w:b/>
+        </w:rPr>
+      </w:pPr>
+      <w:r>
+        <w:rPr>
+          <w:rFonts w:cstheme="minorHAnsi"/>
+          <w:b/>
+        </w:rPr>
+        <w:t>Decreto Legislativo Nº 1397</w:t>
+      </w:r>
+    </w:p>
+    <w:p>
+      <w:pPr>
+        <w:spacing w:line="360" w:lineRule="auto"/>
+        <w:jc w:val="both"/>
+        <w:rPr>
+          <w:rFonts w:cstheme="minorHAnsi"/>
+        </w:rPr>
+      </w:pPr>
+      <w:r>
+        <w:rPr>
+          <w:rFonts w:cstheme="minorHAnsi"/>
+        </w:rPr>
+        <w:t>Decreto Legislativo que modifica el Decreto Legislativo 1075. Publicado en el diario oficial El Peruano el 07 de setiembre de 2018.</w:t>
+      </w:r>
+    </w:p>
+    <w:p>
+      <w:pPr>
+        <w:spacing w:line="360" w:lineRule="auto"/>
+        <w:jc w:val="both"/>
+        <w:rPr>
+          <w:rFonts w:cstheme="minorHAnsi"/>
+          <w:b/>
+        </w:rPr>
+      </w:pPr>
+      <w:r>
+        <w:rPr>
+          <w:rFonts w:cstheme="minorHAnsi"/>
+          <w:b/>
+        </w:rPr>
+        <w:t>Ley Nº 29316</w:t>
+      </w:r>
+    </w:p>
+    <w:p>
+      <w:pPr>
+        <w:spacing w:line="360" w:lineRule="auto"/>
+        <w:jc w:val="both"/>
+        <w:rPr>
+          <w:rFonts w:cstheme="minorHAnsi"/>
+        </w:rPr>
+      </w:pPr>
+      <w:r>
+        <w:rPr>
+          <w:rFonts w:cstheme="minorHAnsi"/>
+        </w:rPr>
+        <w:t>Ley que modifica, incorpora y regula diversas disposiciones a fin implementar el Acuerdo de Promoción Comercial suscrito entre el Perú y los Estados Unidos de América. Publicado en el diario oficial El Peruano el 14 de enero de 2009.</w:t>
+      </w:r>
+    </w:p>
+    <w:p>
+      <w:pPr>
+        <w:spacing w:line="360" w:lineRule="auto"/>
+        <w:jc w:val="both"/>
+        <w:rPr>
+          <w:rFonts w:cstheme="minorHAnsi"/>
+          <w:b/>
+        </w:rPr>
+      </w:pPr>
+      <w:r>
+        <w:rPr>
+          <w:rFonts w:cstheme="minorHAnsi"/>
+          <w:b/>
+        </w:rPr>
+        <w:t>Decreto Supremo Nº 035-2011-PCM</w:t>
+      </w:r>
+    </w:p>
+    <w:p>
+      <w:pPr>
+        <w:spacing w:line="360" w:lineRule="auto"/>
+        <w:jc w:val="both"/>
+        <w:rPr>
+          <w:rFonts w:cstheme="minorHAnsi"/>
+        </w:rPr>
+      </w:pPr>
+      <w:r>
+        <w:rPr>
+          <w:rFonts w:cstheme="minorHAnsi"/>
+        </w:rPr>
+        <w:t>Reglamento de Protección a los Derechos de los Obtentores de Variedades Vegetales. Publicado en el diario oficial EL Peruano el 15 de abril de 2011.</w:t>
+      </w:r>
+    </w:p>
+    <w:p>
+      <w:pPr>
+        <w:spacing w:line="360" w:lineRule="auto"/>
+        <w:jc w:val="both"/>
+        <w:rPr>
+          <w:rFonts w:cstheme="minorHAnsi"/>
+          <w:b/>
+        </w:rPr>
+      </w:pPr>
+      <w:r>
+        <w:rPr>
+          <w:rFonts w:cstheme="minorHAnsi"/>
+          <w:b/>
+        </w:rPr>
+        <w:t>Ley Nº 28126</w:t>
+      </w:r>
+    </w:p>
+    <w:p>
+      <w:pPr>
+        <w:spacing w:line="360" w:lineRule="auto"/>
+        <w:jc w:val="both"/>
+        <w:rPr>
+          <w:rFonts w:cstheme="minorHAnsi"/>
+        </w:rPr>
+      </w:pPr>
+      <w:r>
+        <w:rPr>
+          <w:rFonts w:cstheme="minorHAnsi"/>
+        </w:rPr>
+        <w:t>Sanciona las infracciones a los derechos de los Obtentores de Variedades Vegetales protegidas. Publicado el 16 de diciembre de 2013.</w:t>
+      </w:r>
+    </w:p>
+    <w:p>
+      <w:pPr>
+        <w:spacing w:line="360" w:lineRule="auto"/>
+        <w:jc w:val="both"/>
+        <w:rPr>
+          <w:rFonts w:cstheme="minorHAnsi"/>
+          <w:b/>
+        </w:rPr>
+      </w:pPr>
+      <w:r>
+        <w:rPr>
+          <w:rFonts w:cstheme="minorHAnsi"/>
+          <w:b/>
+        </w:rPr>
+        <w:t>Ley Nº 27811</w:t>
+      </w:r>
+    </w:p>
+    <w:p>
+      <w:pPr>
+        <w:spacing w:line="360" w:lineRule="auto"/>
+        <w:jc w:val="both"/>
+        <w:rPr>
+          <w:rFonts w:cstheme="minorHAnsi"/>
+        </w:rPr>
+      </w:pPr>
+      <w:r>
+        <w:rPr>
+          <w:rFonts w:cstheme="minorHAnsi"/>
+        </w:rPr>
+        <w:t>Ley que establece el régimen de protección de los conocimientos colectivos de pueblos indígenas vinculados a los recursos biológicos. Publicado en el diario oficial el 10 de agosto de 2002.</w:t>
+      </w:r>
+    </w:p>
+    <w:p>
+      <w:pPr>
+        <w:spacing w:line="360" w:lineRule="auto"/>
+        <w:jc w:val="both"/>
+        <w:rPr>
+          <w:rFonts w:cstheme="minorHAnsi"/>
+          <w:b/>
+        </w:rPr>
+      </w:pPr>
+      <w:r>
+        <w:rPr>
+          <w:rFonts w:cstheme="minorHAnsi"/>
+          <w:b/>
+        </w:rPr>
+        <w:t>Decreto Supremo N° 004-2019-JUS</w:t>
+      </w:r>
+    </w:p>
+    <w:p>
+      <w:pPr>
+        <w:spacing w:line="360" w:lineRule="auto"/>
+        <w:jc w:val="both"/>
+        <w:rPr>
+          <w:rFonts w:cstheme="minorHAnsi"/>
+        </w:rPr>
+      </w:pPr>
+      <w:r>
+        <w:rPr>
+          <w:rFonts w:cstheme="minorHAnsi"/>
+        </w:rPr>
+        <w:lastRenderedPageBreak/>
+        <w:t>Texto Único Ordenado de la Ley N° 27444, Ley del Procedimiento Administrativo General. Publicado en el diario oficial El Peruano el 25 de enero de 2019.</w:t>
+      </w:r>
+    </w:p>
+    <w:p>
+      <w:pPr>
+        <w:spacing w:line="360" w:lineRule="auto"/>
+        <w:jc w:val="both"/>
+        <w:rPr>
+          <w:rFonts w:cstheme="minorHAnsi"/>
+          <w:b/>
+        </w:rPr>
+      </w:pPr>
+      <w:r>
+        <w:rPr>
+          <w:rFonts w:cstheme="minorHAnsi"/>
+          <w:b/>
+        </w:rPr>
+        <w:t>Ley N° 30018</w:t>
+      </w:r>
+    </w:p>
+    <w:p>
+      <w:pPr>
+        <w:spacing w:line="360" w:lineRule="auto"/>
+        <w:jc w:val="both"/>
+        <w:rPr>
+          <w:rFonts w:cstheme="minorHAnsi"/>
+        </w:rPr>
+      </w:pPr>
+      <w:r>
+        <w:rPr>
+          <w:rFonts w:cstheme="minorHAnsi"/>
+        </w:rPr>
+        <w:t>Ley de promoción del uso de la información de patentes para fomentar la innovación y la transferencia de tecnología. Publicado en el diario oficial El Peruano el 13 de mayo de 2013.</w:t>
+      </w:r>
+    </w:p>
+    <w:p>
+      <w:pPr>
+        <w:spacing w:line="360" w:lineRule="auto"/>
+        <w:jc w:val="both"/>
+        <w:rPr>
+          <w:rFonts w:cstheme="minorHAnsi"/>
+          <w:b/>
+        </w:rPr>
+      </w:pPr>
+      <w:r>
+        <w:rPr>
+          <w:rFonts w:cstheme="minorHAnsi"/>
+          <w:b/>
+        </w:rPr>
+        <w:t>Decreto Supremo N° 019-2016-PCM</w:t>
+      </w:r>
+    </w:p>
+    <w:p>
+      <w:pPr>
+        <w:spacing w:line="360" w:lineRule="auto"/>
+        <w:jc w:val="both"/>
+        <w:rPr>
+          <w:rFonts w:cstheme="minorHAnsi"/>
+        </w:rPr>
+      </w:pPr>
+      <w:r>
+        <w:rPr>
+          <w:rFonts w:cstheme="minorHAnsi"/>
+        </w:rPr>
+        <w:t>Reglamento de la Ley N° 30018, Ley de promoción del uso de la información de patentes para fomentar la innovación y la transferencia de tecnología. Publicado el 20 de marzo de 2016.</w:t>
+      </w:r>
+    </w:p>
+    <w:p>
+      <w:pPr>
+        <w:spacing w:line="360" w:lineRule="auto"/>
+        <w:jc w:val="both"/>
+        <w:rPr>
+          <w:rFonts w:cstheme="minorHAnsi"/>
+        </w:rPr>
+      </w:pPr>
+      <w:r>
+        <w:rPr>
+          <w:rFonts w:cstheme="minorHAnsi"/>
+        </w:rPr>
+        <w:t xml:space="preserve"> </w:t>
+      </w:r>
+    </w:p>
+    <w:p>
+      <w:pPr>
+        <w:spacing w:line="360" w:lineRule="auto"/>
         <w:jc w:val="both"/>
         <w:rPr>
           <w:rFonts w:ascii="Arial" w:hAnsi="Arial" w:cs="Calibri"/>
@@ -9310,25 +11524,7 @@
       </w:pPr>
       <w:r>
         <w:rPr>
-          <w:rFonts w:ascii="Arial" w:hAnsi="Arial" w:cs="Calibri"/>
-          <w:b/>
-        </w:rPr>
-        <w:t xml:space="preserve"> </w:t>
-      </w:r>
-    </w:p>
-    <w:p>
-      <w:pPr>
-        <w:spacing w:line="360" w:lineRule="auto"/>
-        <w:jc w:val="both"/>
-        <w:rPr>
-          <w:rFonts w:ascii="Arial" w:hAnsi="Arial" w:cs="Calibri"/>
-          <w:b/>
-        </w:rPr>
-      </w:pPr>
-      <w:r>
-        <w:rPr>
-          <w:rFonts w:ascii="Arial" w:hAnsi="Arial" w:cs="Calibri"/>
-          <w:b/>
+          <w:rFonts w:cstheme="minorHAnsi"/>
         </w:rPr>
         <w:br w:type="page"/>
       </w:r>
@@ -18317,6 +20513,7 @@
                 <w:lang w:eastAsia="es-PE"/>
               </w:rPr>
             </w:pPr>
+            <w:proofErr w:type="spellStart"/>
             <w:r>
               <w:rPr>
                 <w:rFonts w:ascii="Calibri" w:eastAsia="Times New Roman" w:hAnsi="Calibri" w:cs="Calibri"/>
@@ -18325,7 +20522,18 @@
                 <w:szCs w:val="12"/>
                 <w:lang w:eastAsia="es-PE"/>
               </w:rPr>
-              <w:t>Merchandising y publicidad</w:t>
+              <w:t>Merchandising</w:t>
+            </w:r>
+            <w:proofErr w:type="spellEnd"/>
+            <w:r>
+              <w:rPr>
+                <w:rFonts w:ascii="Calibri" w:eastAsia="Times New Roman" w:hAnsi="Calibri" w:cs="Calibri"/>
+                <w:color w:val="000000"/>
+                <w:sz w:val="12"/>
+                <w:szCs w:val="12"/>
+                <w:lang w:eastAsia="es-PE"/>
+              </w:rPr>
+              <w:t xml:space="preserve"> y publicidad</w:t>
             </w:r>
           </w:p>
         </w:tc>
@@ -22521,7 +24729,7 @@
 </file>
 
 <file path=word/endnotes.xml><?xml version="1.0" encoding="utf-8"?>
-<w:endnotes xmlns:wpc="http://schemas.microsoft.com/office/word/2010/wordprocessingCanvas" xmlns:cx="http://schemas.microsoft.com/office/drawing/2014/chartex" xmlns:mc="http://schemas.openxmlformats.org/markup-compatibility/2006" xmlns:o="urn:schemas-microsoft-com:office:office" xmlns:r="http://schemas.openxmlformats.org/officeDocument/2006/relationships" xmlns:m="http://schemas.openxmlformats.org/officeDocument/2006/math" xmlns:v="urn:schemas-microsoft-com:vml" xmlns:wp14="http://schemas.microsoft.com/office/word/2010/wordprocessingDrawing" xmlns:wp="http://schemas.openxmlformats.org/drawingml/2006/wordprocessingDrawing" xmlns:w10="urn:schemas-microsoft-com:office:word" xmlns:w="http://schemas.openxmlformats.org/wordprocessingml/2006/main" xmlns:w14="http://schemas.microsoft.com/office/word/2010/wordml" xmlns:w15="http://schemas.microsoft.com/office/word/2012/wordml" xmlns:w16se="http://schemas.microsoft.com/office/word/2015/wordml/symex" xmlns:wpg="http://schemas.microsoft.com/office/word/2010/wordprocessingGroup" xmlns:wpi="http://schemas.microsoft.com/office/word/2010/wordprocessingInk" xmlns:wne="http://schemas.microsoft.com/office/word/2006/wordml" xmlns:wps="http://schemas.microsoft.com/office/word/2010/wordprocessingShape" mc:Ignorable="w14 w15 w16se wp14">
+<w:endnotes xmlns:wpc="http://schemas.microsoft.com/office/word/2010/wordprocessingCanvas" xmlns:mc="http://schemas.openxmlformats.org/markup-compatibility/2006" xmlns:o="urn:schemas-microsoft-com:office:office" xmlns:r="http://schemas.openxmlformats.org/officeDocument/2006/relationships" xmlns:m="http://schemas.openxmlformats.org/officeDocument/2006/math" xmlns:v="urn:schemas-microsoft-com:vml" xmlns:wp14="http://schemas.microsoft.com/office/word/2010/wordprocessingDrawing" xmlns:wp="http://schemas.openxmlformats.org/drawingml/2006/wordprocessingDrawing" xmlns:w10="urn:schemas-microsoft-com:office:word" xmlns:w="http://schemas.openxmlformats.org/wordprocessingml/2006/main" xmlns:w14="http://schemas.microsoft.com/office/word/2010/wordml" xmlns:w15="http://schemas.microsoft.com/office/word/2012/wordml" xmlns:wpg="http://schemas.microsoft.com/office/word/2010/wordprocessingGroup" xmlns:wpi="http://schemas.microsoft.com/office/word/2010/wordprocessingInk" xmlns:wne="http://schemas.microsoft.com/office/word/2006/wordml" xmlns:wps="http://schemas.microsoft.com/office/word/2010/wordprocessingShape" mc:Ignorable="w14 w15 wp14">
   <w:endnote w:type="separator" w:id="-1">
     <w:p>
       <w:pPr>
@@ -22546,7 +24754,7 @@
 </file>
 
 <file path=word/footer1.xml><?xml version="1.0" encoding="utf-8"?>
-<w:ftr xmlns:wpc="http://schemas.microsoft.com/office/word/2010/wordprocessingCanvas" xmlns:cx="http://schemas.microsoft.com/office/drawing/2014/chartex" xmlns:mc="http://schemas.openxmlformats.org/markup-compatibility/2006" xmlns:o="urn:schemas-microsoft-com:office:office" xmlns:r="http://schemas.openxmlformats.org/officeDocument/2006/relationships" xmlns:m="http://schemas.openxmlformats.org/officeDocument/2006/math" xmlns:v="urn:schemas-microsoft-com:vml" xmlns:wp14="http://schemas.microsoft.com/office/word/2010/wordprocessingDrawing" xmlns:wp="http://schemas.openxmlformats.org/drawingml/2006/wordprocessingDrawing" xmlns:w10="urn:schemas-microsoft-com:office:word" xmlns:w="http://schemas.openxmlformats.org/wordprocessingml/2006/main" xmlns:w14="http://schemas.microsoft.com/office/word/2010/wordml" xmlns:w15="http://schemas.microsoft.com/office/word/2012/wordml" xmlns:w16se="http://schemas.microsoft.com/office/word/2015/wordml/symex" xmlns:wpg="http://schemas.microsoft.com/office/word/2010/wordprocessingGroup" xmlns:wpi="http://schemas.microsoft.com/office/word/2010/wordprocessingInk" xmlns:wne="http://schemas.microsoft.com/office/word/2006/wordml" xmlns:wps="http://schemas.microsoft.com/office/word/2010/wordprocessingShape" mc:Ignorable="w14 w15 w16se wp14">
+<w:ftr xmlns:wpc="http://schemas.microsoft.com/office/word/2010/wordprocessingCanvas" xmlns:mc="http://schemas.openxmlformats.org/markup-compatibility/2006" xmlns:o="urn:schemas-microsoft-com:office:office" xmlns:r="http://schemas.openxmlformats.org/officeDocument/2006/relationships" xmlns:m="http://schemas.openxmlformats.org/officeDocument/2006/math" xmlns:v="urn:schemas-microsoft-com:vml" xmlns:wp14="http://schemas.microsoft.com/office/word/2010/wordprocessingDrawing" xmlns:wp="http://schemas.openxmlformats.org/drawingml/2006/wordprocessingDrawing" xmlns:w10="urn:schemas-microsoft-com:office:word" xmlns:w="http://schemas.openxmlformats.org/wordprocessingml/2006/main" xmlns:w14="http://schemas.microsoft.com/office/word/2010/wordml" xmlns:w15="http://schemas.microsoft.com/office/word/2012/wordml" xmlns:wpg="http://schemas.microsoft.com/office/word/2010/wordprocessingGroup" xmlns:wpi="http://schemas.microsoft.com/office/word/2010/wordprocessingInk" xmlns:wne="http://schemas.microsoft.com/office/word/2006/wordml" xmlns:wps="http://schemas.microsoft.com/office/word/2010/wordprocessingShape" mc:Ignorable="w14 w15 wp14">
   <w:sdt>
     <w:sdtPr>
       <w:id w:val="1642068157"/>
@@ -22555,7 +24763,6 @@
         <w:docPartUnique/>
       </w:docPartObj>
     </w:sdtPr>
-    <w:sdtEndPr/>
     <w:sdtContent>
       <w:p>
         <w:pPr>
@@ -22576,7 +24783,7 @@
             <w:noProof/>
             <w:lang w:val="es-ES"/>
           </w:rPr>
-          <w:t>18</w:t>
+          <w:t>22</w:t>
         </w:r>
         <w:r>
           <w:fldChar w:fldCharType="end"/>
@@ -22593,7 +24800,7 @@
 </file>
 
 <file path=word/footnotes.xml><?xml version="1.0" encoding="utf-8"?>
-<w:footnotes xmlns:wpc="http://schemas.microsoft.com/office/word/2010/wordprocessingCanvas" xmlns:cx="http://schemas.microsoft.com/office/drawing/2014/chartex" xmlns:mc="http://schemas.openxmlformats.org/markup-compatibility/2006" xmlns:o="urn:schemas-microsoft-com:office:office" xmlns:r="http://schemas.openxmlformats.org/officeDocument/2006/relationships" xmlns:m="http://schemas.openxmlformats.org/officeDocument/2006/math" xmlns:v="urn:schemas-microsoft-com:vml" xmlns:wp14="http://schemas.microsoft.com/office/word/2010/wordprocessingDrawing" xmlns:wp="http://schemas.openxmlformats.org/drawingml/2006/wordprocessingDrawing" xmlns:w10="urn:schemas-microsoft-com:office:word" xmlns:w="http://schemas.openxmlformats.org/wordprocessingml/2006/main" xmlns:w14="http://schemas.microsoft.com/office/word/2010/wordml" xmlns:w15="http://schemas.microsoft.com/office/word/2012/wordml" xmlns:w16se="http://schemas.microsoft.com/office/word/2015/wordml/symex" xmlns:wpg="http://schemas.microsoft.com/office/word/2010/wordprocessingGroup" xmlns:wpi="http://schemas.microsoft.com/office/word/2010/wordprocessingInk" xmlns:wne="http://schemas.microsoft.com/office/word/2006/wordml" xmlns:wps="http://schemas.microsoft.com/office/word/2010/wordprocessingShape" mc:Ignorable="w14 w15 w16se wp14">
+<w:footnotes xmlns:wpc="http://schemas.microsoft.com/office/word/2010/wordprocessingCanvas" xmlns:mc="http://schemas.openxmlformats.org/markup-compatibility/2006" xmlns:o="urn:schemas-microsoft-com:office:office" xmlns:r="http://schemas.openxmlformats.org/officeDocument/2006/relationships" xmlns:m="http://schemas.openxmlformats.org/officeDocument/2006/math" xmlns:v="urn:schemas-microsoft-com:vml" xmlns:wp14="http://schemas.microsoft.com/office/word/2010/wordprocessingDrawing" xmlns:wp="http://schemas.openxmlformats.org/drawingml/2006/wordprocessingDrawing" xmlns:w10="urn:schemas-microsoft-com:office:word" xmlns:w="http://schemas.openxmlformats.org/wordprocessingml/2006/main" xmlns:w14="http://schemas.microsoft.com/office/word/2010/wordml" xmlns:w15="http://schemas.microsoft.com/office/word/2012/wordml" xmlns:wpg="http://schemas.microsoft.com/office/word/2010/wordprocessingGroup" xmlns:wpi="http://schemas.microsoft.com/office/word/2010/wordprocessingInk" xmlns:wne="http://schemas.microsoft.com/office/word/2006/wordml" xmlns:wps="http://schemas.microsoft.com/office/word/2010/wordprocessingShape" mc:Ignorable="w14 w15 wp14">
   <w:footnote w:type="separator" w:id="-1">
     <w:p>
       <w:pPr>
@@ -22695,7 +24902,15 @@
         <w:footnoteRef/>
       </w:r>
       <w:r>
-        <w:t xml:space="preserve"> El Peruano (2019). Url: </w:t>
+        <w:t xml:space="preserve"> El </w:t>
+      </w:r>
+      <w:proofErr w:type="gramStart"/>
+      <w:r>
+        <w:t>Peruano</w:t>
+      </w:r>
+      <w:proofErr w:type="gramEnd"/>
+      <w:r>
+        <w:t xml:space="preserve"> (2019). Url: </w:t>
       </w:r>
       <w:hyperlink r:id="rId3" w:history="1">
         <w:r>
@@ -22753,7 +24968,15 @@
         <w:t xml:space="preserve"> Propios De La Actividad Fiscal</w:t>
       </w:r>
       <w:r>
-        <w:t>, Lima, American Bar Association - ABA ROLI. Programa de Apoyo a la Justicia Penal en el Perú</w:t>
+        <w:t xml:space="preserve">, Lima, American Bar </w:t>
+      </w:r>
+      <w:proofErr w:type="spellStart"/>
+      <w:r>
+        <w:t>Association</w:t>
+      </w:r>
+      <w:proofErr w:type="spellEnd"/>
+      <w:r>
+        <w:t xml:space="preserve"> - ABA ROLI. Programa de Apoyo a la Justicia Penal en el Perú</w:t>
       </w:r>
     </w:p>
   </w:footnote>
@@ -22761,7 +24984,7 @@
 </file>
 
 <file path=word/header1.xml><?xml version="1.0" encoding="utf-8"?>
-<w:hdr xmlns:wpc="http://schemas.microsoft.com/office/word/2010/wordprocessingCanvas" xmlns:cx="http://schemas.microsoft.com/office/drawing/2014/chartex" xmlns:mc="http://schemas.openxmlformats.org/markup-compatibility/2006" xmlns:o="urn:schemas-microsoft-com:office:office" xmlns:r="http://schemas.openxmlformats.org/officeDocument/2006/relationships" xmlns:m="http://schemas.openxmlformats.org/officeDocument/2006/math" xmlns:v="urn:schemas-microsoft-com:vml" xmlns:wp14="http://schemas.microsoft.com/office/word/2010/wordprocessingDrawing" xmlns:wp="http://schemas.openxmlformats.org/drawingml/2006/wordprocessingDrawing" xmlns:w10="urn:schemas-microsoft-com:office:word" xmlns:w="http://schemas.openxmlformats.org/wordprocessingml/2006/main" xmlns:w14="http://schemas.microsoft.com/office/word/2010/wordml" xmlns:w15="http://schemas.microsoft.com/office/word/2012/wordml" xmlns:w16se="http://schemas.microsoft.com/office/word/2015/wordml/symex" xmlns:wpg="http://schemas.microsoft.com/office/word/2010/wordprocessingGroup" xmlns:wpi="http://schemas.microsoft.com/office/word/2010/wordprocessingInk" xmlns:wne="http://schemas.microsoft.com/office/word/2006/wordml" xmlns:wps="http://schemas.microsoft.com/office/word/2010/wordprocessingShape" mc:Ignorable="w14 w15 w16se wp14">
+<w:hdr xmlns:wpc="http://schemas.microsoft.com/office/word/2010/wordprocessingCanvas" xmlns:mc="http://schemas.openxmlformats.org/markup-compatibility/2006" xmlns:o="urn:schemas-microsoft-com:office:office" xmlns:r="http://schemas.openxmlformats.org/officeDocument/2006/relationships" xmlns:m="http://schemas.openxmlformats.org/officeDocument/2006/math" xmlns:v="urn:schemas-microsoft-com:vml" xmlns:wp14="http://schemas.microsoft.com/office/word/2010/wordprocessingDrawing" xmlns:wp="http://schemas.openxmlformats.org/drawingml/2006/wordprocessingDrawing" xmlns:w10="urn:schemas-microsoft-com:office:word" xmlns:w="http://schemas.openxmlformats.org/wordprocessingml/2006/main" xmlns:w14="http://schemas.microsoft.com/office/word/2010/wordml" xmlns:w15="http://schemas.microsoft.com/office/word/2012/wordml" xmlns:wpg="http://schemas.microsoft.com/office/word/2010/wordprocessingGroup" xmlns:wpi="http://schemas.microsoft.com/office/word/2010/wordprocessingInk" xmlns:wne="http://schemas.microsoft.com/office/word/2006/wordml" xmlns:wps="http://schemas.microsoft.com/office/word/2010/wordprocessingShape" mc:Ignorable="w14 w15 wp14">
   <w:p>
     <w:pPr>
       <w:pStyle w:val="Encabezado"/>
@@ -22771,7 +24994,7 @@
 </file>
 
 <file path=word/numbering.xml><?xml version="1.0" encoding="utf-8"?>
-<w:numbering xmlns:wpc="http://schemas.microsoft.com/office/word/2010/wordprocessingCanvas" xmlns:cx="http://schemas.microsoft.com/office/drawing/2014/chartex" xmlns:mc="http://schemas.openxmlformats.org/markup-compatibility/2006" xmlns:o="urn:schemas-microsoft-com:office:office" xmlns:r="http://schemas.openxmlformats.org/officeDocument/2006/relationships" xmlns:m="http://schemas.openxmlformats.org/officeDocument/2006/math" xmlns:v="urn:schemas-microsoft-com:vml" xmlns:wp14="http://schemas.microsoft.com/office/word/2010/wordprocessingDrawing" xmlns:wp="http://schemas.openxmlformats.org/drawingml/2006/wordprocessingDrawing" xmlns:w10="urn:schemas-microsoft-com:office:word" xmlns:w="http://schemas.openxmlformats.org/wordprocessingml/2006/main" xmlns:w14="http://schemas.microsoft.com/office/word/2010/wordml" xmlns:w15="http://schemas.microsoft.com/office/word/2012/wordml" xmlns:w16se="http://schemas.microsoft.com/office/word/2015/wordml/symex" xmlns:wpg="http://schemas.microsoft.com/office/word/2010/wordprocessingGroup" xmlns:wpi="http://schemas.microsoft.com/office/word/2010/wordprocessingInk" xmlns:wne="http://schemas.microsoft.com/office/word/2006/wordml" xmlns:wps="http://schemas.microsoft.com/office/word/2010/wordprocessingShape" mc:Ignorable="w14 w15 w16se wp14">
+<w:numbering xmlns:wpc="http://schemas.microsoft.com/office/word/2010/wordprocessingCanvas" xmlns:mc="http://schemas.openxmlformats.org/markup-compatibility/2006" xmlns:o="urn:schemas-microsoft-com:office:office" xmlns:r="http://schemas.openxmlformats.org/officeDocument/2006/relationships" xmlns:m="http://schemas.openxmlformats.org/officeDocument/2006/math" xmlns:v="urn:schemas-microsoft-com:vml" xmlns:wp14="http://schemas.microsoft.com/office/word/2010/wordprocessingDrawing" xmlns:wp="http://schemas.openxmlformats.org/drawingml/2006/wordprocessingDrawing" xmlns:w10="urn:schemas-microsoft-com:office:word" xmlns:w="http://schemas.openxmlformats.org/wordprocessingml/2006/main" xmlns:w14="http://schemas.microsoft.com/office/word/2010/wordml" xmlns:w15="http://schemas.microsoft.com/office/word/2012/wordml" xmlns:wpg="http://schemas.microsoft.com/office/word/2010/wordprocessingGroup" xmlns:wpi="http://schemas.microsoft.com/office/word/2010/wordprocessingInk" xmlns:wne="http://schemas.microsoft.com/office/word/2006/wordml" xmlns:wps="http://schemas.microsoft.com/office/word/2010/wordprocessingShape" mc:Ignorable="w14 w15 wp14">
   <w:abstractNum w:abstractNumId="0" w15:restartNumberingAfterBreak="0">
     <w:nsid w:val="03644632"/>
     <w:multiLevelType w:val="hybridMultilevel"/>
@@ -23112,9 +25335,9 @@
     </w:lvl>
   </w:abstractNum>
   <w:abstractNum w:abstractNumId="3" w15:restartNumberingAfterBreak="0">
-    <w:nsid w:val="33D4026E"/>
+    <w:nsid w:val="236510D9"/>
     <w:multiLevelType w:val="hybridMultilevel"/>
-    <w:tmpl w:val="D12E5AA6"/>
+    <w:tmpl w:val="27BEEA08"/>
     <w:lvl w:ilvl="0" w:tplc="280A0001">
       <w:start w:val="1"/>
       <w:numFmt w:val="bullet"/>
@@ -23225,16 +25448,165 @@
     </w:lvl>
   </w:abstractNum>
   <w:abstractNum w:abstractNumId="4" w15:restartNumberingAfterBreak="0">
-    <w:nsid w:val="489D7280"/>
+    <w:nsid w:val="29295340"/>
+    <w:multiLevelType w:val="multilevel"/>
+    <w:tmpl w:val="F34A20B0"/>
+    <w:lvl w:ilvl="0">
+      <w:start w:val="1"/>
+      <w:numFmt w:val="bullet"/>
+      <w:lvlText w:val=""/>
+      <w:lvlJc w:val="left"/>
+      <w:pPr>
+        <w:tabs>
+          <w:tab w:val="num" w:pos="720"/>
+        </w:tabs>
+        <w:ind w:left="720" w:hanging="360"/>
+      </w:pPr>
+      <w:rPr>
+        <w:rFonts w:ascii="Symbol" w:hAnsi="Symbol" w:hint="default"/>
+        <w:sz w:val="20"/>
+      </w:rPr>
+    </w:lvl>
+    <w:lvl w:ilvl="1" w:tentative="1">
+      <w:start w:val="1"/>
+      <w:numFmt w:val="bullet"/>
+      <w:lvlText w:val="o"/>
+      <w:lvlJc w:val="left"/>
+      <w:pPr>
+        <w:tabs>
+          <w:tab w:val="num" w:pos="1440"/>
+        </w:tabs>
+        <w:ind w:left="1440" w:hanging="360"/>
+      </w:pPr>
+      <w:rPr>
+        <w:rFonts w:ascii="Courier New" w:hAnsi="Courier New" w:hint="default"/>
+        <w:sz w:val="20"/>
+      </w:rPr>
+    </w:lvl>
+    <w:lvl w:ilvl="2" w:tentative="1">
+      <w:start w:val="1"/>
+      <w:numFmt w:val="bullet"/>
+      <w:lvlText w:val=""/>
+      <w:lvlJc w:val="left"/>
+      <w:pPr>
+        <w:tabs>
+          <w:tab w:val="num" w:pos="2160"/>
+        </w:tabs>
+        <w:ind w:left="2160" w:hanging="360"/>
+      </w:pPr>
+      <w:rPr>
+        <w:rFonts w:ascii="Wingdings" w:hAnsi="Wingdings" w:hint="default"/>
+        <w:sz w:val="20"/>
+      </w:rPr>
+    </w:lvl>
+    <w:lvl w:ilvl="3" w:tentative="1">
+      <w:start w:val="1"/>
+      <w:numFmt w:val="bullet"/>
+      <w:lvlText w:val=""/>
+      <w:lvlJc w:val="left"/>
+      <w:pPr>
+        <w:tabs>
+          <w:tab w:val="num" w:pos="2880"/>
+        </w:tabs>
+        <w:ind w:left="2880" w:hanging="360"/>
+      </w:pPr>
+      <w:rPr>
+        <w:rFonts w:ascii="Wingdings" w:hAnsi="Wingdings" w:hint="default"/>
+        <w:sz w:val="20"/>
+      </w:rPr>
+    </w:lvl>
+    <w:lvl w:ilvl="4" w:tentative="1">
+      <w:start w:val="1"/>
+      <w:numFmt w:val="bullet"/>
+      <w:lvlText w:val=""/>
+      <w:lvlJc w:val="left"/>
+      <w:pPr>
+        <w:tabs>
+          <w:tab w:val="num" w:pos="3600"/>
+        </w:tabs>
+        <w:ind w:left="3600" w:hanging="360"/>
+      </w:pPr>
+      <w:rPr>
+        <w:rFonts w:ascii="Wingdings" w:hAnsi="Wingdings" w:hint="default"/>
+        <w:sz w:val="20"/>
+      </w:rPr>
+    </w:lvl>
+    <w:lvl w:ilvl="5" w:tentative="1">
+      <w:start w:val="1"/>
+      <w:numFmt w:val="bullet"/>
+      <w:lvlText w:val=""/>
+      <w:lvlJc w:val="left"/>
+      <w:pPr>
+        <w:tabs>
+          <w:tab w:val="num" w:pos="4320"/>
+        </w:tabs>
+        <w:ind w:left="4320" w:hanging="360"/>
+      </w:pPr>
+      <w:rPr>
+        <w:rFonts w:ascii="Wingdings" w:hAnsi="Wingdings" w:hint="default"/>
+        <w:sz w:val="20"/>
+      </w:rPr>
+    </w:lvl>
+    <w:lvl w:ilvl="6" w:tentative="1">
+      <w:start w:val="1"/>
+      <w:numFmt w:val="bullet"/>
+      <w:lvlText w:val=""/>
+      <w:lvlJc w:val="left"/>
+      <w:pPr>
+        <w:tabs>
+          <w:tab w:val="num" w:pos="5040"/>
+        </w:tabs>
+        <w:ind w:left="5040" w:hanging="360"/>
+      </w:pPr>
+      <w:rPr>
+        <w:rFonts w:ascii="Wingdings" w:hAnsi="Wingdings" w:hint="default"/>
+        <w:sz w:val="20"/>
+      </w:rPr>
+    </w:lvl>
+    <w:lvl w:ilvl="7" w:tentative="1">
+      <w:start w:val="1"/>
+      <w:numFmt w:val="bullet"/>
+      <w:lvlText w:val=""/>
+      <w:lvlJc w:val="left"/>
+      <w:pPr>
+        <w:tabs>
+          <w:tab w:val="num" w:pos="5760"/>
+        </w:tabs>
+        <w:ind w:left="5760" w:hanging="360"/>
+      </w:pPr>
+      <w:rPr>
+        <w:rFonts w:ascii="Wingdings" w:hAnsi="Wingdings" w:hint="default"/>
+        <w:sz w:val="20"/>
+      </w:rPr>
+    </w:lvl>
+    <w:lvl w:ilvl="8" w:tentative="1">
+      <w:start w:val="1"/>
+      <w:numFmt w:val="bullet"/>
+      <w:lvlText w:val=""/>
+      <w:lvlJc w:val="left"/>
+      <w:pPr>
+        <w:tabs>
+          <w:tab w:val="num" w:pos="6480"/>
+        </w:tabs>
+        <w:ind w:left="6480" w:hanging="360"/>
+      </w:pPr>
+      <w:rPr>
+        <w:rFonts w:ascii="Wingdings" w:hAnsi="Wingdings" w:hint="default"/>
+        <w:sz w:val="20"/>
+      </w:rPr>
+    </w:lvl>
+  </w:abstractNum>
+  <w:abstractNum w:abstractNumId="5" w15:restartNumberingAfterBreak="0">
+    <w:nsid w:val="29C81D5D"/>
     <w:multiLevelType w:val="hybridMultilevel"/>
-    <w:tmpl w:val="E886E3A0"/>
+    <w:tmpl w:val="5142B236"/>
     <w:lvl w:ilvl="0" w:tplc="280A0001">
       <w:start w:val="1"/>
       <w:numFmt w:val="bullet"/>
       <w:lvlText w:val=""/>
       <w:lvlJc w:val="left"/>
       <w:pPr>
-        <w:ind w:left="1440" w:hanging="360"/>
+        <w:ind w:left="720" w:hanging="360"/>
       </w:pPr>
       <w:rPr>
         <w:rFonts w:ascii="Symbol" w:hAnsi="Symbol" w:hint="default"/>
@@ -23246,7 +25618,7 @@
       <w:lvlText w:val="o"/>
       <w:lvlJc w:val="left"/>
       <w:pPr>
-        <w:ind w:left="2160" w:hanging="360"/>
+        <w:ind w:left="1440" w:hanging="360"/>
       </w:pPr>
       <w:rPr>
         <w:rFonts w:ascii="Courier New" w:hAnsi="Courier New" w:cs="Courier New" w:hint="default"/>
@@ -23258,7 +25630,7 @@
       <w:lvlText w:val=""/>
       <w:lvlJc w:val="left"/>
       <w:pPr>
-        <w:ind w:left="2880" w:hanging="360"/>
+        <w:ind w:left="2160" w:hanging="360"/>
       </w:pPr>
       <w:rPr>
         <w:rFonts w:ascii="Wingdings" w:hAnsi="Wingdings" w:hint="default"/>
@@ -23270,7 +25642,7 @@
       <w:lvlText w:val=""/>
       <w:lvlJc w:val="left"/>
       <w:pPr>
-        <w:ind w:left="3600" w:hanging="360"/>
+        <w:ind w:left="2880" w:hanging="360"/>
       </w:pPr>
       <w:rPr>
         <w:rFonts w:ascii="Symbol" w:hAnsi="Symbol" w:hint="default"/>
@@ -23282,7 +25654,7 @@
       <w:lvlText w:val="o"/>
       <w:lvlJc w:val="left"/>
       <w:pPr>
-        <w:ind w:left="4320" w:hanging="360"/>
+        <w:ind w:left="3600" w:hanging="360"/>
       </w:pPr>
       <w:rPr>
         <w:rFonts w:ascii="Courier New" w:hAnsi="Courier New" w:cs="Courier New" w:hint="default"/>
@@ -23294,7 +25666,7 @@
       <w:lvlText w:val=""/>
       <w:lvlJc w:val="left"/>
       <w:pPr>
-        <w:ind w:left="5040" w:hanging="360"/>
+        <w:ind w:left="4320" w:hanging="360"/>
       </w:pPr>
       <w:rPr>
         <w:rFonts w:ascii="Wingdings" w:hAnsi="Wingdings" w:hint="default"/>
@@ -23306,7 +25678,7 @@
       <w:lvlText w:val=""/>
       <w:lvlJc w:val="left"/>
       <w:pPr>
-        <w:ind w:left="5760" w:hanging="360"/>
+        <w:ind w:left="5040" w:hanging="360"/>
       </w:pPr>
       <w:rPr>
         <w:rFonts w:ascii="Symbol" w:hAnsi="Symbol" w:hint="default"/>
@@ -23318,7 +25690,7 @@
       <w:lvlText w:val="o"/>
       <w:lvlJc w:val="left"/>
       <w:pPr>
-        <w:ind w:left="6480" w:hanging="360"/>
+        <w:ind w:left="5760" w:hanging="360"/>
       </w:pPr>
       <w:rPr>
         <w:rFonts w:ascii="Courier New" w:hAnsi="Courier New" w:cs="Courier New" w:hint="default"/>
@@ -23330,14 +25702,240 @@
       <w:lvlText w:val=""/>
       <w:lvlJc w:val="left"/>
       <w:pPr>
-        <w:ind w:left="7200" w:hanging="360"/>
+        <w:ind w:left="6480" w:hanging="360"/>
       </w:pPr>
       <w:rPr>
         <w:rFonts w:ascii="Wingdings" w:hAnsi="Wingdings" w:hint="default"/>
       </w:rPr>
     </w:lvl>
   </w:abstractNum>
-  <w:abstractNum w:abstractNumId="5" w15:restartNumberingAfterBreak="0">
+  <w:abstractNum w:abstractNumId="6" w15:restartNumberingAfterBreak="0">
+    <w:nsid w:val="33D4026E"/>
+    <w:multiLevelType w:val="hybridMultilevel"/>
+    <w:tmpl w:val="D12E5AA6"/>
+    <w:lvl w:ilvl="0" w:tplc="280A0001">
+      <w:start w:val="1"/>
+      <w:numFmt w:val="bullet"/>
+      <w:lvlText w:val=""/>
+      <w:lvlJc w:val="left"/>
+      <w:pPr>
+        <w:ind w:left="720" w:hanging="360"/>
+      </w:pPr>
+      <w:rPr>
+        <w:rFonts w:ascii="Symbol" w:hAnsi="Symbol" w:hint="default"/>
+      </w:rPr>
+    </w:lvl>
+    <w:lvl w:ilvl="1" w:tplc="280A0003" w:tentative="1">
+      <w:start w:val="1"/>
+      <w:numFmt w:val="bullet"/>
+      <w:lvlText w:val="o"/>
+      <w:lvlJc w:val="left"/>
+      <w:pPr>
+        <w:ind w:left="1440" w:hanging="360"/>
+      </w:pPr>
+      <w:rPr>
+        <w:rFonts w:ascii="Courier New" w:hAnsi="Courier New" w:cs="Courier New" w:hint="default"/>
+      </w:rPr>
+    </w:lvl>
+    <w:lvl w:ilvl="2" w:tplc="280A0005" w:tentative="1">
+      <w:start w:val="1"/>
+      <w:numFmt w:val="bullet"/>
+      <w:lvlText w:val=""/>
+      <w:lvlJc w:val="left"/>
+      <w:pPr>
+        <w:ind w:left="2160" w:hanging="360"/>
+      </w:pPr>
+      <w:rPr>
+        <w:rFonts w:ascii="Wingdings" w:hAnsi="Wingdings" w:hint="default"/>
+      </w:rPr>
+    </w:lvl>
+    <w:lvl w:ilvl="3" w:tplc="280A0001" w:tentative="1">
+      <w:start w:val="1"/>
+      <w:numFmt w:val="bullet"/>
+      <w:lvlText w:val=""/>
+      <w:lvlJc w:val="left"/>
+      <w:pPr>
+        <w:ind w:left="2880" w:hanging="360"/>
+      </w:pPr>
+      <w:rPr>
+        <w:rFonts w:ascii="Symbol" w:hAnsi="Symbol" w:hint="default"/>
+      </w:rPr>
+    </w:lvl>
+    <w:lvl w:ilvl="4" w:tplc="280A0003" w:tentative="1">
+      <w:start w:val="1"/>
+      <w:numFmt w:val="bullet"/>
+      <w:lvlText w:val="o"/>
+      <w:lvlJc w:val="left"/>
+      <w:pPr>
+        <w:ind w:left="3600" w:hanging="360"/>
+      </w:pPr>
+      <w:rPr>
+        <w:rFonts w:ascii="Courier New" w:hAnsi="Courier New" w:cs="Courier New" w:hint="default"/>
+      </w:rPr>
+    </w:lvl>
+    <w:lvl w:ilvl="5" w:tplc="280A0005" w:tentative="1">
+      <w:start w:val="1"/>
+      <w:numFmt w:val="bullet"/>
+      <w:lvlText w:val=""/>
+      <w:lvlJc w:val="left"/>
+      <w:pPr>
+        <w:ind w:left="4320" w:hanging="360"/>
+      </w:pPr>
+      <w:rPr>
+        <w:rFonts w:ascii="Wingdings" w:hAnsi="Wingdings" w:hint="default"/>
+      </w:rPr>
+    </w:lvl>
+    <w:lvl w:ilvl="6" w:tplc="280A0001" w:tentative="1">
+      <w:start w:val="1"/>
+      <w:numFmt w:val="bullet"/>
+      <w:lvlText w:val=""/>
+      <w:lvlJc w:val="left"/>
+      <w:pPr>
+        <w:ind w:left="5040" w:hanging="360"/>
+      </w:pPr>
+      <w:rPr>
+        <w:rFonts w:ascii="Symbol" w:hAnsi="Symbol" w:hint="default"/>
+      </w:rPr>
+    </w:lvl>
+    <w:lvl w:ilvl="7" w:tplc="280A0003" w:tentative="1">
+      <w:start w:val="1"/>
+      <w:numFmt w:val="bullet"/>
+      <w:lvlText w:val="o"/>
+      <w:lvlJc w:val="left"/>
+      <w:pPr>
+        <w:ind w:left="5760" w:hanging="360"/>
+      </w:pPr>
+      <w:rPr>
+        <w:rFonts w:ascii="Courier New" w:hAnsi="Courier New" w:cs="Courier New" w:hint="default"/>
+      </w:rPr>
+    </w:lvl>
+    <w:lvl w:ilvl="8" w:tplc="280A0005" w:tentative="1">
+      <w:start w:val="1"/>
+      <w:numFmt w:val="bullet"/>
+      <w:lvlText w:val=""/>
+      <w:lvlJc w:val="left"/>
+      <w:pPr>
+        <w:ind w:left="6480" w:hanging="360"/>
+      </w:pPr>
+      <w:rPr>
+        <w:rFonts w:ascii="Wingdings" w:hAnsi="Wingdings" w:hint="default"/>
+      </w:rPr>
+    </w:lvl>
+  </w:abstractNum>
+  <w:abstractNum w:abstractNumId="7" w15:restartNumberingAfterBreak="0">
+    <w:nsid w:val="489D7280"/>
+    <w:multiLevelType w:val="hybridMultilevel"/>
+    <w:tmpl w:val="E886E3A0"/>
+    <w:lvl w:ilvl="0" w:tplc="280A0001">
+      <w:start w:val="1"/>
+      <w:numFmt w:val="bullet"/>
+      <w:lvlText w:val=""/>
+      <w:lvlJc w:val="left"/>
+      <w:pPr>
+        <w:ind w:left="1440" w:hanging="360"/>
+      </w:pPr>
+      <w:rPr>
+        <w:rFonts w:ascii="Symbol" w:hAnsi="Symbol" w:hint="default"/>
+      </w:rPr>
+    </w:lvl>
+    <w:lvl w:ilvl="1" w:tplc="280A0003" w:tentative="1">
+      <w:start w:val="1"/>
+      <w:numFmt w:val="bullet"/>
+      <w:lvlText w:val="o"/>
+      <w:lvlJc w:val="left"/>
+      <w:pPr>
+        <w:ind w:left="2160" w:hanging="360"/>
+      </w:pPr>
+      <w:rPr>
+        <w:rFonts w:ascii="Courier New" w:hAnsi="Courier New" w:cs="Courier New" w:hint="default"/>
+      </w:rPr>
+    </w:lvl>
+    <w:lvl w:ilvl="2" w:tplc="280A0005" w:tentative="1">
+      <w:start w:val="1"/>
+      <w:numFmt w:val="bullet"/>
+      <w:lvlText w:val=""/>
+      <w:lvlJc w:val="left"/>
+      <w:pPr>
+        <w:ind w:left="2880" w:hanging="360"/>
+      </w:pPr>
+      <w:rPr>
+        <w:rFonts w:ascii="Wingdings" w:hAnsi="Wingdings" w:hint="default"/>
+      </w:rPr>
+    </w:lvl>
+    <w:lvl w:ilvl="3" w:tplc="280A0001" w:tentative="1">
+      <w:start w:val="1"/>
+      <w:numFmt w:val="bullet"/>
+      <w:lvlText w:val=""/>
+      <w:lvlJc w:val="left"/>
+      <w:pPr>
+        <w:ind w:left="3600" w:hanging="360"/>
+      </w:pPr>
+      <w:rPr>
+        <w:rFonts w:ascii="Symbol" w:hAnsi="Symbol" w:hint="default"/>
+      </w:rPr>
+    </w:lvl>
+    <w:lvl w:ilvl="4" w:tplc="280A0003" w:tentative="1">
+      <w:start w:val="1"/>
+      <w:numFmt w:val="bullet"/>
+      <w:lvlText w:val="o"/>
+      <w:lvlJc w:val="left"/>
+      <w:pPr>
+        <w:ind w:left="4320" w:hanging="360"/>
+      </w:pPr>
+      <w:rPr>
+        <w:rFonts w:ascii="Courier New" w:hAnsi="Courier New" w:cs="Courier New" w:hint="default"/>
+      </w:rPr>
+    </w:lvl>
+    <w:lvl w:ilvl="5" w:tplc="280A0005" w:tentative="1">
+      <w:start w:val="1"/>
+      <w:numFmt w:val="bullet"/>
+      <w:lvlText w:val=""/>
+      <w:lvlJc w:val="left"/>
+      <w:pPr>
+        <w:ind w:left="5040" w:hanging="360"/>
+      </w:pPr>
+      <w:rPr>
+        <w:rFonts w:ascii="Wingdings" w:hAnsi="Wingdings" w:hint="default"/>
+      </w:rPr>
+    </w:lvl>
+    <w:lvl w:ilvl="6" w:tplc="280A0001" w:tentative="1">
+      <w:start w:val="1"/>
+      <w:numFmt w:val="bullet"/>
+      <w:lvlText w:val=""/>
+      <w:lvlJc w:val="left"/>
+      <w:pPr>
+        <w:ind w:left="5760" w:hanging="360"/>
+      </w:pPr>
+      <w:rPr>
+        <w:rFonts w:ascii="Symbol" w:hAnsi="Symbol" w:hint="default"/>
+      </w:rPr>
+    </w:lvl>
+    <w:lvl w:ilvl="7" w:tplc="280A0003" w:tentative="1">
+      <w:start w:val="1"/>
+      <w:numFmt w:val="bullet"/>
+      <w:lvlText w:val="o"/>
+      <w:lvlJc w:val="left"/>
+      <w:pPr>
+        <w:ind w:left="6480" w:hanging="360"/>
+      </w:pPr>
+      <w:rPr>
+        <w:rFonts w:ascii="Courier New" w:hAnsi="Courier New" w:cs="Courier New" w:hint="default"/>
+      </w:rPr>
+    </w:lvl>
+    <w:lvl w:ilvl="8" w:tplc="280A0005" w:tentative="1">
+      <w:start w:val="1"/>
+      <w:numFmt w:val="bullet"/>
+      <w:lvlText w:val=""/>
+      <w:lvlJc w:val="left"/>
+      <w:pPr>
+        <w:ind w:left="7200" w:hanging="360"/>
+      </w:pPr>
+      <w:rPr>
+        <w:rFonts w:ascii="Wingdings" w:hAnsi="Wingdings" w:hint="default"/>
+      </w:rPr>
+    </w:lvl>
+  </w:abstractNum>
+  <w:abstractNum w:abstractNumId="8" w15:restartNumberingAfterBreak="0">
     <w:nsid w:val="556D1107"/>
     <w:multiLevelType w:val="multilevel"/>
     <w:tmpl w:val="F5D234DE"/>
@@ -23450,7 +26048,120 @@
       </w:rPr>
     </w:lvl>
   </w:abstractNum>
-  <w:abstractNum w:abstractNumId="6" w15:restartNumberingAfterBreak="0">
+  <w:abstractNum w:abstractNumId="9" w15:restartNumberingAfterBreak="0">
+    <w:nsid w:val="56983B39"/>
+    <w:multiLevelType w:val="hybridMultilevel"/>
+    <w:tmpl w:val="5D3C2F5E"/>
+    <w:lvl w:ilvl="0" w:tplc="04090001">
+      <w:start w:val="1"/>
+      <w:numFmt w:val="bullet"/>
+      <w:lvlText w:val=""/>
+      <w:lvlJc w:val="left"/>
+      <w:pPr>
+        <w:ind w:left="1411" w:hanging="360"/>
+      </w:pPr>
+      <w:rPr>
+        <w:rFonts w:ascii="Symbol" w:hAnsi="Symbol" w:hint="default"/>
+      </w:rPr>
+    </w:lvl>
+    <w:lvl w:ilvl="1" w:tplc="04090003" w:tentative="1">
+      <w:start w:val="1"/>
+      <w:numFmt w:val="bullet"/>
+      <w:lvlText w:val="o"/>
+      <w:lvlJc w:val="left"/>
+      <w:pPr>
+        <w:ind w:left="2131" w:hanging="360"/>
+      </w:pPr>
+      <w:rPr>
+        <w:rFonts w:ascii="Courier New" w:hAnsi="Courier New" w:cs="Courier New" w:hint="default"/>
+      </w:rPr>
+    </w:lvl>
+    <w:lvl w:ilvl="2" w:tplc="04090005" w:tentative="1">
+      <w:start w:val="1"/>
+      <w:numFmt w:val="bullet"/>
+      <w:lvlText w:val=""/>
+      <w:lvlJc w:val="left"/>
+      <w:pPr>
+        <w:ind w:left="2851" w:hanging="360"/>
+      </w:pPr>
+      <w:rPr>
+        <w:rFonts w:ascii="Wingdings" w:hAnsi="Wingdings" w:hint="default"/>
+      </w:rPr>
+    </w:lvl>
+    <w:lvl w:ilvl="3" w:tplc="04090001" w:tentative="1">
+      <w:start w:val="1"/>
+      <w:numFmt w:val="bullet"/>
+      <w:lvlText w:val=""/>
+      <w:lvlJc w:val="left"/>
+      <w:pPr>
+        <w:ind w:left="3571" w:hanging="360"/>
+      </w:pPr>
+      <w:rPr>
+        <w:rFonts w:ascii="Symbol" w:hAnsi="Symbol" w:hint="default"/>
+      </w:rPr>
+    </w:lvl>
+    <w:lvl w:ilvl="4" w:tplc="04090003" w:tentative="1">
+      <w:start w:val="1"/>
+      <w:numFmt w:val="bullet"/>
+      <w:lvlText w:val="o"/>
+      <w:lvlJc w:val="left"/>
+      <w:pPr>
+        <w:ind w:left="4291" w:hanging="360"/>
+      </w:pPr>
+      <w:rPr>
+        <w:rFonts w:ascii="Courier New" w:hAnsi="Courier New" w:cs="Courier New" w:hint="default"/>
+      </w:rPr>
+    </w:lvl>
+    <w:lvl w:ilvl="5" w:tplc="04090005" w:tentative="1">
+      <w:start w:val="1"/>
+      <w:numFmt w:val="bullet"/>
+      <w:lvlText w:val=""/>
+      <w:lvlJc w:val="left"/>
+      <w:pPr>
+        <w:ind w:left="5011" w:hanging="360"/>
+      </w:pPr>
+      <w:rPr>
+        <w:rFonts w:ascii="Wingdings" w:hAnsi="Wingdings" w:hint="default"/>
+      </w:rPr>
+    </w:lvl>
+    <w:lvl w:ilvl="6" w:tplc="04090001" w:tentative="1">
+      <w:start w:val="1"/>
+      <w:numFmt w:val="bullet"/>
+      <w:lvlText w:val=""/>
+      <w:lvlJc w:val="left"/>
+      <w:pPr>
+        <w:ind w:left="5731" w:hanging="360"/>
+      </w:pPr>
+      <w:rPr>
+        <w:rFonts w:ascii="Symbol" w:hAnsi="Symbol" w:hint="default"/>
+      </w:rPr>
+    </w:lvl>
+    <w:lvl w:ilvl="7" w:tplc="04090003" w:tentative="1">
+      <w:start w:val="1"/>
+      <w:numFmt w:val="bullet"/>
+      <w:lvlText w:val="o"/>
+      <w:lvlJc w:val="left"/>
+      <w:pPr>
+        <w:ind w:left="6451" w:hanging="360"/>
+      </w:pPr>
+      <w:rPr>
+        <w:rFonts w:ascii="Courier New" w:hAnsi="Courier New" w:cs="Courier New" w:hint="default"/>
+      </w:rPr>
+    </w:lvl>
+    <w:lvl w:ilvl="8" w:tplc="04090005" w:tentative="1">
+      <w:start w:val="1"/>
+      <w:numFmt w:val="bullet"/>
+      <w:lvlText w:val=""/>
+      <w:lvlJc w:val="left"/>
+      <w:pPr>
+        <w:ind w:left="7171" w:hanging="360"/>
+      </w:pPr>
+      <w:rPr>
+        <w:rFonts w:ascii="Wingdings" w:hAnsi="Wingdings" w:hint="default"/>
+      </w:rPr>
+    </w:lvl>
+  </w:abstractNum>
+  <w:abstractNum w:abstractNumId="10" w15:restartNumberingAfterBreak="0">
     <w:nsid w:val="61617E88"/>
     <w:multiLevelType w:val="hybridMultilevel"/>
     <w:tmpl w:val="E5E2AF1A"/>
@@ -23563,7 +26274,7 @@
       </w:rPr>
     </w:lvl>
   </w:abstractNum>
-  <w:abstractNum w:abstractNumId="7" w15:restartNumberingAfterBreak="0">
+  <w:abstractNum w:abstractNumId="11" w15:restartNumberingAfterBreak="0">
     <w:nsid w:val="644F077F"/>
     <w:multiLevelType w:val="hybridMultilevel"/>
     <w:tmpl w:val="A322DF1E"/>
@@ -23676,10 +26387,10 @@
       </w:rPr>
     </w:lvl>
   </w:abstractNum>
-  <w:abstractNum w:abstractNumId="8" w15:restartNumberingAfterBreak="0">
-    <w:nsid w:val="69EF353D"/>
+  <w:abstractNum w:abstractNumId="12" w15:restartNumberingAfterBreak="0">
+    <w:nsid w:val="692924DC"/>
     <w:multiLevelType w:val="hybridMultilevel"/>
-    <w:tmpl w:val="520C0E88"/>
+    <w:tmpl w:val="8128660C"/>
     <w:lvl w:ilvl="0" w:tplc="280A0001">
       <w:start w:val="1"/>
       <w:numFmt w:val="bullet"/>
@@ -23789,10 +26500,10 @@
       </w:rPr>
     </w:lvl>
   </w:abstractNum>
-  <w:abstractNum w:abstractNumId="9" w15:restartNumberingAfterBreak="0">
-    <w:nsid w:val="77166290"/>
+  <w:abstractNum w:abstractNumId="13" w15:restartNumberingAfterBreak="0">
+    <w:nsid w:val="69EF353D"/>
     <w:multiLevelType w:val="hybridMultilevel"/>
-    <w:tmpl w:val="5F4C4A20"/>
+    <w:tmpl w:val="520C0E88"/>
     <w:lvl w:ilvl="0" w:tplc="280A0001">
       <w:start w:val="1"/>
       <w:numFmt w:val="bullet"/>
@@ -23902,10 +26613,10 @@
       </w:rPr>
     </w:lvl>
   </w:abstractNum>
-  <w:abstractNum w:abstractNumId="10" w15:restartNumberingAfterBreak="0">
-    <w:nsid w:val="7EB00C3C"/>
+  <w:abstractNum w:abstractNumId="14" w15:restartNumberingAfterBreak="0">
+    <w:nsid w:val="6BBF41BE"/>
     <w:multiLevelType w:val="hybridMultilevel"/>
-    <w:tmpl w:val="172C454A"/>
+    <w:tmpl w:val="8DC8AFA6"/>
     <w:lvl w:ilvl="0" w:tplc="280A0001">
       <w:start w:val="1"/>
       <w:numFmt w:val="bullet"/>
@@ -24015,17 +26726,356 @@
       </w:rPr>
     </w:lvl>
   </w:abstractNum>
+  <w:abstractNum w:abstractNumId="15" w15:restartNumberingAfterBreak="0">
+    <w:nsid w:val="6FA148DC"/>
+    <w:multiLevelType w:val="hybridMultilevel"/>
+    <w:tmpl w:val="B6F6814A"/>
+    <w:lvl w:ilvl="0" w:tplc="280A0001">
+      <w:start w:val="1"/>
+      <w:numFmt w:val="bullet"/>
+      <w:lvlText w:val=""/>
+      <w:lvlJc w:val="left"/>
+      <w:pPr>
+        <w:ind w:left="720" w:hanging="360"/>
+      </w:pPr>
+      <w:rPr>
+        <w:rFonts w:ascii="Symbol" w:hAnsi="Symbol" w:hint="default"/>
+      </w:rPr>
+    </w:lvl>
+    <w:lvl w:ilvl="1" w:tplc="280A0003" w:tentative="1">
+      <w:start w:val="1"/>
+      <w:numFmt w:val="bullet"/>
+      <w:lvlText w:val="o"/>
+      <w:lvlJc w:val="left"/>
+      <w:pPr>
+        <w:ind w:left="1440" w:hanging="360"/>
+      </w:pPr>
+      <w:rPr>
+        <w:rFonts w:ascii="Courier New" w:hAnsi="Courier New" w:cs="Courier New" w:hint="default"/>
+      </w:rPr>
+    </w:lvl>
+    <w:lvl w:ilvl="2" w:tplc="280A0005" w:tentative="1">
+      <w:start w:val="1"/>
+      <w:numFmt w:val="bullet"/>
+      <w:lvlText w:val=""/>
+      <w:lvlJc w:val="left"/>
+      <w:pPr>
+        <w:ind w:left="2160" w:hanging="360"/>
+      </w:pPr>
+      <w:rPr>
+        <w:rFonts w:ascii="Wingdings" w:hAnsi="Wingdings" w:hint="default"/>
+      </w:rPr>
+    </w:lvl>
+    <w:lvl w:ilvl="3" w:tplc="280A0001" w:tentative="1">
+      <w:start w:val="1"/>
+      <w:numFmt w:val="bullet"/>
+      <w:lvlText w:val=""/>
+      <w:lvlJc w:val="left"/>
+      <w:pPr>
+        <w:ind w:left="2880" w:hanging="360"/>
+      </w:pPr>
+      <w:rPr>
+        <w:rFonts w:ascii="Symbol" w:hAnsi="Symbol" w:hint="default"/>
+      </w:rPr>
+    </w:lvl>
+    <w:lvl w:ilvl="4" w:tplc="280A0003" w:tentative="1">
+      <w:start w:val="1"/>
+      <w:numFmt w:val="bullet"/>
+      <w:lvlText w:val="o"/>
+      <w:lvlJc w:val="left"/>
+      <w:pPr>
+        <w:ind w:left="3600" w:hanging="360"/>
+      </w:pPr>
+      <w:rPr>
+        <w:rFonts w:ascii="Courier New" w:hAnsi="Courier New" w:cs="Courier New" w:hint="default"/>
+      </w:rPr>
+    </w:lvl>
+    <w:lvl w:ilvl="5" w:tplc="280A0005" w:tentative="1">
+      <w:start w:val="1"/>
+      <w:numFmt w:val="bullet"/>
+      <w:lvlText w:val=""/>
+      <w:lvlJc w:val="left"/>
+      <w:pPr>
+        <w:ind w:left="4320" w:hanging="360"/>
+      </w:pPr>
+      <w:rPr>
+        <w:rFonts w:ascii="Wingdings" w:hAnsi="Wingdings" w:hint="default"/>
+      </w:rPr>
+    </w:lvl>
+    <w:lvl w:ilvl="6" w:tplc="280A0001" w:tentative="1">
+      <w:start w:val="1"/>
+      <w:numFmt w:val="bullet"/>
+      <w:lvlText w:val=""/>
+      <w:lvlJc w:val="left"/>
+      <w:pPr>
+        <w:ind w:left="5040" w:hanging="360"/>
+      </w:pPr>
+      <w:rPr>
+        <w:rFonts w:ascii="Symbol" w:hAnsi="Symbol" w:hint="default"/>
+      </w:rPr>
+    </w:lvl>
+    <w:lvl w:ilvl="7" w:tplc="280A0003" w:tentative="1">
+      <w:start w:val="1"/>
+      <w:numFmt w:val="bullet"/>
+      <w:lvlText w:val="o"/>
+      <w:lvlJc w:val="left"/>
+      <w:pPr>
+        <w:ind w:left="5760" w:hanging="360"/>
+      </w:pPr>
+      <w:rPr>
+        <w:rFonts w:ascii="Courier New" w:hAnsi="Courier New" w:cs="Courier New" w:hint="default"/>
+      </w:rPr>
+    </w:lvl>
+    <w:lvl w:ilvl="8" w:tplc="280A0005" w:tentative="1">
+      <w:start w:val="1"/>
+      <w:numFmt w:val="bullet"/>
+      <w:lvlText w:val=""/>
+      <w:lvlJc w:val="left"/>
+      <w:pPr>
+        <w:ind w:left="6480" w:hanging="360"/>
+      </w:pPr>
+      <w:rPr>
+        <w:rFonts w:ascii="Wingdings" w:hAnsi="Wingdings" w:hint="default"/>
+      </w:rPr>
+    </w:lvl>
+  </w:abstractNum>
+  <w:abstractNum w:abstractNumId="16" w15:restartNumberingAfterBreak="0">
+    <w:nsid w:val="77166290"/>
+    <w:multiLevelType w:val="hybridMultilevel"/>
+    <w:tmpl w:val="5F4C4A20"/>
+    <w:lvl w:ilvl="0" w:tplc="280A0001">
+      <w:start w:val="1"/>
+      <w:numFmt w:val="bullet"/>
+      <w:lvlText w:val=""/>
+      <w:lvlJc w:val="left"/>
+      <w:pPr>
+        <w:ind w:left="720" w:hanging="360"/>
+      </w:pPr>
+      <w:rPr>
+        <w:rFonts w:ascii="Symbol" w:hAnsi="Symbol" w:hint="default"/>
+      </w:rPr>
+    </w:lvl>
+    <w:lvl w:ilvl="1" w:tplc="280A0003" w:tentative="1">
+      <w:start w:val="1"/>
+      <w:numFmt w:val="bullet"/>
+      <w:lvlText w:val="o"/>
+      <w:lvlJc w:val="left"/>
+      <w:pPr>
+        <w:ind w:left="1440" w:hanging="360"/>
+      </w:pPr>
+      <w:rPr>
+        <w:rFonts w:ascii="Courier New" w:hAnsi="Courier New" w:cs="Courier New" w:hint="default"/>
+      </w:rPr>
+    </w:lvl>
+    <w:lvl w:ilvl="2" w:tplc="280A0005" w:tentative="1">
+      <w:start w:val="1"/>
+      <w:numFmt w:val="bullet"/>
+      <w:lvlText w:val=""/>
+      <w:lvlJc w:val="left"/>
+      <w:pPr>
+        <w:ind w:left="2160" w:hanging="360"/>
+      </w:pPr>
+      <w:rPr>
+        <w:rFonts w:ascii="Wingdings" w:hAnsi="Wingdings" w:hint="default"/>
+      </w:rPr>
+    </w:lvl>
+    <w:lvl w:ilvl="3" w:tplc="280A0001" w:tentative="1">
+      <w:start w:val="1"/>
+      <w:numFmt w:val="bullet"/>
+      <w:lvlText w:val=""/>
+      <w:lvlJc w:val="left"/>
+      <w:pPr>
+        <w:ind w:left="2880" w:hanging="360"/>
+      </w:pPr>
+      <w:rPr>
+        <w:rFonts w:ascii="Symbol" w:hAnsi="Symbol" w:hint="default"/>
+      </w:rPr>
+    </w:lvl>
+    <w:lvl w:ilvl="4" w:tplc="280A0003" w:tentative="1">
+      <w:start w:val="1"/>
+      <w:numFmt w:val="bullet"/>
+      <w:lvlText w:val="o"/>
+      <w:lvlJc w:val="left"/>
+      <w:pPr>
+        <w:ind w:left="3600" w:hanging="360"/>
+      </w:pPr>
+      <w:rPr>
+        <w:rFonts w:ascii="Courier New" w:hAnsi="Courier New" w:cs="Courier New" w:hint="default"/>
+      </w:rPr>
+    </w:lvl>
+    <w:lvl w:ilvl="5" w:tplc="280A0005" w:tentative="1">
+      <w:start w:val="1"/>
+      <w:numFmt w:val="bullet"/>
+      <w:lvlText w:val=""/>
+      <w:lvlJc w:val="left"/>
+      <w:pPr>
+        <w:ind w:left="4320" w:hanging="360"/>
+      </w:pPr>
+      <w:rPr>
+        <w:rFonts w:ascii="Wingdings" w:hAnsi="Wingdings" w:hint="default"/>
+      </w:rPr>
+    </w:lvl>
+    <w:lvl w:ilvl="6" w:tplc="280A0001" w:tentative="1">
+      <w:start w:val="1"/>
+      <w:numFmt w:val="bullet"/>
+      <w:lvlText w:val=""/>
+      <w:lvlJc w:val="left"/>
+      <w:pPr>
+        <w:ind w:left="5040" w:hanging="360"/>
+      </w:pPr>
+      <w:rPr>
+        <w:rFonts w:ascii="Symbol" w:hAnsi="Symbol" w:hint="default"/>
+      </w:rPr>
+    </w:lvl>
+    <w:lvl w:ilvl="7" w:tplc="280A0003" w:tentative="1">
+      <w:start w:val="1"/>
+      <w:numFmt w:val="bullet"/>
+      <w:lvlText w:val="o"/>
+      <w:lvlJc w:val="left"/>
+      <w:pPr>
+        <w:ind w:left="5760" w:hanging="360"/>
+      </w:pPr>
+      <w:rPr>
+        <w:rFonts w:ascii="Courier New" w:hAnsi="Courier New" w:cs="Courier New" w:hint="default"/>
+      </w:rPr>
+    </w:lvl>
+    <w:lvl w:ilvl="8" w:tplc="280A0005" w:tentative="1">
+      <w:start w:val="1"/>
+      <w:numFmt w:val="bullet"/>
+      <w:lvlText w:val=""/>
+      <w:lvlJc w:val="left"/>
+      <w:pPr>
+        <w:ind w:left="6480" w:hanging="360"/>
+      </w:pPr>
+      <w:rPr>
+        <w:rFonts w:ascii="Wingdings" w:hAnsi="Wingdings" w:hint="default"/>
+      </w:rPr>
+    </w:lvl>
+  </w:abstractNum>
+  <w:abstractNum w:abstractNumId="17" w15:restartNumberingAfterBreak="0">
+    <w:nsid w:val="7EB00C3C"/>
+    <w:multiLevelType w:val="hybridMultilevel"/>
+    <w:tmpl w:val="172C454A"/>
+    <w:lvl w:ilvl="0" w:tplc="280A0001">
+      <w:start w:val="1"/>
+      <w:numFmt w:val="bullet"/>
+      <w:lvlText w:val=""/>
+      <w:lvlJc w:val="left"/>
+      <w:pPr>
+        <w:ind w:left="720" w:hanging="360"/>
+      </w:pPr>
+      <w:rPr>
+        <w:rFonts w:ascii="Symbol" w:hAnsi="Symbol" w:hint="default"/>
+      </w:rPr>
+    </w:lvl>
+    <w:lvl w:ilvl="1" w:tplc="280A0003" w:tentative="1">
+      <w:start w:val="1"/>
+      <w:numFmt w:val="bullet"/>
+      <w:lvlText w:val="o"/>
+      <w:lvlJc w:val="left"/>
+      <w:pPr>
+        <w:ind w:left="1440" w:hanging="360"/>
+      </w:pPr>
+      <w:rPr>
+        <w:rFonts w:ascii="Courier New" w:hAnsi="Courier New" w:cs="Courier New" w:hint="default"/>
+      </w:rPr>
+    </w:lvl>
+    <w:lvl w:ilvl="2" w:tplc="280A0005" w:tentative="1">
+      <w:start w:val="1"/>
+      <w:numFmt w:val="bullet"/>
+      <w:lvlText w:val=""/>
+      <w:lvlJc w:val="left"/>
+      <w:pPr>
+        <w:ind w:left="2160" w:hanging="360"/>
+      </w:pPr>
+      <w:rPr>
+        <w:rFonts w:ascii="Wingdings" w:hAnsi="Wingdings" w:hint="default"/>
+      </w:rPr>
+    </w:lvl>
+    <w:lvl w:ilvl="3" w:tplc="280A0001" w:tentative="1">
+      <w:start w:val="1"/>
+      <w:numFmt w:val="bullet"/>
+      <w:lvlText w:val=""/>
+      <w:lvlJc w:val="left"/>
+      <w:pPr>
+        <w:ind w:left="2880" w:hanging="360"/>
+      </w:pPr>
+      <w:rPr>
+        <w:rFonts w:ascii="Symbol" w:hAnsi="Symbol" w:hint="default"/>
+      </w:rPr>
+    </w:lvl>
+    <w:lvl w:ilvl="4" w:tplc="280A0003" w:tentative="1">
+      <w:start w:val="1"/>
+      <w:numFmt w:val="bullet"/>
+      <w:lvlText w:val="o"/>
+      <w:lvlJc w:val="left"/>
+      <w:pPr>
+        <w:ind w:left="3600" w:hanging="360"/>
+      </w:pPr>
+      <w:rPr>
+        <w:rFonts w:ascii="Courier New" w:hAnsi="Courier New" w:cs="Courier New" w:hint="default"/>
+      </w:rPr>
+    </w:lvl>
+    <w:lvl w:ilvl="5" w:tplc="280A0005" w:tentative="1">
+      <w:start w:val="1"/>
+      <w:numFmt w:val="bullet"/>
+      <w:lvlText w:val=""/>
+      <w:lvlJc w:val="left"/>
+      <w:pPr>
+        <w:ind w:left="4320" w:hanging="360"/>
+      </w:pPr>
+      <w:rPr>
+        <w:rFonts w:ascii="Wingdings" w:hAnsi="Wingdings" w:hint="default"/>
+      </w:rPr>
+    </w:lvl>
+    <w:lvl w:ilvl="6" w:tplc="280A0001" w:tentative="1">
+      <w:start w:val="1"/>
+      <w:numFmt w:val="bullet"/>
+      <w:lvlText w:val=""/>
+      <w:lvlJc w:val="left"/>
+      <w:pPr>
+        <w:ind w:left="5040" w:hanging="360"/>
+      </w:pPr>
+      <w:rPr>
+        <w:rFonts w:ascii="Symbol" w:hAnsi="Symbol" w:hint="default"/>
+      </w:rPr>
+    </w:lvl>
+    <w:lvl w:ilvl="7" w:tplc="280A0003" w:tentative="1">
+      <w:start w:val="1"/>
+      <w:numFmt w:val="bullet"/>
+      <w:lvlText w:val="o"/>
+      <w:lvlJc w:val="left"/>
+      <w:pPr>
+        <w:ind w:left="5760" w:hanging="360"/>
+      </w:pPr>
+      <w:rPr>
+        <w:rFonts w:ascii="Courier New" w:hAnsi="Courier New" w:cs="Courier New" w:hint="default"/>
+      </w:rPr>
+    </w:lvl>
+    <w:lvl w:ilvl="8" w:tplc="280A0005" w:tentative="1">
+      <w:start w:val="1"/>
+      <w:numFmt w:val="bullet"/>
+      <w:lvlText w:val=""/>
+      <w:lvlJc w:val="left"/>
+      <w:pPr>
+        <w:ind w:left="6480" w:hanging="360"/>
+      </w:pPr>
+      <w:rPr>
+        <w:rFonts w:ascii="Wingdings" w:hAnsi="Wingdings" w:hint="default"/>
+      </w:rPr>
+    </w:lvl>
+  </w:abstractNum>
   <w:num w:numId="1">
-    <w:abstractNumId w:val="7"/>
+    <w:abstractNumId w:val="11"/>
   </w:num>
   <w:num w:numId="2">
-    <w:abstractNumId w:val="5"/>
+    <w:abstractNumId w:val="8"/>
   </w:num>
   <w:num w:numId="3">
-    <w:abstractNumId w:val="6"/>
+    <w:abstractNumId w:val="10"/>
   </w:num>
   <w:num w:numId="4">
-    <w:abstractNumId w:val="8"/>
+    <w:abstractNumId w:val="13"/>
   </w:num>
   <w:num w:numId="5">
     <w:abstractNumId w:val="1"/>
@@ -24034,25 +27084,46 @@
     <w:abstractNumId w:val="0"/>
   </w:num>
   <w:num w:numId="7">
-    <w:abstractNumId w:val="9"/>
+    <w:abstractNumId w:val="16"/>
   </w:num>
   <w:num w:numId="8">
-    <w:abstractNumId w:val="4"/>
+    <w:abstractNumId w:val="7"/>
   </w:num>
   <w:num w:numId="9">
-    <w:abstractNumId w:val="3"/>
+    <w:abstractNumId w:val="6"/>
   </w:num>
   <w:num w:numId="10">
     <w:abstractNumId w:val="2"/>
   </w:num>
   <w:num w:numId="11">
-    <w:abstractNumId w:val="10"/>
+    <w:abstractNumId w:val="17"/>
+  </w:num>
+  <w:num w:numId="12">
+    <w:abstractNumId w:val="14"/>
+  </w:num>
+  <w:num w:numId="13">
+    <w:abstractNumId w:val="15"/>
+  </w:num>
+  <w:num w:numId="14">
+    <w:abstractNumId w:val="9"/>
+  </w:num>
+  <w:num w:numId="15">
+    <w:abstractNumId w:val="4"/>
+  </w:num>
+  <w:num w:numId="16">
+    <w:abstractNumId w:val="3"/>
+  </w:num>
+  <w:num w:numId="17">
+    <w:abstractNumId w:val="5"/>
+  </w:num>
+  <w:num w:numId="18">
+    <w:abstractNumId w:val="12"/>
   </w:num>
 </w:numbering>
 </file>
 
 <file path=word/styles.xml><?xml version="1.0" encoding="utf-8"?>
-<w:styles xmlns:mc="http://schemas.openxmlformats.org/markup-compatibility/2006" xmlns:r="http://schemas.openxmlformats.org/officeDocument/2006/relationships" xmlns:w="http://schemas.openxmlformats.org/wordprocessingml/2006/main" xmlns:w14="http://schemas.microsoft.com/office/word/2010/wordml" xmlns:w15="http://schemas.microsoft.com/office/word/2012/wordml" xmlns:w16se="http://schemas.microsoft.com/office/word/2015/wordml/symex" mc:Ignorable="w14 w15 w16se">
+<w:styles xmlns:mc="http://schemas.openxmlformats.org/markup-compatibility/2006" xmlns:r="http://schemas.openxmlformats.org/officeDocument/2006/relationships" xmlns:w="http://schemas.openxmlformats.org/wordprocessingml/2006/main" xmlns:w14="http://schemas.microsoft.com/office/word/2010/wordml" xmlns:w15="http://schemas.microsoft.com/office/word/2012/wordml" mc:Ignorable="w14 w15">
   <w:docDefaults>
     <w:rPrDefault>
       <w:rPr>
@@ -24576,7 +27647,7 @@
       <w:szCs w:val="24"/>
     </w:rPr>
   </w:style>
-  <w:style w:type="paragraph" w:styleId="TtuloTDC">
+  <w:style w:type="paragraph" w:styleId="TtulodeTDC">
     <w:name w:val="TOC Heading"/>
     <w:basedOn w:val="Ttulo1"/>
     <w:next w:val="Normal"/>
@@ -24826,7 +27897,7 @@
 </file>
 
 <file path=word/charts/chart1.xml><?xml version="1.0" encoding="utf-8"?>
-<c:chartSpace xmlns:c="http://schemas.openxmlformats.org/drawingml/2006/chart" xmlns:a="http://schemas.openxmlformats.org/drawingml/2006/main" xmlns:r="http://schemas.openxmlformats.org/officeDocument/2006/relationships" xmlns:c16r2="http://schemas.microsoft.com/office/drawing/2015/06/chart">
+<c:chartSpace xmlns:c="http://schemas.openxmlformats.org/drawingml/2006/chart" xmlns:a="http://schemas.openxmlformats.org/drawingml/2006/main" xmlns:r="http://schemas.openxmlformats.org/officeDocument/2006/relationships">
   <c:date1904 val="0"/>
   <c:lang val="es-ES"/>
   <c:roundedCorners val="0"/>
@@ -24976,7 +28047,7 @@
             </c:numRef>
           </c:val>
           <c:smooth val="0"/>
-          <c:extLst>
+          <c:extLst xmlns:c16r2="http://schemas.microsoft.com/office/drawing/2015/06/chart">
             <c:ext xmlns:c16="http://schemas.microsoft.com/office/drawing/2014/chart" uri="{C3380CC4-5D6E-409C-BE32-E72D297353CC}">
               <c16:uniqueId val="{00000000-BAD5-4E85-9109-DA3A111D5AA0}"/>
             </c:ext>
@@ -25058,7 +28129,7 @@
             </c:numRef>
           </c:val>
           <c:smooth val="0"/>
-          <c:extLst>
+          <c:extLst xmlns:c16r2="http://schemas.microsoft.com/office/drawing/2015/06/chart">
             <c:ext xmlns:c16="http://schemas.microsoft.com/office/drawing/2014/chart" uri="{C3380CC4-5D6E-409C-BE32-E72D297353CC}">
               <c16:uniqueId val="{00000001-BAD5-4E85-9109-DA3A111D5AA0}"/>
             </c:ext>
@@ -25074,11 +28145,11 @@
         </c:dLbls>
         <c:marker val="1"/>
         <c:smooth val="0"/>
-        <c:axId val="2017010559"/>
-        <c:axId val="2017008479"/>
+        <c:axId val="-546360976"/>
+        <c:axId val="-546350096"/>
       </c:lineChart>
       <c:catAx>
-        <c:axId val="2017010559"/>
+        <c:axId val="-546360976"/>
         <c:scaling>
           <c:orientation val="minMax"/>
         </c:scaling>
@@ -25120,7 +28191,7 @@
             <a:endParaRPr lang="es-PE"/>
           </a:p>
         </c:txPr>
-        <c:crossAx val="2017008479"/>
+        <c:crossAx val="-546350096"/>
         <c:crosses val="autoZero"/>
         <c:auto val="1"/>
         <c:lblAlgn val="ctr"/>
@@ -25128,7 +28199,7 @@
         <c:noMultiLvlLbl val="0"/>
       </c:catAx>
       <c:valAx>
-        <c:axId val="2017008479"/>
+        <c:axId val="-546350096"/>
         <c:scaling>
           <c:orientation val="minMax"/>
         </c:scaling>
@@ -25179,7 +28250,7 @@
             <a:endParaRPr lang="es-PE"/>
           </a:p>
         </c:txPr>
-        <c:crossAx val="2017010559"/>
+        <c:crossAx val="-546360976"/>
         <c:crosses val="autoZero"/>
         <c:crossBetween val="between"/>
       </c:valAx>
@@ -26066,7 +29137,7 @@
 </file>
 
 <file path=customXml/itemProps1.xml><?xml version="1.0" encoding="utf-8"?>
-<ds:datastoreItem xmlns:ds="http://schemas.openxmlformats.org/officeDocument/2006/customXml" ds:itemID="{B22B7A28-5E67-43E2-A844-874E10143718}">
+<ds:datastoreItem xmlns:ds="http://schemas.openxmlformats.org/officeDocument/2006/customXml" ds:itemID="{2150D673-19C5-467D-A747-28909185EE6B}">
   <ds:schemaRefs>
     <ds:schemaRef ds:uri="http://schemas.openxmlformats.org/officeDocument/2006/bibliography"/>
   </ds:schemaRefs>

</xml_diff>